<commit_message>
new rendered version of supplement
</commit_message>
<xml_diff>
--- a/supplement/supplements.docx
+++ b/supplement/supplements.docx
@@ -40,7 +40,7 @@
         </w:p>
       </w:sdtContent>
     </w:sdt>
-    <w:bookmarkStart w:id="121" w:name="X168d838766ce519b7c8ca79b5f0168cb3edfd3f"/>
+    <w:bookmarkStart w:id="26" w:name="X168d838766ce519b7c8ca79b5f0168cb3edfd3f"/>
     <w:p>
       <w:pPr>
         <w:pStyle w:val="Heading1"/>
@@ -73,15 +73,20 @@
       <w:r>
         <w:t xml:space="preserve"> </w:t>
       </w:r>
-      <w:r>
-        <w:t xml:space="preserve"> </w:t>
-      </w:r>
-      <w:r>
-        <w:t xml:space="preserve">## 1.1. Current state</w:t>
-      </w:r>
-      <w:r>
-        <w:t xml:space="preserve"> </w:t>
-      </w:r>
+    </w:p>
+    <w:bookmarkStart w:id="20" w:name="current-state"/>
+    <w:p>
+      <w:pPr>
+        <w:pStyle w:val="Heading2"/>
+      </w:pPr>
+      <w:r>
+        <w:t xml:space="preserve">1.1. Current state</w:t>
+      </w:r>
+    </w:p>
+    <w:p>
+      <w:pPr>
+        <w:pStyle w:val="FirstParagraph"/>
+      </w:pPr>
       <w:r>
         <w:t xml:space="preserve">We assessed state anxiety during the experiment using the state subscale of the State-Trait Anxiety Inventory</w:t>
       </w:r>
@@ -228,15 +233,21 @@
       <w:r>
         <w:t xml:space="preserve"> </w:t>
       </w:r>
-      <w:r>
-        <w:t xml:space="preserve"> </w:t>
-      </w:r>
-      <w:r>
-        <w:t xml:space="preserve">## 1.2. Poverty exposure</w:t>
-      </w:r>
-      <w:r>
-        <w:t xml:space="preserve"> </w:t>
-      </w:r>
+    </w:p>
+    <w:bookmarkEnd w:id="20"/>
+    <w:bookmarkStart w:id="21" w:name="poverty-exposure"/>
+    <w:p>
+      <w:pPr>
+        <w:pStyle w:val="Heading2"/>
+      </w:pPr>
+      <w:r>
+        <w:t xml:space="preserve">1.2. Poverty exposure</w:t>
+      </w:r>
+    </w:p>
+    <w:p>
+      <w:pPr>
+        <w:pStyle w:val="FirstParagraph"/>
+      </w:pPr>
       <w:r>
         <w:t xml:space="preserve">Participants’ perceived level of resource scarcity before age 13 was measured using seven items (e.g.,</w:t>
       </w:r>
@@ -496,41 +507,92 @@
       <w:r>
         <w:t xml:space="preserve"> </w:t>
       </w:r>
+    </w:p>
+    <w:bookmarkEnd w:id="21"/>
+    <w:bookmarkStart w:id="22" w:name="impulsivity"/>
+    <w:p>
+      <w:pPr>
+        <w:pStyle w:val="Heading2"/>
+      </w:pPr>
+      <w:r>
+        <w:t xml:space="preserve">1.3. Impulsivity</w:t>
+      </w:r>
+    </w:p>
+    <w:p>
+      <w:pPr>
+        <w:pStyle w:val="FirstParagraph"/>
+      </w:pPr>
+      <w:r>
+        <w:t xml:space="preserve">We assessed impulsivity with the Motor Impulsivity subscale of the Barrett Impulsivity Scale</w:t>
+      </w:r>
       <w:r>
         <w:t xml:space="preserve"> </w:t>
       </w:r>
       <w:r>
-        <w:t xml:space="preserve">## 1.3. Impulsivity</w:t>
+        <w:t xml:space="preserve">(BIS short form; Patton et al., 1995; Spinella, 2007)</w:t>
+      </w:r>
+      <w:r>
+        <w:t xml:space="preserve">.</w:t>
       </w:r>
       <w:r>
         <w:t xml:space="preserve"> </w:t>
       </w:r>
       <w:r>
-        <w:t xml:space="preserve">We assessed impulsivity with the Motor Impulsivity subscale of the Barrett Impulsivity Scale</w:t>
+        <w:t xml:space="preserve">The Motor Impulsivity subscale of the BIS consists of five items (e.g.,</w:t>
       </w:r>
       <w:r>
         <w:t xml:space="preserve"> </w:t>
       </w:r>
       <w:r>
-        <w:t xml:space="preserve">(BIS short form; Patton et al., 1995; Spinella, 2007)</w:t>
-      </w:r>
-      <w:r>
-        <w:t xml:space="preserve">.</w:t>
+        <w:t xml:space="preserve">“</w:t>
+      </w:r>
+      <w:r>
+        <w:t xml:space="preserve">I do things without thinking</w:t>
+      </w:r>
+      <w:r>
+        <w:t xml:space="preserve">”</w:t>
+      </w:r>
+      <w:r>
+        <w:t xml:space="preserve">).</w:t>
       </w:r>
       <w:r>
         <w:t xml:space="preserve"> </w:t>
       </w:r>
       <w:r>
-        <w:t xml:space="preserve">The Motor Impulsivity subscale of the BIS consists of five items (e.g.,</w:t>
+        <w:t xml:space="preserve">We did not include the Non-planning subscale because it overlapped substantially with the Future Orientation Scale described below.</w:t>
       </w:r>
       <w:r>
         <w:t xml:space="preserve"> </w:t>
       </w:r>
       <w:r>
+        <w:t xml:space="preserve">In addition, we did not include the Attention impulsivity subscale because it included items which we deemed to be mostly irrelevant for our target population (e.g.,</w:t>
+      </w:r>
+      <w:r>
+        <w:t xml:space="preserve"> </w:t>
+      </w:r>
+      <w:r>
         <w:t xml:space="preserve">“</w:t>
       </w:r>
       <w:r>
-        <w:t xml:space="preserve">I do things without thinking</w:t>
+        <w:t xml:space="preserve">I</w:t>
+      </w:r>
+      <w:r>
+        <w:t xml:space="preserve"> </w:t>
+      </w:r>
+      <w:r>
+        <w:t xml:space="preserve">‘</w:t>
+      </w:r>
+      <w:r>
+        <w:t xml:space="preserve">squirm</w:t>
+      </w:r>
+      <w:r>
+        <w:t xml:space="preserve">’</w:t>
+      </w:r>
+      <w:r>
+        <w:t xml:space="preserve"> </w:t>
+      </w:r>
+      <w:r>
+        <w:t xml:space="preserve">at plays or lectures</w:t>
       </w:r>
       <w:r>
         <w:t xml:space="preserve">”</w:t>
@@ -542,71 +604,32 @@
         <w:t xml:space="preserve"> </w:t>
       </w:r>
       <w:r>
-        <w:t xml:space="preserve">We did not include the Non-planning subscale because it overlapped substantially with the Future Orientation Scale described below.</w:t>
+        <w:t xml:space="preserve">We changed the original 4-point rating scale (rarely/never to almost always) to a 5-point rating scale ranging from 1 (never true) to 5 (very often true).</w:t>
       </w:r>
       <w:r>
         <w:t xml:space="preserve"> </w:t>
       </w:r>
       <w:r>
-        <w:t xml:space="preserve">In addition, we did not include the Attention impulsivity subscale because it included items which we deemed to be mostly irrelevant for our target population (e.g.,</w:t>
+        <w:t xml:space="preserve">An overall impulsivity variable was computed by averaging the five unweighted items.</w:t>
       </w:r>
       <w:r>
         <w:t xml:space="preserve"> </w:t>
       </w:r>
-      <w:r>
-        <w:t xml:space="preserve">“</w:t>
-      </w:r>
-      <w:r>
-        <w:t xml:space="preserve">I</w:t>
-      </w:r>
-      <w:r>
-        <w:t xml:space="preserve"> </w:t>
-      </w:r>
-      <w:r>
-        <w:t xml:space="preserve">‘</w:t>
-      </w:r>
-      <w:r>
-        <w:t xml:space="preserve">squirm</w:t>
-      </w:r>
-      <w:r>
-        <w:t xml:space="preserve">’</w:t>
-      </w:r>
-      <w:r>
-        <w:t xml:space="preserve"> </w:t>
-      </w:r>
-      <w:r>
-        <w:t xml:space="preserve">at plays or lectures</w:t>
-      </w:r>
-      <w:r>
-        <w:t xml:space="preserve">”</w:t>
-      </w:r>
-      <w:r>
-        <w:t xml:space="preserve">).</w:t>
-      </w:r>
-      <w:r>
-        <w:t xml:space="preserve"> </w:t>
-      </w:r>
-      <w:r>
-        <w:t xml:space="preserve">We changed the original 4-point rating scale (rarely/never to almost always) to a 5-point rating scale ranging from 1 (never true) to 5 (very often true).</w:t>
-      </w:r>
-      <w:r>
-        <w:t xml:space="preserve"> </w:t>
-      </w:r>
-      <w:r>
-        <w:t xml:space="preserve">An overall impulsivity variable was computed by averaging the five unweighted items.</w:t>
-      </w:r>
-      <w:r>
-        <w:t xml:space="preserve"> </w:t>
-      </w:r>
-      <w:r>
-        <w:t xml:space="preserve"> </w:t>
-      </w:r>
-      <w:r>
-        <w:t xml:space="preserve">## 1.4. Future Orientation</w:t>
-      </w:r>
-      <w:r>
-        <w:t xml:space="preserve"> </w:t>
-      </w:r>
+    </w:p>
+    <w:bookmarkEnd w:id="22"/>
+    <w:bookmarkStart w:id="23" w:name="future-orientation"/>
+    <w:p>
+      <w:pPr>
+        <w:pStyle w:val="Heading2"/>
+      </w:pPr>
+      <w:r>
+        <w:t xml:space="preserve">1.4. Future Orientation</w:t>
+      </w:r>
+    </w:p>
+    <w:p>
+      <w:pPr>
+        <w:pStyle w:val="FirstParagraph"/>
+      </w:pPr>
       <w:r>
         <w:t xml:space="preserve">We assessed future orientation with an adapted version of the Future Orientation Scale</w:t>
       </w:r>
@@ -801,73 +824,83 @@
       <w:r>
         <w:t xml:space="preserve"> </w:t>
       </w:r>
-      <w:r>
-        <w:t xml:space="preserve"> </w:t>
-      </w:r>
-      <w:r>
-        <w:t xml:space="preserve">## 1.5. Depressive symptoms</w:t>
-      </w:r>
-      <w:r>
-        <w:t xml:space="preserve"> </w:t>
-      </w:r>
-      <w:r>
-        <w:t xml:space="preserve">We assessed depressive symptoms during the past week using the Center for Epidemiologic Studies Depression Scale</w:t>
-      </w:r>
-      <w:r>
-        <w:t xml:space="preserve"> </w:t>
-      </w:r>
-      <w:r>
-        <w:t xml:space="preserve">(CESD; Radloff, 1977)</w:t>
-      </w:r>
-      <w:r>
-        <w:t xml:space="preserve">.</w:t>
-      </w:r>
-      <w:r>
-        <w:t xml:space="preserve"> </w:t>
-      </w:r>
-      <w:r>
-        <w:t xml:space="preserve">The scale consists of 20 items (e.g.,</w:t>
-      </w:r>
-      <w:r>
-        <w:t xml:space="preserve"> </w:t>
-      </w:r>
-      <w:r>
-        <w:t xml:space="preserve">“</w:t>
-      </w:r>
-      <w:r>
-        <w:t xml:space="preserve">I do things without thinking</w:t>
-      </w:r>
-      <w:r>
-        <w:t xml:space="preserve">”</w:t>
-      </w:r>
-      <w:r>
-        <w:t xml:space="preserve">).</w:t>
-      </w:r>
-      <w:r>
-        <w:t xml:space="preserve"> </w:t>
-      </w:r>
-      <w:r>
-        <w:t xml:space="preserve">Participants rate each item on a scale of 1 (rarely or none of the time (less than 1 day)) to 4 (most or all of the time (5-7 days)).</w:t>
-      </w:r>
-      <w:r>
-        <w:t xml:space="preserve"> </w:t>
-      </w:r>
-      <w:r>
-        <w:t xml:space="preserve">An overall depression variable was computed by averaging the 20 unweighted items.</w:t>
-      </w:r>
-      <w:r>
-        <w:t xml:space="preserve"> </w:t>
-      </w:r>
-      <w:r>
-        <w:t xml:space="preserve"> </w:t>
-      </w:r>
-      <w:r>
-        <w:t xml:space="preserve">## 1.6. Attentional style</w:t>
+    </w:p>
+    <w:bookmarkEnd w:id="23"/>
+    <w:bookmarkStart w:id="24" w:name="depressive-symptoms"/>
+    <w:p>
+      <w:pPr>
+        <w:pStyle w:val="Heading2"/>
+      </w:pPr>
+      <w:r>
+        <w:t xml:space="preserve">1.5. Depressive symptoms</w:t>
       </w:r>
     </w:p>
     <w:p>
       <w:pPr>
-        <w:pStyle w:val="BodyText"/>
+        <w:pStyle w:val="FirstParagraph"/>
+      </w:pPr>
+      <w:r>
+        <w:t xml:space="preserve">We assessed depressive symptoms during the past week using the Center for Epidemiologic Studies Depression Scale</w:t>
+      </w:r>
+      <w:r>
+        <w:t xml:space="preserve"> </w:t>
+      </w:r>
+      <w:r>
+        <w:t xml:space="preserve">(CESD; Radloff, 1977)</w:t>
+      </w:r>
+      <w:r>
+        <w:t xml:space="preserve">.</w:t>
+      </w:r>
+      <w:r>
+        <w:t xml:space="preserve"> </w:t>
+      </w:r>
+      <w:r>
+        <w:t xml:space="preserve">The scale consists of 20 items (e.g.,</w:t>
+      </w:r>
+      <w:r>
+        <w:t xml:space="preserve"> </w:t>
+      </w:r>
+      <w:r>
+        <w:t xml:space="preserve">“</w:t>
+      </w:r>
+      <w:r>
+        <w:t xml:space="preserve">I do things without thinking</w:t>
+      </w:r>
+      <w:r>
+        <w:t xml:space="preserve">”</w:t>
+      </w:r>
+      <w:r>
+        <w:t xml:space="preserve">).</w:t>
+      </w:r>
+      <w:r>
+        <w:t xml:space="preserve"> </w:t>
+      </w:r>
+      <w:r>
+        <w:t xml:space="preserve">Participants rate each item on a scale of 1 (rarely or none of the time (less than 1 day)) to 4 (most or all of the time (5-7 days)).</w:t>
+      </w:r>
+      <w:r>
+        <w:t xml:space="preserve"> </w:t>
+      </w:r>
+      <w:r>
+        <w:t xml:space="preserve">An overall depression variable was computed by averaging the 20 unweighted items.</w:t>
+      </w:r>
+      <w:r>
+        <w:t xml:space="preserve"> </w:t>
+      </w:r>
+    </w:p>
+    <w:bookmarkEnd w:id="24"/>
+    <w:bookmarkStart w:id="25" w:name="attentional-style"/>
+    <w:p>
+      <w:pPr>
+        <w:pStyle w:val="Heading2"/>
+      </w:pPr>
+      <w:r>
+        <w:t xml:space="preserve">1.6. Attentional style</w:t>
+      </w:r>
+    </w:p>
+    <w:p>
+      <w:pPr>
+        <w:pStyle w:val="FirstParagraph"/>
       </w:pPr>
       <w:r>
         <w:t xml:space="preserve">We measured attentional style using the Attentional Style Questionnaire</w:t>
@@ -948,34 +981,49 @@
       <w:r>
         <w:t xml:space="preserve"> </w:t>
       </w:r>
-      <w:r>
-        <w:t xml:space="preserve"> </w:t>
-      </w:r>
-      <w:r>
-        <w:t xml:space="preserve"># Section 2. Exploratory analyses</w:t>
-      </w:r>
-      <w:r>
-        <w:t xml:space="preserve"> </w:t>
-      </w:r>
-      <w:r>
-        <w:t xml:space="preserve"> </w:t>
-      </w:r>
-      <w:r>
-        <w:t xml:space="preserve">## 2.1. Consistency in unpredictability measures</w:t>
-      </w:r>
-      <w:r>
-        <w:t xml:space="preserve"> </w:t>
-      </w:r>
-      <w:r>
-        <w:t xml:space="preserve"> </w:t>
-      </w:r>
-      <w:r>
-        <w:t xml:space="preserve">### 2.1.1. Pilot</w:t>
+    </w:p>
+    <w:bookmarkEnd w:id="25"/>
+    <w:bookmarkEnd w:id="26"/>
+    <w:bookmarkStart w:id="34" w:name="section-2.-exploratory-analyses"/>
+    <w:p>
+      <w:pPr>
+        <w:pStyle w:val="Heading1"/>
+      </w:pPr>
+      <w:r>
+        <w:t xml:space="preserve">Section 2. Exploratory analyses</w:t>
       </w:r>
     </w:p>
     <w:p>
       <w:pPr>
-        <w:pStyle w:val="BodyText"/>
+        <w:pStyle w:val="FirstParagraph"/>
+      </w:pPr>
+    </w:p>
+    <w:bookmarkStart w:id="32" w:name="consistency-in-unpredictability-measures"/>
+    <w:p>
+      <w:pPr>
+        <w:pStyle w:val="Heading2"/>
+      </w:pPr>
+      <w:r>
+        <w:t xml:space="preserve">2.1. Consistency in unpredictability measures</w:t>
+      </w:r>
+    </w:p>
+    <w:p>
+      <w:pPr>
+        <w:pStyle w:val="FirstParagraph"/>
+      </w:pPr>
+    </w:p>
+    <w:bookmarkStart w:id="27" w:name="pilot"/>
+    <w:p>
+      <w:pPr>
+        <w:pStyle w:val="Heading3"/>
+      </w:pPr>
+      <w:r>
+        <w:t xml:space="preserve">2.1.1. Pilot</w:t>
+      </w:r>
+    </w:p>
+    <w:p>
+      <w:pPr>
+        <w:pStyle w:val="FirstParagraph"/>
       </w:pPr>
       <w:r>
         <w:t xml:space="preserve">The EFA yielded five factors based on parallel analysis (see Table S1).</w:t>
@@ -19503,19 +19551,20 @@
       <w:pPr>
         <w:pStyle w:val="BodyText"/>
       </w:pPr>
-      <w:r>
-        <w:t xml:space="preserve"> </w:t>
-      </w:r>
-      <w:r>
-        <w:t xml:space="preserve"> </w:t>
-      </w:r>
-      <w:r>
-        <w:t xml:space="preserve">### 2.1.2 Study 1</w:t>
+    </w:p>
+    <w:bookmarkEnd w:id="27"/>
+    <w:bookmarkStart w:id="31" w:name="study-1"/>
+    <w:p>
+      <w:pPr>
+        <w:pStyle w:val="Heading3"/>
+      </w:pPr>
+      <w:r>
+        <w:t xml:space="preserve">2.1.2 Study 1</w:t>
       </w:r>
     </w:p>
     <w:p>
       <w:pPr>
-        <w:pStyle w:val="BodyText"/>
+        <w:pStyle w:val="FirstParagraph"/>
       </w:pPr>
       <w:r>
         <w:t xml:space="preserve">Similar to the Pilot, the EFA yielded five factors based on parallel analysis.</w:t>
@@ -19561,18 +19610,18 @@
                 <wp:inline>
                   <wp:extent cx="5943600" cy="5943600"/>
                   <wp:effectExtent b="0" l="0" r="0" t="0"/>
-                  <wp:docPr descr="" title="" id="21" name="Picture"/>
+                  <wp:docPr descr="" title="" id="29" name="Picture"/>
                   <a:graphic>
                     <a:graphicData uri="http://schemas.openxmlformats.org/drawingml/2006/picture">
                       <pic:pic>
                         <pic:nvPicPr>
-                          <pic:cNvPr descr="supplements_files/figure-docx/figureS1-1.png" id="22" name="Picture"/>
+                          <pic:cNvPr descr="supplements_files/figure-docx/figureS1-1.png" id="30" name="Picture"/>
                           <pic:cNvPicPr>
                             <a:picLocks noChangeArrowheads="1" noChangeAspect="1"/>
                           </pic:cNvPicPr>
                         </pic:nvPicPr>
                         <pic:blipFill>
-                          <a:blip r:embed="rId20"/>
+                          <a:blip r:embed="rId28"/>
                           <a:stretch>
                             <a:fillRect/>
                           </a:stretch>
@@ -19629,19 +19678,21 @@
       <w:pPr>
         <w:pStyle w:val="BodyText"/>
       </w:pPr>
-      <w:r>
-        <w:t xml:space="preserve"> </w:t>
-      </w:r>
-      <w:r>
-        <w:t xml:space="preserve"> </w:t>
-      </w:r>
-      <w:r>
-        <w:t xml:space="preserve">## 2.2. Bivariate correlations between future orientation and impulsivity with attention tasks</w:t>
+    </w:p>
+    <w:bookmarkEnd w:id="31"/>
+    <w:bookmarkEnd w:id="32"/>
+    <w:bookmarkStart w:id="33" w:name="Xd0743e97293b93aa7365486ee45494cbcfaef59"/>
+    <w:p>
+      <w:pPr>
+        <w:pStyle w:val="Heading2"/>
+      </w:pPr>
+      <w:r>
+        <w:t xml:space="preserve">2.2. Bivariate correlations between future orientation and impulsivity with attention tasks</w:t>
       </w:r>
     </w:p>
     <w:p>
       <w:pPr>
-        <w:pStyle w:val="BodyText"/>
+        <w:pStyle w:val="FirstParagraph"/>
       </w:pPr>
       <w:r>
         <w:t xml:space="preserve">Table S2 shows bivariate correlations between self-reported depression, impulsivity, future orientation, and SES with each of the Flanker SSP parameters and the Global-Local drift rate difference.</w:t>
@@ -25354,37 +25405,50 @@
       <w:pPr>
         <w:pStyle w:val="BodyText"/>
       </w:pPr>
-      <w:r>
-        <w:t xml:space="preserve"> </w:t>
-      </w:r>
-      <w:r>
-        <w:t xml:space="preserve"> </w:t>
-      </w:r>
-      <w:r>
-        <w:t xml:space="preserve"># Section 3. Model fit</w:t>
-      </w:r>
-      <w:r>
-        <w:t xml:space="preserve"> </w:t>
-      </w:r>
-      <w:r>
-        <w:t xml:space="preserve"> </w:t>
-      </w:r>
-      <w:r>
-        <w:t xml:space="preserve">## 3.1. Pilot</w:t>
-      </w:r>
-      <w:r>
-        <w:t xml:space="preserve"> </w:t>
-      </w:r>
-      <w:r>
-        <w:t xml:space="preserve"> </w:t>
-      </w:r>
-      <w:r>
-        <w:t xml:space="preserve">## 3.1.1 Cueing and Change Detection Task</w:t>
+    </w:p>
+    <w:bookmarkEnd w:id="33"/>
+    <w:bookmarkEnd w:id="34"/>
+    <w:bookmarkStart w:id="78" w:name="section-3.-model-fit"/>
+    <w:p>
+      <w:pPr>
+        <w:pStyle w:val="Heading1"/>
+      </w:pPr>
+      <w:r>
+        <w:t xml:space="preserve">Section 3. Model fit</w:t>
       </w:r>
     </w:p>
     <w:p>
       <w:pPr>
-        <w:pStyle w:val="BodyText"/>
+        <w:pStyle w:val="FirstParagraph"/>
+      </w:pPr>
+    </w:p>
+    <w:bookmarkStart w:id="35" w:name="pilot-1"/>
+    <w:p>
+      <w:pPr>
+        <w:pStyle w:val="Heading2"/>
+      </w:pPr>
+      <w:r>
+        <w:t xml:space="preserve">3.1. Pilot</w:t>
+      </w:r>
+    </w:p>
+    <w:p>
+      <w:pPr>
+        <w:pStyle w:val="FirstParagraph"/>
+      </w:pPr>
+    </w:p>
+    <w:bookmarkEnd w:id="35"/>
+    <w:bookmarkStart w:id="57" w:name="cueing-and-change-detection-task"/>
+    <w:p>
+      <w:pPr>
+        <w:pStyle w:val="Heading2"/>
+      </w:pPr>
+      <w:r>
+        <w:t xml:space="preserve">3.1.1 Cueing and Change Detection Task</w:t>
+      </w:r>
+    </w:p>
+    <w:p>
+      <w:pPr>
+        <w:pStyle w:val="FirstParagraph"/>
       </w:pPr>
       <w:r>
         <w:t xml:space="preserve">In our initial, preregistered approach, DDM models for the Cueing and Change Detection Task were fit with the fast-dm-30 software</w:t>
@@ -25480,18 +25544,18 @@
                 <wp:inline>
                   <wp:extent cx="5943600" cy="3396342"/>
                   <wp:effectExtent b="0" l="0" r="0" t="0"/>
-                  <wp:docPr descr="" title="" id="24" name="Picture"/>
+                  <wp:docPr descr="" title="" id="37" name="Picture"/>
                   <a:graphic>
                     <a:graphicData uri="http://schemas.openxmlformats.org/drawingml/2006/picture">
                       <pic:pic>
                         <pic:nvPicPr>
-                          <pic:cNvPr descr="supplements_files/figure-docx/figureS2-1.png" id="25" name="Picture"/>
+                          <pic:cNvPr descr="supplements_files/figure-docx/figureS2-1.png" id="38" name="Picture"/>
                           <pic:cNvPicPr>
                             <a:picLocks noChangeArrowheads="1" noChangeAspect="1"/>
                           </pic:cNvPicPr>
                         </pic:nvPicPr>
                         <pic:blipFill>
-                          <a:blip r:embed="rId23"/>
+                          <a:blip r:embed="rId36"/>
                           <a:stretch>
                             <a:fillRect/>
                           </a:stretch>
@@ -25690,18 +25754,18 @@
                 <wp:inline>
                   <wp:extent cx="5943600" cy="3396342"/>
                   <wp:effectExtent b="0" l="0" r="0" t="0"/>
-                  <wp:docPr descr="" title="" id="27" name="Picture"/>
+                  <wp:docPr descr="" title="" id="40" name="Picture"/>
                   <a:graphic>
                     <a:graphicData uri="http://schemas.openxmlformats.org/drawingml/2006/picture">
                       <pic:pic>
                         <pic:nvPicPr>
-                          <pic:cNvPr descr="supplements_files/figure-docx/figureS3-1.png" id="28" name="Picture"/>
+                          <pic:cNvPr descr="supplements_files/figure-docx/figureS3-1.png" id="41" name="Picture"/>
                           <pic:cNvPicPr>
                             <a:picLocks noChangeArrowheads="1" noChangeAspect="1"/>
                           </pic:cNvPicPr>
                         </pic:nvPicPr>
                         <pic:blipFill>
-                          <a:blip r:embed="rId26"/>
+                          <a:blip r:embed="rId39"/>
                           <a:stretch>
                             <a:fillRect/>
                           </a:stretch>
@@ -25803,18 +25867,18 @@
                 <wp:inline>
                   <wp:extent cx="5943600" cy="3396342"/>
                   <wp:effectExtent b="0" l="0" r="0" t="0"/>
-                  <wp:docPr descr="" title="" id="30" name="Picture"/>
+                  <wp:docPr descr="" title="" id="43" name="Picture"/>
                   <a:graphic>
                     <a:graphicData uri="http://schemas.openxmlformats.org/drawingml/2006/picture">
                       <pic:pic>
                         <pic:nvPicPr>
-                          <pic:cNvPr descr="supplements_files/figure-docx/figureS4-1.png" id="31" name="Picture"/>
+                          <pic:cNvPr descr="supplements_files/figure-docx/figureS4-1.png" id="44" name="Picture"/>
                           <pic:cNvPicPr>
                             <a:picLocks noChangeArrowheads="1" noChangeAspect="1"/>
                           </pic:cNvPicPr>
                         </pic:nvPicPr>
                         <pic:blipFill>
-                          <a:blip r:embed="rId29"/>
+                          <a:blip r:embed="rId42"/>
                           <a:stretch>
                             <a:fillRect/>
                           </a:stretch>
@@ -25894,18 +25958,18 @@
                 <wp:inline>
                   <wp:extent cx="5943600" cy="3396342"/>
                   <wp:effectExtent b="0" l="0" r="0" t="0"/>
-                  <wp:docPr descr="" title="" id="33" name="Picture"/>
+                  <wp:docPr descr="" title="" id="46" name="Picture"/>
                   <a:graphic>
                     <a:graphicData uri="http://schemas.openxmlformats.org/drawingml/2006/picture">
                       <pic:pic>
                         <pic:nvPicPr>
-                          <pic:cNvPr descr="supplements_files/figure-docx/figureS5-1.png" id="34" name="Picture"/>
+                          <pic:cNvPr descr="supplements_files/figure-docx/figureS5-1.png" id="47" name="Picture"/>
                           <pic:cNvPicPr>
                             <a:picLocks noChangeArrowheads="1" noChangeAspect="1"/>
                           </pic:cNvPicPr>
                         </pic:nvPicPr>
                         <pic:blipFill>
-                          <a:blip r:embed="rId32"/>
+                          <a:blip r:embed="rId45"/>
                           <a:stretch>
                             <a:fillRect/>
                           </a:stretch>
@@ -25985,18 +26049,18 @@
                 <wp:inline>
                   <wp:extent cx="5943600" cy="3396342"/>
                   <wp:effectExtent b="0" l="0" r="0" t="0"/>
-                  <wp:docPr descr="" title="" id="36" name="Picture"/>
+                  <wp:docPr descr="" title="" id="49" name="Picture"/>
                   <a:graphic>
                     <a:graphicData uri="http://schemas.openxmlformats.org/drawingml/2006/picture">
                       <pic:pic>
                         <pic:nvPicPr>
-                          <pic:cNvPr descr="supplements_files/figure-docx/figureS6-1.png" id="37" name="Picture"/>
+                          <pic:cNvPr descr="supplements_files/figure-docx/figureS6-1.png" id="50" name="Picture"/>
                           <pic:cNvPicPr>
                             <a:picLocks noChangeArrowheads="1" noChangeAspect="1"/>
                           </pic:cNvPicPr>
                         </pic:nvPicPr>
                         <pic:blipFill>
-                          <a:blip r:embed="rId35"/>
+                          <a:blip r:embed="rId48"/>
                           <a:stretch>
                             <a:fillRect/>
                           </a:stretch>
@@ -26091,484 +26155,12 @@
                 <wp:inline>
                   <wp:extent cx="5943600" cy="3396342"/>
                   <wp:effectExtent b="0" l="0" r="0" t="0"/>
-                  <wp:docPr descr="" title="" id="39" name="Picture"/>
-                  <a:graphic>
-                    <a:graphicData uri="http://schemas.openxmlformats.org/drawingml/2006/picture">
-                      <pic:pic>
-                        <pic:nvPicPr>
-                          <pic:cNvPr descr="supplements_files/figure-docx/figureS7-1.png" id="40" name="Picture"/>
-                          <pic:cNvPicPr>
-                            <a:picLocks noChangeArrowheads="1" noChangeAspect="1"/>
-                          </pic:cNvPicPr>
-                        </pic:nvPicPr>
-                        <pic:blipFill>
-                          <a:blip r:embed="rId38"/>
-                          <a:stretch>
-                            <a:fillRect/>
-                          </a:stretch>
-                        </pic:blipFill>
-                        <pic:spPr bwMode="auto">
-                          <a:xfrm>
-                            <a:off x="0" y="0"/>
-                            <a:ext cx="5943600" cy="3396342"/>
-                          </a:xfrm>
-                          <a:prstGeom prst="rect">
-                            <a:avLst/>
-                          </a:prstGeom>
-                          <a:noFill/>
-                          <a:ln w="9525">
-                            <a:noFill/>
-                            <a:headEnd/>
-                            <a:tailEnd/>
-                          </a:ln>
-                        </pic:spPr>
-                      </pic:pic>
-                    </a:graphicData>
-                  </a:graphic>
-                </wp:inline>
-              </w:drawing>
-            </w:r>
-          </w:p>
-          <w:p>
-            <w:pPr>
-              <w:jc w:val="center"/>
-            </w:pPr>
-            <w:pPr>
-              <w:jc w:val="start"/>
-              <w:spacing w:before="200"/>
-              <w:pStyle w:val="ImageCaption"/>
-            </w:pPr>
-            <w:r>
-              <w:rPr>
-                <w:bCs/>
-                <w:b/>
-              </w:rPr>
-              <w:t xml:space="preserve">Figure S7.</w:t>
-            </w:r>
-            <w:r>
-              <w:t xml:space="preserve"> </w:t>
-            </w:r>
-            <w:r>
-              <w:t xml:space="preserve">Drift Diffusion parameter recovery for the Change Detection Task comparing simulated and recovered response times at the 25th, 50th and 75th percentile of response times.</w:t>
-            </w:r>
-          </w:p>
-        </w:tc>
-      </w:tr>
-    </w:tbl>
-    <w:p>
-      <w:pPr>
-        <w:pStyle w:val="BodyText"/>
-      </w:pPr>
-    </w:p>
-    <w:tbl>
-      <w:tblPr>
-        <w:tblStyle w:val="Table"/>
-        <w:tblW w:type="pct" w:w="5000"/>
-        <w:tblLook w:firstRow="0" w:lastRow="0" w:firstColumn="0" w:lastColumn="0" w:noHBand="0" w:noVBand="0" w:val="0000"/>
-      </w:tblPr>
-      <w:tblGrid>
-        <w:gridCol w:w="7920"/>
-      </w:tblGrid>
-      <w:tr>
-        <w:tc>
-          <w:tcPr/>
-          <w:p>
-            <w:pPr>
-              <w:pStyle w:val="Figure"/>
-              <w:jc w:val="center"/>
-            </w:pPr>
-            <w:r>
-              <w:drawing>
-                <wp:inline>
-                  <wp:extent cx="5943600" cy="3396342"/>
-                  <wp:effectExtent b="0" l="0" r="0" t="0"/>
-                  <wp:docPr descr="" title="" id="42" name="Picture"/>
-                  <a:graphic>
-                    <a:graphicData uri="http://schemas.openxmlformats.org/drawingml/2006/picture">
-                      <pic:pic>
-                        <pic:nvPicPr>
-                          <pic:cNvPr descr="supplements_files/figure-docx/figureS8-1.png" id="43" name="Picture"/>
-                          <pic:cNvPicPr>
-                            <a:picLocks noChangeArrowheads="1" noChangeAspect="1"/>
-                          </pic:cNvPicPr>
-                        </pic:nvPicPr>
-                        <pic:blipFill>
-                          <a:blip r:embed="rId41"/>
-                          <a:stretch>
-                            <a:fillRect/>
-                          </a:stretch>
-                        </pic:blipFill>
-                        <pic:spPr bwMode="auto">
-                          <a:xfrm>
-                            <a:off x="0" y="0"/>
-                            <a:ext cx="5943600" cy="3396342"/>
-                          </a:xfrm>
-                          <a:prstGeom prst="rect">
-                            <a:avLst/>
-                          </a:prstGeom>
-                          <a:noFill/>
-                          <a:ln w="9525">
-                            <a:noFill/>
-                            <a:headEnd/>
-                            <a:tailEnd/>
-                          </a:ln>
-                        </pic:spPr>
-                      </pic:pic>
-                    </a:graphicData>
-                  </a:graphic>
-                </wp:inline>
-              </w:drawing>
-            </w:r>
-          </w:p>
-          <w:p>
-            <w:pPr>
-              <w:jc w:val="center"/>
-            </w:pPr>
-            <w:pPr>
-              <w:jc w:val="start"/>
-              <w:spacing w:before="200"/>
-              <w:pStyle w:val="ImageCaption"/>
-            </w:pPr>
-            <w:r>
-              <w:rPr>
-                <w:bCs/>
-                <w:b/>
-              </w:rPr>
-              <w:t xml:space="preserve">Figure S8.</w:t>
-            </w:r>
-            <w:r>
-              <w:t xml:space="preserve"> </w:t>
-            </w:r>
-            <w:r>
-              <w:t xml:space="preserve">Drift Diffusion parameter recovery for the Change Detection Task comparing simulated and recovered accuracy rates.</w:t>
-            </w:r>
-          </w:p>
-        </w:tc>
-      </w:tr>
-    </w:tbl>
-    <w:p>
-      <w:pPr>
-        <w:pStyle w:val="BodyText"/>
-      </w:pPr>
-    </w:p>
-    <w:bookmarkStart w:id="47" w:name="flanker"/>
-    <w:p>
-      <w:pPr>
-        <w:pStyle w:val="Heading2"/>
-      </w:pPr>
-      <w:r>
-        <w:t xml:space="preserve">3.1.2 Flanker</w:t>
-      </w:r>
-    </w:p>
-    <w:p>
-      <w:pPr>
-        <w:pStyle w:val="FirstParagraph"/>
-      </w:pPr>
-      <w:r>
-        <w:t xml:space="preserve">To fit the SSP model to the Flanker data, we followed recommendations by</w:t>
-      </w:r>
-      <w:r>
-        <w:t xml:space="preserve"> </w:t>
-      </w:r>
-      <w:r>
-        <w:t xml:space="preserve">Grange (2016)</w:t>
-      </w:r>
-      <w:r>
-        <w:t xml:space="preserve">.</w:t>
-      </w:r>
-      <w:r>
-        <w:t xml:space="preserve"> </w:t>
-      </w:r>
-      <w:r>
-        <w:t xml:space="preserve">First, we searched for the optimal set of starting values.</w:t>
-      </w:r>
-      <w:r>
-        <w:t xml:space="preserve"> </w:t>
-      </w:r>
-      <w:r>
-        <w:t xml:space="preserve">For each participant, we used 50 sets of starting parameters with a variance of 20 for each, simulating 1,000 trials.</w:t>
-      </w:r>
-      <w:r>
-        <w:t xml:space="preserve"> </w:t>
-      </w:r>
-      <w:r>
-        <w:t xml:space="preserve">After finding the optimal starting values, we fit the final model based on 50,000 simulated trials.</w:t>
-      </w:r>
-      <w:r>
-        <w:t xml:space="preserve"> </w:t>
-      </w:r>
-      <w:r>
-        <w:t xml:space="preserve">Model fit was assessed through simulation.</w:t>
-      </w:r>
-      <w:r>
-        <w:t xml:space="preserve"> </w:t>
-      </w:r>
-      <w:r>
-        <w:t xml:space="preserve">For each participant, we simulated 50,000 trials.</w:t>
-      </w:r>
-      <w:r>
-        <w:t xml:space="preserve"> </w:t>
-      </w:r>
-      <w:r>
-        <w:t xml:space="preserve">We then calculated correlations between observed and simulated RTs at the 25th, 50th, and 75th percentile, as well as between observed and simulated mean accuracy.</w:t>
-      </w:r>
-      <w:r>
-        <w:t xml:space="preserve"> </w:t>
-      </w:r>
-      <w:r>
-        <w:t xml:space="preserve">As can be seen in Figure S9 and Figure S10, we observed high agreement between observed and simulated RTs and accuracy rates.</w:t>
-      </w:r>
-    </w:p>
-    <w:p>
-      <w:pPr>
-        <w:pStyle w:val="BodyText"/>
-      </w:pPr>
-    </w:p>
-    <w:tbl>
-      <w:tblPr>
-        <w:tblStyle w:val="Table"/>
-        <w:tblW w:type="pct" w:w="5000"/>
-        <w:tblLook w:firstRow="0" w:lastRow="0" w:firstColumn="0" w:lastColumn="0" w:noHBand="0" w:noVBand="0" w:val="0000"/>
-      </w:tblPr>
-      <w:tblGrid>
-        <w:gridCol w:w="7920"/>
-      </w:tblGrid>
-      <w:tr>
-        <w:tc>
-          <w:tcPr/>
-          <w:p>
-            <w:pPr>
-              <w:pStyle w:val="Figure"/>
-              <w:jc w:val="center"/>
-            </w:pPr>
-            <w:r>
-              <w:drawing>
-                <wp:inline>
-                  <wp:extent cx="5943600" cy="3396342"/>
-                  <wp:effectExtent b="0" l="0" r="0" t="0"/>
-                  <wp:docPr descr="" title="" id="45" name="Picture"/>
-                  <a:graphic>
-                    <a:graphicData uri="http://schemas.openxmlformats.org/drawingml/2006/picture">
-                      <pic:pic>
-                        <pic:nvPicPr>
-                          <pic:cNvPr descr="supplements_files/figure-docx/figureS9-1.png" id="46" name="Picture"/>
-                          <pic:cNvPicPr>
-                            <a:picLocks noChangeArrowheads="1" noChangeAspect="1"/>
-                          </pic:cNvPicPr>
-                        </pic:nvPicPr>
-                        <pic:blipFill>
-                          <a:blip r:embed="rId44"/>
-                          <a:stretch>
-                            <a:fillRect/>
-                          </a:stretch>
-                        </pic:blipFill>
-                        <pic:spPr bwMode="auto">
-                          <a:xfrm>
-                            <a:off x="0" y="0"/>
-                            <a:ext cx="5943600" cy="3396342"/>
-                          </a:xfrm>
-                          <a:prstGeom prst="rect">
-                            <a:avLst/>
-                          </a:prstGeom>
-                          <a:noFill/>
-                          <a:ln w="9525">
-                            <a:noFill/>
-                            <a:headEnd/>
-                            <a:tailEnd/>
-                          </a:ln>
-                        </pic:spPr>
-                      </pic:pic>
-                    </a:graphicData>
-                  </a:graphic>
-                </wp:inline>
-              </w:drawing>
-            </w:r>
-          </w:p>
-          <w:p>
-            <w:pPr>
-              <w:jc w:val="center"/>
-            </w:pPr>
-            <w:pPr>
-              <w:jc w:val="start"/>
-              <w:spacing w:before="200"/>
-              <w:pStyle w:val="ImageCaption"/>
-            </w:pPr>
-            <w:r>
-              <w:rPr>
-                <w:bCs/>
-                <w:b/>
-              </w:rPr>
-              <w:t xml:space="preserve">Figure S9.</w:t>
-            </w:r>
-            <w:r>
-              <w:t xml:space="preserve"> </w:t>
-            </w:r>
-            <w:r>
-              <w:t xml:space="preserve">Drift Diffusion parameter recovery for the Flanker comparing simulated and recovered response times at the 25th, 50th and 75th percentile of response times.</w:t>
-            </w:r>
-          </w:p>
-        </w:tc>
-      </w:tr>
-    </w:tbl>
-    <w:p>
-      <w:pPr>
-        <w:pStyle w:val="BodyText"/>
-      </w:pPr>
-    </w:p>
-    <w:bookmarkEnd w:id="47"/>
-    <w:bookmarkStart w:id="54" w:name="study-1"/>
-    <w:p>
-      <w:pPr>
-        <w:pStyle w:val="Heading2"/>
-      </w:pPr>
-      <w:r>
-        <w:t xml:space="preserve">3.2. Study 1</w:t>
-      </w:r>
-    </w:p>
-    <w:p>
-      <w:pPr>
-        <w:pStyle w:val="FirstParagraph"/>
-      </w:pPr>
-      <w:r>
-        <w:t xml:space="preserve">Model fit of the Flanker was done the same as in the Pilot.</w:t>
-      </w:r>
-      <w:r>
-        <w:t xml:space="preserve"> </w:t>
-      </w:r>
-      <w:r>
-        <w:t xml:space="preserve">Figure S11 and Figure S12 show the model fit based on simulated data.</w:t>
-      </w:r>
-      <w:r>
-        <w:t xml:space="preserve"> </w:t>
-      </w:r>
-      <w:r>
-        <w:t xml:space="preserve">We found good model fit across all three conditions, both for RTs as well as accuracy rates.</w:t>
-      </w:r>
-    </w:p>
-    <w:p>
-      <w:pPr>
-        <w:pStyle w:val="BodyText"/>
-      </w:pPr>
-    </w:p>
-    <w:tbl>
-      <w:tblPr>
-        <w:tblStyle w:val="Table"/>
-        <w:tblW w:type="pct" w:w="5000"/>
-        <w:tblLook w:firstRow="0" w:lastRow="0" w:firstColumn="0" w:lastColumn="0" w:noHBand="0" w:noVBand="0" w:val="0000"/>
-      </w:tblPr>
-      <w:tblGrid>
-        <w:gridCol w:w="7920"/>
-      </w:tblGrid>
-      <w:tr>
-        <w:tc>
-          <w:tcPr/>
-          <w:p>
-            <w:pPr>
-              <w:pStyle w:val="Figure"/>
-              <w:jc w:val="center"/>
-            </w:pPr>
-            <w:r>
-              <w:drawing>
-                <wp:inline>
-                  <wp:extent cx="5943600" cy="5943600"/>
-                  <wp:effectExtent b="0" l="0" r="0" t="0"/>
-                  <wp:docPr descr="" title="" id="49" name="Picture"/>
-                  <a:graphic>
-                    <a:graphicData uri="http://schemas.openxmlformats.org/drawingml/2006/picture">
-                      <pic:pic>
-                        <pic:nvPicPr>
-                          <pic:cNvPr descr="supplements_files/figure-docx/figureS11-1.png" id="50" name="Picture"/>
-                          <pic:cNvPicPr>
-                            <a:picLocks noChangeArrowheads="1" noChangeAspect="1"/>
-                          </pic:cNvPicPr>
-                        </pic:nvPicPr>
-                        <pic:blipFill>
-                          <a:blip r:embed="rId48"/>
-                          <a:stretch>
-                            <a:fillRect/>
-                          </a:stretch>
-                        </pic:blipFill>
-                        <pic:spPr bwMode="auto">
-                          <a:xfrm>
-                            <a:off x="0" y="0"/>
-                            <a:ext cx="5943600" cy="5943600"/>
-                          </a:xfrm>
-                          <a:prstGeom prst="rect">
-                            <a:avLst/>
-                          </a:prstGeom>
-                          <a:noFill/>
-                          <a:ln w="9525">
-                            <a:noFill/>
-                            <a:headEnd/>
-                            <a:tailEnd/>
-                          </a:ln>
-                        </pic:spPr>
-                      </pic:pic>
-                    </a:graphicData>
-                  </a:graphic>
-                </wp:inline>
-              </w:drawing>
-            </w:r>
-          </w:p>
-          <w:p>
-            <w:pPr>
-              <w:jc w:val="center"/>
-            </w:pPr>
-            <w:pPr>
-              <w:jc w:val="start"/>
-              <w:spacing w:before="200"/>
-              <w:pStyle w:val="ImageCaption"/>
-            </w:pPr>
-            <w:r>
-              <w:rPr>
-                <w:bCs/>
-                <w:b/>
-              </w:rPr>
-              <w:t xml:space="preserve">Figure S11.</w:t>
-            </w:r>
-            <w:r>
-              <w:t xml:space="preserve"> </w:t>
-            </w:r>
-            <w:r>
-              <w:t xml:space="preserve">Drift Diffusion parameter recovery for the Flanker comparing simulated and recovered response times at the 25th, 50th and 75th percentile of response times across the standard, enhanced, and degraded condition.</w:t>
-            </w:r>
-          </w:p>
-        </w:tc>
-      </w:tr>
-    </w:tbl>
-    <w:p>
-      <w:pPr>
-        <w:pStyle w:val="BodyText"/>
-      </w:pPr>
-    </w:p>
-    <w:tbl>
-      <w:tblPr>
-        <w:tblStyle w:val="Table"/>
-        <w:tblW w:type="pct" w:w="5000"/>
-        <w:tblLook w:firstRow="0" w:lastRow="0" w:firstColumn="0" w:lastColumn="0" w:noHBand="0" w:noVBand="0" w:val="0000"/>
-      </w:tblPr>
-      <w:tblGrid>
-        <w:gridCol w:w="7920"/>
-      </w:tblGrid>
-      <w:tr>
-        <w:tc>
-          <w:tcPr/>
-          <w:p>
-            <w:pPr>
-              <w:pStyle w:val="Figure"/>
-              <w:jc w:val="center"/>
-            </w:pPr>
-            <w:r>
-              <w:drawing>
-                <wp:inline>
-                  <wp:extent cx="5943600" cy="3396342"/>
-                  <wp:effectExtent b="0" l="0" r="0" t="0"/>
                   <wp:docPr descr="" title="" id="52" name="Picture"/>
                   <a:graphic>
                     <a:graphicData uri="http://schemas.openxmlformats.org/drawingml/2006/picture">
                       <pic:pic>
                         <pic:nvPicPr>
-                          <pic:cNvPr descr="supplements_files/figure-docx/figureS12-1.png" id="53" name="Picture"/>
+                          <pic:cNvPr descr="supplements_files/figure-docx/figureS7-1.png" id="53" name="Picture"/>
                           <pic:cNvPicPr>
                             <a:picLocks noChangeArrowheads="1" noChangeAspect="1"/>
                           </pic:cNvPicPr>
@@ -26615,13 +26207,13 @@
                 <w:bCs/>
                 <w:b/>
               </w:rPr>
-              <w:t xml:space="preserve">Figure S12.</w:t>
+              <w:t xml:space="preserve">Figure S7.</w:t>
             </w:r>
             <w:r>
               <w:t xml:space="preserve"> </w:t>
             </w:r>
             <w:r>
-              <w:t xml:space="preserve">Drift Diffusion parameter recovery for the Flanker comparing simulated and recovered accuracy rates across the standard, enhanced, and degraded condition.</w:t>
+              <w:t xml:space="preserve">Drift Diffusion parameter recovery for the Change Detection Task comparing simulated and recovered response times at the 25th, 50th and 75th percentile of response times.</w:t>
             </w:r>
           </w:p>
         </w:tc>
@@ -26631,47 +26223,6 @@
       <w:pPr>
         <w:pStyle w:val="BodyText"/>
       </w:pPr>
-    </w:p>
-    <w:bookmarkEnd w:id="54"/>
-    <w:bookmarkStart w:id="120" w:name="study-2"/>
-    <w:p>
-      <w:pPr>
-        <w:pStyle w:val="Heading2"/>
-      </w:pPr>
-      <w:r>
-        <w:t xml:space="preserve">3.3. Study 2</w:t>
-      </w:r>
-    </w:p>
-    <w:p>
-      <w:pPr>
-        <w:pStyle w:val="FirstParagraph"/>
-      </w:pPr>
-      <w:r>
-        <w:t xml:space="preserve"> </w:t>
-      </w:r>
-      <w:r>
-        <w:t xml:space="preserve">### 3.3.1 Flanker</w:t>
-      </w:r>
-    </w:p>
-    <w:p>
-      <w:pPr>
-        <w:pStyle w:val="BodyText"/>
-      </w:pPr>
-      <w:r>
-        <w:t xml:space="preserve">Model fit of the Flanker was done the same as in the Pilot and Study 1.</w:t>
-      </w:r>
-      <w:r>
-        <w:t xml:space="preserve"> </w:t>
-      </w:r>
-      <w:r>
-        <w:t xml:space="preserve">Figure S13 and Figure S14 show the model fit based on simulated data.</w:t>
-      </w:r>
-      <w:r>
-        <w:t xml:space="preserve"> </w:t>
-      </w:r>
-      <w:r>
-        <w:t xml:space="preserve">We found good model fit, both for RTs as well as accuracy rates.</w:t>
-      </w:r>
     </w:p>
     <w:tbl>
       <w:tblPr>
@@ -26695,18 +26246,18 @@
                 <wp:inline>
                   <wp:extent cx="5943600" cy="3396342"/>
                   <wp:effectExtent b="0" l="0" r="0" t="0"/>
-                  <wp:docPr descr="" title="" id="56" name="Picture"/>
+                  <wp:docPr descr="" title="" id="55" name="Picture"/>
                   <a:graphic>
                     <a:graphicData uri="http://schemas.openxmlformats.org/drawingml/2006/picture">
                       <pic:pic>
                         <pic:nvPicPr>
-                          <pic:cNvPr descr="supplements_files/figure-docx/figureS13-1.png" id="57" name="Picture"/>
+                          <pic:cNvPr descr="supplements_files/figure-docx/figureS8-1.png" id="56" name="Picture"/>
                           <pic:cNvPicPr>
                             <a:picLocks noChangeArrowheads="1" noChangeAspect="1"/>
                           </pic:cNvPicPr>
                         </pic:nvPicPr>
                         <pic:blipFill>
-                          <a:blip r:embed="rId55"/>
+                          <a:blip r:embed="rId54"/>
                           <a:stretch>
                             <a:fillRect/>
                           </a:stretch>
@@ -26747,18 +26298,92 @@
                 <w:bCs/>
                 <w:b/>
               </w:rPr>
-              <w:t xml:space="preserve">Figure S13.</w:t>
+              <w:t xml:space="preserve">Figure S8.</w:t>
             </w:r>
             <w:r>
               <w:t xml:space="preserve"> </w:t>
             </w:r>
             <w:r>
-              <w:t xml:space="preserve">Drift Diffusion parameter recovery for the Flanker comparing simulated and recovered response times at the 25th, 50th and 75th percentile of response times.</w:t>
+              <w:t xml:space="preserve">Drift Diffusion parameter recovery for the Change Detection Task comparing simulated and recovered accuracy rates.</w:t>
             </w:r>
           </w:p>
         </w:tc>
       </w:tr>
     </w:tbl>
+    <w:p>
+      <w:pPr>
+        <w:pStyle w:val="BodyText"/>
+      </w:pPr>
+    </w:p>
+    <w:bookmarkEnd w:id="57"/>
+    <w:bookmarkStart w:id="61" w:name="flanker"/>
+    <w:p>
+      <w:pPr>
+        <w:pStyle w:val="Heading2"/>
+      </w:pPr>
+      <w:r>
+        <w:t xml:space="preserve">3.1.2 Flanker</w:t>
+      </w:r>
+    </w:p>
+    <w:p>
+      <w:pPr>
+        <w:pStyle w:val="FirstParagraph"/>
+      </w:pPr>
+      <w:r>
+        <w:t xml:space="preserve">To fit the SSP model to the Flanker data, we followed recommendations by</w:t>
+      </w:r>
+      <w:r>
+        <w:t xml:space="preserve"> </w:t>
+      </w:r>
+      <w:r>
+        <w:t xml:space="preserve">Grange (2016)</w:t>
+      </w:r>
+      <w:r>
+        <w:t xml:space="preserve">.</w:t>
+      </w:r>
+      <w:r>
+        <w:t xml:space="preserve"> </w:t>
+      </w:r>
+      <w:r>
+        <w:t xml:space="preserve">First, we searched for the optimal set of starting values.</w:t>
+      </w:r>
+      <w:r>
+        <w:t xml:space="preserve"> </w:t>
+      </w:r>
+      <w:r>
+        <w:t xml:space="preserve">For each participant, we used 50 sets of starting parameters with a variance of 20 for each, simulating 1,000 trials.</w:t>
+      </w:r>
+      <w:r>
+        <w:t xml:space="preserve"> </w:t>
+      </w:r>
+      <w:r>
+        <w:t xml:space="preserve">After finding the optimal starting values, we fit the final model based on 50,000 simulated trials.</w:t>
+      </w:r>
+      <w:r>
+        <w:t xml:space="preserve"> </w:t>
+      </w:r>
+      <w:r>
+        <w:t xml:space="preserve">Model fit was assessed through simulation.</w:t>
+      </w:r>
+      <w:r>
+        <w:t xml:space="preserve"> </w:t>
+      </w:r>
+      <w:r>
+        <w:t xml:space="preserve">For each participant, we simulated 50,000 trials.</w:t>
+      </w:r>
+      <w:r>
+        <w:t xml:space="preserve"> </w:t>
+      </w:r>
+      <w:r>
+        <w:t xml:space="preserve">We then calculated correlations between observed and simulated RTs at the 25th, 50th, and 75th percentile, as well as between observed and simulated mean accuracy.</w:t>
+      </w:r>
+      <w:r>
+        <w:t xml:space="preserve"> </w:t>
+      </w:r>
+      <w:r>
+        <w:t xml:space="preserve">As can be seen in Figure S9 and Figure S10, we observed high agreement between observed and simulated RTs and accuracy rates.</w:t>
+      </w:r>
+    </w:p>
     <w:p>
       <w:pPr>
         <w:pStyle w:val="BodyText"/>
@@ -26791,7 +26416,7 @@
                     <a:graphicData uri="http://schemas.openxmlformats.org/drawingml/2006/picture">
                       <pic:pic>
                         <pic:nvPicPr>
-                          <pic:cNvPr descr="supplements_files/figure-docx/figureS14-1.png" id="60" name="Picture"/>
+                          <pic:cNvPr descr="supplements_files/figure-docx/figureS9-1.png" id="60" name="Picture"/>
                           <pic:cNvPicPr>
                             <a:picLocks noChangeArrowheads="1" noChangeAspect="1"/>
                           </pic:cNvPicPr>
@@ -26838,13 +26463,13 @@
                 <w:bCs/>
                 <w:b/>
               </w:rPr>
-              <w:t xml:space="preserve">Figure S14.</w:t>
+              <w:t xml:space="preserve">Figure S9.</w:t>
             </w:r>
             <w:r>
               <w:t xml:space="preserve"> </w:t>
             </w:r>
             <w:r>
-              <w:t xml:space="preserve">Drift Diffusion parameter recovery for the Flanker comparing simulated and recovered accuracy rates.</w:t>
+              <w:t xml:space="preserve">Drift Diffusion parameter recovery for the Flanker comparing simulated and recovered response times at the 25th, 50th and 75th percentile of response times.</w:t>
             </w:r>
           </w:p>
         </w:tc>
@@ -26854,130 +26479,46 @@
       <w:pPr>
         <w:pStyle w:val="BodyText"/>
       </w:pPr>
-      <w:r>
-        <w:t xml:space="preserve"> </w:t>
-      </w:r>
-      <w:r>
-        <w:t xml:space="preserve">### 3.3.2 Global-Local Task</w:t>
-      </w:r>
     </w:p>
     <w:p>
       <w:pPr>
         <w:pStyle w:val="BodyText"/>
       </w:pPr>
+    </w:p>
+    <w:bookmarkEnd w:id="61"/>
+    <w:bookmarkStart w:id="68" w:name="study-1-1"/>
+    <w:p>
+      <w:pPr>
+        <w:pStyle w:val="Heading2"/>
+      </w:pPr>
+      <w:r>
+        <w:t xml:space="preserve">3.2. Study 1</w:t>
+      </w:r>
+    </w:p>
+    <w:p>
+      <w:pPr>
+        <w:pStyle w:val="FirstParagraph"/>
+      </w:pPr>
+      <w:r>
+        <w:t xml:space="preserve">Model fit of the Flanker was done the same as in the Pilot.</w:t>
+      </w:r>
       <w:r>
         <w:t xml:space="preserve"> </w:t>
       </w:r>
       <w:r>
-        <w:t xml:space="preserve"># Section 4. Deviations from preregistrations</w:t>
+        <w:t xml:space="preserve">Figure S11 and Figure S12 show the model fit based on simulated data.</w:t>
+      </w:r>
+      <w:r>
+        <w:t xml:space="preserve"> </w:t>
+      </w:r>
+      <w:r>
+        <w:t xml:space="preserve">We found good model fit across all three conditions, both for RTs as well as accuracy rates.</w:t>
       </w:r>
     </w:p>
     <w:p>
       <w:pPr>
         <w:pStyle w:val="BodyText"/>
       </w:pPr>
-      <w:r>
-        <w:t xml:space="preserve">In this section, we provide a numbered overview of the deviations from the preregistration in each study.</w:t>
-      </w:r>
-      <w:r>
-        <w:t xml:space="preserve"> </w:t>
-      </w:r>
-      <w:r>
-        <w:t xml:space="preserve"> </w:t>
-      </w:r>
-      <w:r>
-        <w:t xml:space="preserve">## 4.1. Pilot</w:t>
-      </w:r>
-    </w:p>
-    <w:p>
-      <w:pPr>
-        <w:numPr>
-          <w:ilvl w:val="0"/>
-          <w:numId w:val="1001"/>
-        </w:numPr>
-      </w:pPr>
-      <w:r>
-        <w:rPr>
-          <w:iCs/>
-          <w:i/>
-        </w:rPr>
-        <w:t xml:space="preserve">DDM estimation using Hierarchical Bayesian DDM instead of Maximum Likelihood estimation.</w:t>
-      </w:r>
-      <w:r>
-        <w:t xml:space="preserve"> </w:t>
-      </w:r>
-      <w:r>
-        <w:t xml:space="preserve">The rational for this change is explained in more detail in section 3.1.1.</w:t>
-      </w:r>
-    </w:p>
-    <w:p>
-      <w:pPr>
-        <w:numPr>
-          <w:ilvl w:val="0"/>
-          <w:numId w:val="1001"/>
-        </w:numPr>
-      </w:pPr>
-      <w:r>
-        <w:rPr>
-          <w:iCs/>
-          <w:i/>
-        </w:rPr>
-        <w:t xml:space="preserve">Focus on Flanker Interference instead of separate attention parameters.</w:t>
-      </w:r>
-      <w:r>
-        <w:t xml:space="preserve"> </w:t>
-      </w:r>
-      <w:r>
-        <w:t xml:space="preserve">The SSP model provides two parameters representing attentional processes: (1) the initial attention width, and (2) the rate at which attention shrinks towards the central target.</w:t>
-      </w:r>
-      <w:r>
-        <w:t xml:space="preserve"> </w:t>
-      </w:r>
-      <w:r>
-        <w:t xml:space="preserve">We had initially planned to analyze both parameters separately.</w:t>
-      </w:r>
-      <w:r>
-        <w:t xml:space="preserve"> </w:t>
-      </w:r>
-      <w:r>
-        <w:t xml:space="preserve">However, after analyzing the data from Study 1, we realized that the estimates of these two parameters separately were very unstable.</w:t>
-      </w:r>
-      <w:r>
-        <w:t xml:space="preserve"> </w:t>
-      </w:r>
-      <w:r>
-        <w:t xml:space="preserve">We noticed this when plotting the within-person estimates between conditions (standard, enhanced, and degraded) against each other.</w:t>
-      </w:r>
-      <w:r>
-        <w:t xml:space="preserve"> </w:t>
-      </w:r>
-      <w:r>
-        <w:t xml:space="preserve">Figure S15 provides an overview of these correlations for attentional width, shrinking rate, interference, and, for illustrative purposes, the RT difference score.</w:t>
-      </w:r>
-      <w:r>
-        <w:t xml:space="preserve"> </w:t>
-      </w:r>
-      <w:r>
-        <w:t xml:space="preserve">We consider the comparison between the standard and enhanced condition the most informative, as the stimuli in these conditions were most similar.</w:t>
-      </w:r>
-      <w:r>
-        <w:t xml:space="preserve"> </w:t>
-      </w:r>
-      <w:r>
-        <w:t xml:space="preserve">The within-person correlations between conditions of attentional width and shrinking were very low.</w:t>
-      </w:r>
-      <w:r>
-        <w:t xml:space="preserve"> </w:t>
-      </w:r>
-      <w:r>
-        <w:t xml:space="preserve">However, the correlations were substantially higher for interference (which even outperformed the standard RT difference scores, as typically used in traditional assessments).</w:t>
-      </w:r>
-      <w:r>
-        <w:t xml:space="preserve"> </w:t>
-      </w:r>
-      <w:r>
-        <w:t xml:space="preserve">Thus, we decided to use the Interference estimate in our analyses across all studies.</w:t>
-      </w:r>
     </w:p>
     <w:tbl>
       <w:tblPr>
@@ -26999,20 +26540,565 @@
             <w:r>
               <w:drawing>
                 <wp:inline>
-                  <wp:extent cx="5943600" cy="6792685"/>
+                  <wp:extent cx="5943600" cy="5943600"/>
                   <wp:effectExtent b="0" l="0" r="0" t="0"/>
-                  <wp:docPr descr="" title="" id="62" name="Picture"/>
+                  <wp:docPr descr="" title="" id="63" name="Picture"/>
                   <a:graphic>
                     <a:graphicData uri="http://schemas.openxmlformats.org/drawingml/2006/picture">
                       <pic:pic>
                         <pic:nvPicPr>
-                          <pic:cNvPr descr="supplements_files/figure-docx/figureS15-1.png" id="63" name="Picture"/>
+                          <pic:cNvPr descr="supplements_files/figure-docx/figureS11-1.png" id="64" name="Picture"/>
                           <pic:cNvPicPr>
                             <a:picLocks noChangeArrowheads="1" noChangeAspect="1"/>
                           </pic:cNvPicPr>
                         </pic:nvPicPr>
                         <pic:blipFill>
-                          <a:blip r:embed="rId61"/>
+                          <a:blip r:embed="rId62"/>
+                          <a:stretch>
+                            <a:fillRect/>
+                          </a:stretch>
+                        </pic:blipFill>
+                        <pic:spPr bwMode="auto">
+                          <a:xfrm>
+                            <a:off x="0" y="0"/>
+                            <a:ext cx="5943600" cy="5943600"/>
+                          </a:xfrm>
+                          <a:prstGeom prst="rect">
+                            <a:avLst/>
+                          </a:prstGeom>
+                          <a:noFill/>
+                          <a:ln w="9525">
+                            <a:noFill/>
+                            <a:headEnd/>
+                            <a:tailEnd/>
+                          </a:ln>
+                        </pic:spPr>
+                      </pic:pic>
+                    </a:graphicData>
+                  </a:graphic>
+                </wp:inline>
+              </w:drawing>
+            </w:r>
+          </w:p>
+          <w:p>
+            <w:pPr>
+              <w:jc w:val="center"/>
+            </w:pPr>
+            <w:pPr>
+              <w:jc w:val="start"/>
+              <w:spacing w:before="200"/>
+              <w:pStyle w:val="ImageCaption"/>
+            </w:pPr>
+            <w:r>
+              <w:rPr>
+                <w:bCs/>
+                <w:b/>
+              </w:rPr>
+              <w:t xml:space="preserve">Figure S11.</w:t>
+            </w:r>
+            <w:r>
+              <w:t xml:space="preserve"> </w:t>
+            </w:r>
+            <w:r>
+              <w:t xml:space="preserve">Drift Diffusion parameter recovery for the Flanker comparing simulated and recovered response times at the 25th, 50th and 75th percentile of response times across the standard, enhanced, and degraded condition.</w:t>
+            </w:r>
+          </w:p>
+        </w:tc>
+      </w:tr>
+    </w:tbl>
+    <w:p>
+      <w:pPr>
+        <w:pStyle w:val="BodyText"/>
+      </w:pPr>
+    </w:p>
+    <w:tbl>
+      <w:tblPr>
+        <w:tblStyle w:val="Table"/>
+        <w:tblW w:type="pct" w:w="5000"/>
+        <w:tblLook w:firstRow="0" w:lastRow="0" w:firstColumn="0" w:lastColumn="0" w:noHBand="0" w:noVBand="0" w:val="0000"/>
+      </w:tblPr>
+      <w:tblGrid>
+        <w:gridCol w:w="7920"/>
+      </w:tblGrid>
+      <w:tr>
+        <w:tc>
+          <w:tcPr/>
+          <w:p>
+            <w:pPr>
+              <w:pStyle w:val="Figure"/>
+              <w:jc w:val="center"/>
+            </w:pPr>
+            <w:r>
+              <w:drawing>
+                <wp:inline>
+                  <wp:extent cx="5943600" cy="3396342"/>
+                  <wp:effectExtent b="0" l="0" r="0" t="0"/>
+                  <wp:docPr descr="" title="" id="66" name="Picture"/>
+                  <a:graphic>
+                    <a:graphicData uri="http://schemas.openxmlformats.org/drawingml/2006/picture">
+                      <pic:pic>
+                        <pic:nvPicPr>
+                          <pic:cNvPr descr="supplements_files/figure-docx/figureS12-1.png" id="67" name="Picture"/>
+                          <pic:cNvPicPr>
+                            <a:picLocks noChangeArrowheads="1" noChangeAspect="1"/>
+                          </pic:cNvPicPr>
+                        </pic:nvPicPr>
+                        <pic:blipFill>
+                          <a:blip r:embed="rId65"/>
+                          <a:stretch>
+                            <a:fillRect/>
+                          </a:stretch>
+                        </pic:blipFill>
+                        <pic:spPr bwMode="auto">
+                          <a:xfrm>
+                            <a:off x="0" y="0"/>
+                            <a:ext cx="5943600" cy="3396342"/>
+                          </a:xfrm>
+                          <a:prstGeom prst="rect">
+                            <a:avLst/>
+                          </a:prstGeom>
+                          <a:noFill/>
+                          <a:ln w="9525">
+                            <a:noFill/>
+                            <a:headEnd/>
+                            <a:tailEnd/>
+                          </a:ln>
+                        </pic:spPr>
+                      </pic:pic>
+                    </a:graphicData>
+                  </a:graphic>
+                </wp:inline>
+              </w:drawing>
+            </w:r>
+          </w:p>
+          <w:p>
+            <w:pPr>
+              <w:jc w:val="center"/>
+            </w:pPr>
+            <w:pPr>
+              <w:jc w:val="start"/>
+              <w:spacing w:before="200"/>
+              <w:pStyle w:val="ImageCaption"/>
+            </w:pPr>
+            <w:r>
+              <w:rPr>
+                <w:bCs/>
+                <w:b/>
+              </w:rPr>
+              <w:t xml:space="preserve">Figure S12.</w:t>
+            </w:r>
+            <w:r>
+              <w:t xml:space="preserve"> </w:t>
+            </w:r>
+            <w:r>
+              <w:t xml:space="preserve">Drift Diffusion parameter recovery for the Flanker comparing simulated and recovered accuracy rates across the standard, enhanced, and degraded condition.</w:t>
+            </w:r>
+          </w:p>
+        </w:tc>
+      </w:tr>
+    </w:tbl>
+    <w:p>
+      <w:pPr>
+        <w:pStyle w:val="BodyText"/>
+      </w:pPr>
+    </w:p>
+    <w:bookmarkEnd w:id="68"/>
+    <w:bookmarkStart w:id="77" w:name="study-2"/>
+    <w:p>
+      <w:pPr>
+        <w:pStyle w:val="Heading2"/>
+      </w:pPr>
+      <w:r>
+        <w:t xml:space="preserve">3.3. Study 2</w:t>
+      </w:r>
+    </w:p>
+    <w:p>
+      <w:pPr>
+        <w:pStyle w:val="FirstParagraph"/>
+      </w:pPr>
+    </w:p>
+    <w:bookmarkStart w:id="75" w:name="flanker-1"/>
+    <w:p>
+      <w:pPr>
+        <w:pStyle w:val="Heading3"/>
+      </w:pPr>
+      <w:r>
+        <w:t xml:space="preserve">3.3.1 Flanker</w:t>
+      </w:r>
+    </w:p>
+    <w:p>
+      <w:pPr>
+        <w:pStyle w:val="FirstParagraph"/>
+      </w:pPr>
+      <w:r>
+        <w:t xml:space="preserve">Model fit of the Flanker was done the same as in the Pilot and Study 1.</w:t>
+      </w:r>
+      <w:r>
+        <w:t xml:space="preserve"> </w:t>
+      </w:r>
+      <w:r>
+        <w:t xml:space="preserve">Figure S13 and Figure S14 show the model fit based on simulated data.</w:t>
+      </w:r>
+      <w:r>
+        <w:t xml:space="preserve"> </w:t>
+      </w:r>
+      <w:r>
+        <w:t xml:space="preserve">We found good model fit, both for RTs as well as accuracy rates.</w:t>
+      </w:r>
+    </w:p>
+    <w:tbl>
+      <w:tblPr>
+        <w:tblStyle w:val="Table"/>
+        <w:tblW w:type="pct" w:w="5000"/>
+        <w:tblLook w:firstRow="0" w:lastRow="0" w:firstColumn="0" w:lastColumn="0" w:noHBand="0" w:noVBand="0" w:val="0000"/>
+      </w:tblPr>
+      <w:tblGrid>
+        <w:gridCol w:w="7920"/>
+      </w:tblGrid>
+      <w:tr>
+        <w:tc>
+          <w:tcPr/>
+          <w:p>
+            <w:pPr>
+              <w:pStyle w:val="Figure"/>
+              <w:jc w:val="center"/>
+            </w:pPr>
+            <w:r>
+              <w:drawing>
+                <wp:inline>
+                  <wp:extent cx="5943600" cy="3396342"/>
+                  <wp:effectExtent b="0" l="0" r="0" t="0"/>
+                  <wp:docPr descr="" title="" id="70" name="Picture"/>
+                  <a:graphic>
+                    <a:graphicData uri="http://schemas.openxmlformats.org/drawingml/2006/picture">
+                      <pic:pic>
+                        <pic:nvPicPr>
+                          <pic:cNvPr descr="supplements_files/figure-docx/figureS13-1.png" id="71" name="Picture"/>
+                          <pic:cNvPicPr>
+                            <a:picLocks noChangeArrowheads="1" noChangeAspect="1"/>
+                          </pic:cNvPicPr>
+                        </pic:nvPicPr>
+                        <pic:blipFill>
+                          <a:blip r:embed="rId69"/>
+                          <a:stretch>
+                            <a:fillRect/>
+                          </a:stretch>
+                        </pic:blipFill>
+                        <pic:spPr bwMode="auto">
+                          <a:xfrm>
+                            <a:off x="0" y="0"/>
+                            <a:ext cx="5943600" cy="3396342"/>
+                          </a:xfrm>
+                          <a:prstGeom prst="rect">
+                            <a:avLst/>
+                          </a:prstGeom>
+                          <a:noFill/>
+                          <a:ln w="9525">
+                            <a:noFill/>
+                            <a:headEnd/>
+                            <a:tailEnd/>
+                          </a:ln>
+                        </pic:spPr>
+                      </pic:pic>
+                    </a:graphicData>
+                  </a:graphic>
+                </wp:inline>
+              </w:drawing>
+            </w:r>
+          </w:p>
+          <w:p>
+            <w:pPr>
+              <w:jc w:val="center"/>
+            </w:pPr>
+            <w:pPr>
+              <w:jc w:val="start"/>
+              <w:spacing w:before="200"/>
+              <w:pStyle w:val="ImageCaption"/>
+            </w:pPr>
+            <w:r>
+              <w:rPr>
+                <w:bCs/>
+                <w:b/>
+              </w:rPr>
+              <w:t xml:space="preserve">Figure S13.</w:t>
+            </w:r>
+            <w:r>
+              <w:t xml:space="preserve"> </w:t>
+            </w:r>
+            <w:r>
+              <w:t xml:space="preserve">Drift Diffusion parameter recovery for the Flanker comparing simulated and recovered response times at the 25th, 50th and 75th percentile of response times.</w:t>
+            </w:r>
+          </w:p>
+        </w:tc>
+      </w:tr>
+    </w:tbl>
+    <w:p>
+      <w:pPr>
+        <w:pStyle w:val="BodyText"/>
+      </w:pPr>
+    </w:p>
+    <w:tbl>
+      <w:tblPr>
+        <w:tblStyle w:val="Table"/>
+        <w:tblW w:type="pct" w:w="5000"/>
+        <w:tblLook w:firstRow="0" w:lastRow="0" w:firstColumn="0" w:lastColumn="0" w:noHBand="0" w:noVBand="0" w:val="0000"/>
+      </w:tblPr>
+      <w:tblGrid>
+        <w:gridCol w:w="7920"/>
+      </w:tblGrid>
+      <w:tr>
+        <w:tc>
+          <w:tcPr/>
+          <w:p>
+            <w:pPr>
+              <w:pStyle w:val="Figure"/>
+              <w:jc w:val="center"/>
+            </w:pPr>
+            <w:r>
+              <w:drawing>
+                <wp:inline>
+                  <wp:extent cx="5943600" cy="3396342"/>
+                  <wp:effectExtent b="0" l="0" r="0" t="0"/>
+                  <wp:docPr descr="" title="" id="73" name="Picture"/>
+                  <a:graphic>
+                    <a:graphicData uri="http://schemas.openxmlformats.org/drawingml/2006/picture">
+                      <pic:pic>
+                        <pic:nvPicPr>
+                          <pic:cNvPr descr="supplements_files/figure-docx/figureS14-1.png" id="74" name="Picture"/>
+                          <pic:cNvPicPr>
+                            <a:picLocks noChangeArrowheads="1" noChangeAspect="1"/>
+                          </pic:cNvPicPr>
+                        </pic:nvPicPr>
+                        <pic:blipFill>
+                          <a:blip r:embed="rId72"/>
+                          <a:stretch>
+                            <a:fillRect/>
+                          </a:stretch>
+                        </pic:blipFill>
+                        <pic:spPr bwMode="auto">
+                          <a:xfrm>
+                            <a:off x="0" y="0"/>
+                            <a:ext cx="5943600" cy="3396342"/>
+                          </a:xfrm>
+                          <a:prstGeom prst="rect">
+                            <a:avLst/>
+                          </a:prstGeom>
+                          <a:noFill/>
+                          <a:ln w="9525">
+                            <a:noFill/>
+                            <a:headEnd/>
+                            <a:tailEnd/>
+                          </a:ln>
+                        </pic:spPr>
+                      </pic:pic>
+                    </a:graphicData>
+                  </a:graphic>
+                </wp:inline>
+              </w:drawing>
+            </w:r>
+          </w:p>
+          <w:p>
+            <w:pPr>
+              <w:jc w:val="center"/>
+            </w:pPr>
+            <w:pPr>
+              <w:jc w:val="start"/>
+              <w:spacing w:before="200"/>
+              <w:pStyle w:val="ImageCaption"/>
+            </w:pPr>
+            <w:r>
+              <w:rPr>
+                <w:bCs/>
+                <w:b/>
+              </w:rPr>
+              <w:t xml:space="preserve">Figure S14.</w:t>
+            </w:r>
+            <w:r>
+              <w:t xml:space="preserve"> </w:t>
+            </w:r>
+            <w:r>
+              <w:t xml:space="preserve">Drift Diffusion parameter recovery for the Flanker comparing simulated and recovered accuracy rates.</w:t>
+            </w:r>
+          </w:p>
+        </w:tc>
+      </w:tr>
+    </w:tbl>
+    <w:p>
+      <w:pPr>
+        <w:pStyle w:val="BodyText"/>
+      </w:pPr>
+    </w:p>
+    <w:bookmarkEnd w:id="75"/>
+    <w:bookmarkStart w:id="76" w:name="global-local-task"/>
+    <w:p>
+      <w:pPr>
+        <w:pStyle w:val="Heading3"/>
+      </w:pPr>
+      <w:r>
+        <w:t xml:space="preserve">3.3.2 Global-Local Task</w:t>
+      </w:r>
+    </w:p>
+    <w:p>
+      <w:pPr>
+        <w:pStyle w:val="FirstParagraph"/>
+      </w:pPr>
+    </w:p>
+    <w:bookmarkEnd w:id="76"/>
+    <w:bookmarkEnd w:id="77"/>
+    <w:bookmarkEnd w:id="78"/>
+    <w:bookmarkStart w:id="85" w:name="X76ec6c0be0e635010041427b64347afcd93a557"/>
+    <w:p>
+      <w:pPr>
+        <w:pStyle w:val="Heading1"/>
+      </w:pPr>
+      <w:r>
+        <w:t xml:space="preserve">Section 4. Deviations from preregistrations</w:t>
+      </w:r>
+    </w:p>
+    <w:p>
+      <w:pPr>
+        <w:pStyle w:val="FirstParagraph"/>
+      </w:pPr>
+      <w:r>
+        <w:t xml:space="preserve">In this section, we provide a numbered overview of the deviations from the preregistration in each study.</w:t>
+      </w:r>
+      <w:r>
+        <w:t xml:space="preserve"> </w:t>
+      </w:r>
+    </w:p>
+    <w:bookmarkStart w:id="82" w:name="pilot-2"/>
+    <w:p>
+      <w:pPr>
+        <w:pStyle w:val="Heading2"/>
+      </w:pPr>
+      <w:r>
+        <w:t xml:space="preserve">4.1. Pilot</w:t>
+      </w:r>
+    </w:p>
+    <w:p>
+      <w:pPr>
+        <w:numPr>
+          <w:ilvl w:val="0"/>
+          <w:numId w:val="1001"/>
+        </w:numPr>
+      </w:pPr>
+      <w:r>
+        <w:rPr>
+          <w:iCs/>
+          <w:i/>
+        </w:rPr>
+        <w:t xml:space="preserve">DDM estimation using Hierarchical Bayesian DDM instead of Maximum Likelihood estimation.</w:t>
+      </w:r>
+      <w:r>
+        <w:t xml:space="preserve"> </w:t>
+      </w:r>
+      <w:r>
+        <w:t xml:space="preserve">The rational for this change is explained in more detail in section 3.1.1.</w:t>
+      </w:r>
+    </w:p>
+    <w:p>
+      <w:pPr>
+        <w:numPr>
+          <w:ilvl w:val="0"/>
+          <w:numId w:val="1001"/>
+        </w:numPr>
+      </w:pPr>
+      <w:r>
+        <w:rPr>
+          <w:iCs/>
+          <w:i/>
+        </w:rPr>
+        <w:t xml:space="preserve">Focus on Flanker Interference instead of separate attention parameters.</w:t>
+      </w:r>
+      <w:r>
+        <w:t xml:space="preserve"> </w:t>
+      </w:r>
+      <w:r>
+        <w:t xml:space="preserve">The SSP model provides two parameters representing attentional processes: (1) the initial attention width, and (2) the rate at which attention shrinks towards the central target.</w:t>
+      </w:r>
+      <w:r>
+        <w:t xml:space="preserve"> </w:t>
+      </w:r>
+      <w:r>
+        <w:t xml:space="preserve">We had initially planned to analyze both parameters separately.</w:t>
+      </w:r>
+      <w:r>
+        <w:t xml:space="preserve"> </w:t>
+      </w:r>
+      <w:r>
+        <w:t xml:space="preserve">However, after analyzing the data from Study 1, we realized that the estimates of these two parameters separately were very unstable.</w:t>
+      </w:r>
+      <w:r>
+        <w:t xml:space="preserve"> </w:t>
+      </w:r>
+      <w:r>
+        <w:t xml:space="preserve">We noticed this when plotting the within-person estimates between conditions (standard, enhanced, and degraded) against each other.</w:t>
+      </w:r>
+      <w:r>
+        <w:t xml:space="preserve"> </w:t>
+      </w:r>
+      <w:r>
+        <w:t xml:space="preserve">Figure S15 provides an overview of these correlations for attentional width, shrinking rate, interference, and, for illustrative purposes, the RT difference score.</w:t>
+      </w:r>
+      <w:r>
+        <w:t xml:space="preserve"> </w:t>
+      </w:r>
+      <w:r>
+        <w:t xml:space="preserve">We consider the comparison between the standard and enhanced condition the most informative, as the stimuli in these conditions were most similar.</w:t>
+      </w:r>
+      <w:r>
+        <w:t xml:space="preserve"> </w:t>
+      </w:r>
+      <w:r>
+        <w:t xml:space="preserve">The within-person correlations between conditions of attentional width and shrinking were very low.</w:t>
+      </w:r>
+      <w:r>
+        <w:t xml:space="preserve"> </w:t>
+      </w:r>
+      <w:r>
+        <w:t xml:space="preserve">However, the correlations were substantially higher for interference (which even outperformed the standard RT difference scores, as typically used in traditional assessments).</w:t>
+      </w:r>
+      <w:r>
+        <w:t xml:space="preserve"> </w:t>
+      </w:r>
+      <w:r>
+        <w:t xml:space="preserve">Thus, we decided to use the Interference estimate in our analyses across all studies.</w:t>
+      </w:r>
+    </w:p>
+    <w:tbl>
+      <w:tblPr>
+        <w:tblStyle w:val="Table"/>
+        <w:tblW w:type="pct" w:w="5000"/>
+        <w:tblLook w:firstRow="0" w:lastRow="0" w:firstColumn="0" w:lastColumn="0" w:noHBand="0" w:noVBand="0" w:val="0000"/>
+      </w:tblPr>
+      <w:tblGrid>
+        <w:gridCol w:w="7920"/>
+      </w:tblGrid>
+      <w:tr>
+        <w:tc>
+          <w:tcPr/>
+          <w:p>
+            <w:pPr>
+              <w:pStyle w:val="Figure"/>
+              <w:jc w:val="center"/>
+            </w:pPr>
+            <w:r>
+              <w:drawing>
+                <wp:inline>
+                  <wp:extent cx="5943600" cy="6792685"/>
+                  <wp:effectExtent b="0" l="0" r="0" t="0"/>
+                  <wp:docPr descr="" title="" id="80" name="Picture"/>
+                  <a:graphic>
+                    <a:graphicData uri="http://schemas.openxmlformats.org/drawingml/2006/picture">
+                      <pic:pic>
+                        <pic:nvPicPr>
+                          <pic:cNvPr descr="supplements_files/figure-docx/figureS15-1.png" id="81" name="Picture"/>
+                          <pic:cNvPicPr>
+                            <a:picLocks noChangeArrowheads="1" noChangeAspect="1"/>
+                          </pic:cNvPicPr>
+                        </pic:nvPicPr>
+                        <pic:blipFill>
+                          <a:blip r:embed="rId79"/>
                           <a:stretch>
                             <a:fillRect/>
                           </a:stretch>
@@ -27073,11 +27159,15 @@
       <w:pPr>
         <w:pStyle w:val="BodyText"/>
       </w:pPr>
-      <w:r>
-        <w:t xml:space="preserve"> </w:t>
-      </w:r>
-      <w:r>
-        <w:t xml:space="preserve">## 4.2. Study 1</w:t>
+    </w:p>
+    <w:bookmarkEnd w:id="82"/>
+    <w:bookmarkStart w:id="83" w:name="study-1-2"/>
+    <w:p>
+      <w:pPr>
+        <w:pStyle w:val="Heading2"/>
+      </w:pPr>
+      <w:r>
+        <w:t xml:space="preserve">4.2. Study 1</w:t>
       </w:r>
     </w:p>
     <w:p>
@@ -27086,98 +27176,25 @@
           <w:ilvl w:val="0"/>
           <w:numId w:val="1002"/>
         </w:numPr>
+        <w:pStyle w:val="Compact"/>
       </w:pPr>
       <w:r>
         <w:t xml:space="preserve">In our preregistration of Study 1, we preregistered four exploratory (hypothesis-generating) aims, which were unrelated to the primary (hypothesis-driven) aims described in the main manuscript. These were: (1) Investigating the factor structure of unpredictability measures and comparing it to the structure found in the Pilot; (2) Exploring the role of state anxiety, hunger, and sleep deprivation as potential moderators of the relationship between adversity and attention performance; (3) Exploring bivariate correlations between measures of adversity, attention, and measures of temporal orientation; (4) Explore the correlation between current depressive symptoms and retrospective measures of adversity. The results of aim 1 are described in Section 2.1.2. Results of aim 2-4 are described in Section 2.2.</w:t>
-      </w:r>
-      <w:r>
-        <w:t xml:space="preserve"> </w:t>
-      </w:r>
-      <w:r>
-        <w:t xml:space="preserve"> </w:t>
-      </w:r>
-      <w:r>
-        <w:t xml:space="preserve">## 4.3. Study 2</w:t>
-      </w:r>
-    </w:p>
-    <w:p>
-      <w:pPr>
-        <w:numPr>
-          <w:ilvl w:val="0"/>
-          <w:numId w:val="1002"/>
-        </w:numPr>
-      </w:pPr>
-      <w:r>
-        <w:rPr>
-          <w:iCs/>
-          <w:i/>
-        </w:rPr>
-        <w:t xml:space="preserve">Global-Local performance.</w:t>
-      </w:r>
-      <w:r>
-        <w:t xml:space="preserve"> </w:t>
-      </w:r>
-      <w:r>
-        <w:t xml:space="preserve">In the original preregistration, we specified that we would exclude participants who performed at chance on either the Flanker Task or the Global-Local Task, which was defined as an accuracy of 59.4% or lower.</w:t>
-      </w:r>
-      <w:r>
-        <w:t xml:space="preserve"> </w:t>
-      </w:r>
-      <w:r>
-        <w:t xml:space="preserve">However, initial inspections of the Global-Local Task data showed that a substantial part of the sample did not reach this cut-off, suggesting that the task was more difficult than anticipated.</w:t>
-      </w:r>
-      <w:r>
-        <w:t xml:space="preserve"> </w:t>
-      </w:r>
-      <w:r>
-        <w:t xml:space="preserve">Thus, we developed a more fine-grained approach (described below) in an attempt to distinguish between 1) participants who did not understand the task and 2) participants who understood the task, but found it difficult to perform well.</w:t>
-      </w:r>
-      <w:r>
-        <w:t xml:space="preserve"> </w:t>
-      </w:r>
-      <w:r>
-        <w:t xml:space="preserve">Given the assumptions of DDM, the first group would have to be excluded because they likely did not go through a process of information accumulation.</w:t>
-      </w:r>
-      <w:r>
-        <w:t xml:space="preserve"> </w:t>
-      </w:r>
-      <w:r>
-        <w:t xml:space="preserve">However, the model should be able to adequately fit the data of the second group.</w:t>
       </w:r>
     </w:p>
     <w:p>
       <w:pPr>
         <w:pStyle w:val="FirstParagraph"/>
       </w:pPr>
-      <w:r>
-        <w:t xml:space="preserve">The amended analysis approach for the Global-Local Task looked as follows: (1) Fit the data to the cleaned data of the full sample, including participants who performed at or below chance level (i.e., after trial-level exclusions but before case-wise exclusions); (2) Based on recovered parameter estimates for each participant, simulate the same number of trials (reaction times and accuracy) using the</w:t>
-      </w:r>
-      <w:r>
-        <w:t xml:space="preserve"> </w:t>
-      </w:r>
-      <w:r>
-        <w:rPr>
-          <w:rStyle w:val="VerbatimChar"/>
-        </w:rPr>
-        <w:t xml:space="preserve">RWiener</w:t>
-      </w:r>
-      <w:r>
-        <w:t xml:space="preserve"> </w:t>
-      </w:r>
-      <w:r>
-        <w:t xml:space="preserve">package, separately for Global and Local trials. (3) For each participant, calculate the 25th, 50th and 75th quantile of both their real RTs and the simulated RTs.</w:t>
-      </w:r>
-      <w:r>
-        <w:t xml:space="preserve"> </w:t>
-      </w:r>
-      <w:r>
-        <w:t xml:space="preserve">In addition, we calculate mean accuracies based on the real and simulated data. (4) Compute standardized residuals between the real and simulated data for RTs at each quantile and for accuracy.</w:t>
-      </w:r>
-      <w:r>
-        <w:t xml:space="preserve"> </w:t>
-      </w:r>
-      <w:r>
-        <w:t xml:space="preserve">In case of good fit, the residual should be close to zero. (5) Exclude the data of participants with any standardized residual &gt; 3.2 SD.</w:t>
+    </w:p>
+    <w:bookmarkEnd w:id="83"/>
+    <w:bookmarkStart w:id="84" w:name="study-2-1"/>
+    <w:p>
+      <w:pPr>
+        <w:pStyle w:val="Heading2"/>
+      </w:pPr>
+      <w:r>
+        <w:t xml:space="preserve">4.3. Study 2</w:t>
       </w:r>
     </w:p>
     <w:p>
@@ -27193,43 +27210,37 @@
           <w:iCs/>
           <w:i/>
         </w:rPr>
-        <w:t xml:space="preserve">Multiverse analysis.</w:t>
+        <w:t xml:space="preserve">Global-Local performance.</w:t>
       </w:r>
       <w:r>
         <w:t xml:space="preserve"> </w:t>
       </w:r>
       <w:r>
-        <w:t xml:space="preserve">In the preregistration, we planned to include three variables as covariates that were previously featured as arbitrary exclusion decisions in the multiverse specification: 1) whether or not participants rescaled the screen; 2) whether or not participants exited fullscreen mode at some point during the tasks; 3) Whether or not participants experienced interruptions during the tasks.</w:t>
+        <w:t xml:space="preserve">In the original preregistration, we specified that we would exclude participants who performed at chance on either the Flanker Task or the Global-Local Task, which was defined as an accuracy of 59.4% or lower.</w:t>
       </w:r>
       <w:r>
         <w:t xml:space="preserve"> </w:t>
       </w:r>
       <w:r>
-        <w:t xml:space="preserve">Our reasoning was that these three factors were consistently found to have a large impact on model results.</w:t>
+        <w:t xml:space="preserve">However, initial inspections of the Global-Local Task data showed that a substantial part of the sample did not reach this cut-off, suggesting that the task was more difficult than anticipated.</w:t>
       </w:r>
       <w:r>
         <w:t xml:space="preserve"> </w:t>
       </w:r>
       <w:r>
-        <w:t xml:space="preserve">However, we realized later on that adding these factors as covariates was not a good approach from a causal inference standpoint.</w:t>
+        <w:t xml:space="preserve">Thus, we developed a more fine-grained approach (described below) in an attempt to distinguish between 1) participants who did not understand the task and 2) participants who understood the task, but found it difficult to perform well.</w:t>
       </w:r>
       <w:r>
         <w:t xml:space="preserve"> </w:t>
       </w:r>
       <w:r>
-        <w:t xml:space="preserve">That is, it is more likely that each of these factors added random noise to our estimates than that they had a causal effect on the outcome.</w:t>
+        <w:t xml:space="preserve">Given the assumptions of DDM, the first group would have to be excluded because they likely did not go through a process of information accumulation.</w:t>
       </w:r>
       <w:r>
         <w:t xml:space="preserve"> </w:t>
       </w:r>
       <w:r>
-        <w:t xml:space="preserve">Therefore, we decided instead to include these factors as arbitrary decisions in the multiverse analyses, similarly as the previous two studies.</w:t>
-      </w:r>
-      <w:r>
-        <w:t xml:space="preserve"> </w:t>
-      </w:r>
-      <w:r>
-        <w:t xml:space="preserve">This allowed for a coherent assessment of influential factors across all three experiments.</w:t>
+        <w:t xml:space="preserve">However, the model should be able to adequately fit the data of the second group.</w:t>
       </w:r>
     </w:p>
     <w:p>
@@ -27237,51 +27248,148 @@
         <w:pStyle w:val="FirstParagraph"/>
       </w:pPr>
       <w:r>
+        <w:t xml:space="preserve">The amended analysis approach for the Global-Local Task looked as follows: (1) Fit the data to the cleaned data of the full sample, including participants who performed at or below chance level (i.e., after trial-level exclusions but before case-wise exclusions); (2) Based on recovered parameter estimates for each participant, simulate the same number of trials (reaction times and accuracy) using the</w:t>
+      </w:r>
+      <w:r>
         <w:t xml:space="preserve"> </w:t>
       </w:r>
       <w:r>
-        <w:t xml:space="preserve"># Section 5. Multiverse analysis.</w:t>
+        <w:rPr>
+          <w:rStyle w:val="VerbatimChar"/>
+        </w:rPr>
+        <w:t xml:space="preserve">RWiener</w:t>
+      </w:r>
+      <w:r>
+        <w:t xml:space="preserve"> </w:t>
+      </w:r>
+      <w:r>
+        <w:t xml:space="preserve">package, separately for Global and Local trials. (3) For each participant, calculate the 25th, 50th and 75th quantile of both their real RTs and the simulated RTs.</w:t>
+      </w:r>
+      <w:r>
+        <w:t xml:space="preserve"> </w:t>
+      </w:r>
+      <w:r>
+        <w:t xml:space="preserve">In addition, we calculate mean accuracies based on the real and simulated data. (4) Compute standardized residuals between the real and simulated data for RTs at each quantile and for accuracy.</w:t>
+      </w:r>
+      <w:r>
+        <w:t xml:space="preserve"> </w:t>
+      </w:r>
+      <w:r>
+        <w:t xml:space="preserve">In case of good fit, the residual should be close to zero. (5) Exclude the data of participants with any standardized residual &gt; 3.2 SD.</w:t>
+      </w:r>
+    </w:p>
+    <w:p>
+      <w:pPr>
+        <w:numPr>
+          <w:ilvl w:val="0"/>
+          <w:numId w:val="1004"/>
+        </w:numPr>
+        <w:pStyle w:val="Compact"/>
+      </w:pPr>
+      <w:r>
+        <w:rPr>
+          <w:iCs/>
+          <w:i/>
+        </w:rPr>
+        <w:t xml:space="preserve">Multiverse analysis.</w:t>
+      </w:r>
+      <w:r>
+        <w:t xml:space="preserve"> </w:t>
+      </w:r>
+      <w:r>
+        <w:t xml:space="preserve">In the preregistration, we planned to include three variables as covariates that were previously featured as arbitrary exclusion decisions in the multiverse specification: 1) whether or not participants rescaled the screen; 2) whether or not participants exited fullscreen mode at some point during the tasks; 3) Whether or not participants experienced interruptions during the tasks.</w:t>
+      </w:r>
+      <w:r>
+        <w:t xml:space="preserve"> </w:t>
+      </w:r>
+      <w:r>
+        <w:t xml:space="preserve">Our reasoning was that these three factors were consistently found to have a large impact on model results.</w:t>
+      </w:r>
+      <w:r>
+        <w:t xml:space="preserve"> </w:t>
+      </w:r>
+      <w:r>
+        <w:t xml:space="preserve">However, we realized later on that adding these factors as covariates was not a good approach from a causal inference standpoint.</w:t>
+      </w:r>
+      <w:r>
+        <w:t xml:space="preserve"> </w:t>
+      </w:r>
+      <w:r>
+        <w:t xml:space="preserve">That is, it is more likely that each of these factors added random noise to our estimates than that they had a causal effect on the outcome.</w:t>
+      </w:r>
+      <w:r>
+        <w:t xml:space="preserve"> </w:t>
+      </w:r>
+      <w:r>
+        <w:t xml:space="preserve">Therefore, we decided instead to include these factors as arbitrary decisions in the multiverse analyses, similarly as the previous two studies.</w:t>
+      </w:r>
+      <w:r>
+        <w:t xml:space="preserve"> </w:t>
+      </w:r>
+      <w:r>
+        <w:t xml:space="preserve">This allowed for a coherent assessment of influential factors across all three experiments.</w:t>
+      </w:r>
+    </w:p>
+    <w:p>
+      <w:pPr>
+        <w:pStyle w:val="FirstParagraph"/>
+      </w:pPr>
+    </w:p>
+    <w:bookmarkEnd w:id="84"/>
+    <w:bookmarkEnd w:id="85"/>
+    <w:bookmarkStart w:id="145" w:name="section-5.-multiverse-analysis."/>
+    <w:p>
+      <w:pPr>
+        <w:pStyle w:val="Heading1"/>
+      </w:pPr>
+      <w:r>
+        <w:t xml:space="preserve">Section 5. Multiverse analysis.</w:t>
+      </w:r>
+    </w:p>
+    <w:p>
+      <w:pPr>
+        <w:pStyle w:val="FirstParagraph"/>
+      </w:pPr>
+      <w:r>
+        <w:t xml:space="preserve">In this section, we provide additional results of the multiverse analyses.</w:t>
+      </w:r>
+      <w:r>
+        <w:t xml:space="preserve"> </w:t>
+      </w:r>
+      <w:r>
+        <w:t xml:space="preserve">Specifically, we report (1) the distributions of</w:t>
+      </w:r>
+      <w:r>
+        <w:t xml:space="preserve"> </w:t>
+      </w:r>
+      <w:r>
+        <w:rPr>
+          <w:iCs/>
+          <w:i/>
+        </w:rPr>
+        <w:t xml:space="preserve">p</w:t>
+      </w:r>
+      <w:r>
+        <w:t xml:space="preserve">-values across the multiverses and (2) influential data cleaning decisions.</w:t>
       </w:r>
     </w:p>
     <w:p>
       <w:pPr>
         <w:pStyle w:val="BodyText"/>
       </w:pPr>
-      <w:r>
-        <w:t xml:space="preserve">In this section, we provide additional results of the multiverse analyses.</w:t>
-      </w:r>
-      <w:r>
-        <w:t xml:space="preserve"> </w:t>
-      </w:r>
-      <w:r>
-        <w:t xml:space="preserve">Specifically, we report (1) the distributions of</w:t>
-      </w:r>
-      <w:r>
-        <w:t xml:space="preserve"> </w:t>
-      </w:r>
-      <w:r>
-        <w:rPr>
-          <w:iCs/>
-          <w:i/>
-        </w:rPr>
-        <w:t xml:space="preserve">p</w:t>
-      </w:r>
-      <w:r>
-        <w:t xml:space="preserve">-values across the multiverses and (2) influential data cleaning decisions.</w:t>
-      </w:r>
-      <w:r>
-        <w:t xml:space="preserve"> </w:t>
-      </w:r>
-      <w:r>
-        <w:t xml:space="preserve"> </w:t>
-      </w:r>
-      <w:r>
-        <w:t xml:space="preserve">## 5.1. Pilot</w:t>
+    </w:p>
+    <w:bookmarkStart w:id="92" w:name="pilot-3"/>
+    <w:p>
+      <w:pPr>
+        <w:pStyle w:val="Heading2"/>
+      </w:pPr>
+      <w:r>
+        <w:t xml:space="preserve">5.1. Pilot</w:t>
       </w:r>
     </w:p>
     <w:p>
       <w:pPr>
-        <w:pStyle w:val="BodyText"/>
+        <w:pStyle w:val="FirstParagraph"/>
       </w:pPr>
       <w:r>
         <w:t xml:space="preserve">Figure S16 and Figure S17 present</w:t>
@@ -27322,18 +27430,18 @@
                 <wp:inline>
                   <wp:extent cx="5943600" cy="8490857"/>
                   <wp:effectExtent b="0" l="0" r="0" t="0"/>
-                  <wp:docPr descr="" title="" id="65" name="Picture"/>
+                  <wp:docPr descr="" title="" id="87" name="Picture"/>
                   <a:graphic>
                     <a:graphicData uri="http://schemas.openxmlformats.org/drawingml/2006/picture">
                       <pic:pic>
                         <pic:nvPicPr>
-                          <pic:cNvPr descr="supplements_files/figure-docx/figureS16-1.png" id="66" name="Picture"/>
+                          <pic:cNvPr descr="supplements_files/figure-docx/figureS16-1.png" id="88" name="Picture"/>
                           <pic:cNvPicPr>
                             <a:picLocks noChangeArrowheads="1" noChangeAspect="1"/>
                           </pic:cNvPicPr>
                         </pic:nvPicPr>
                         <pic:blipFill>
-                          <a:blip r:embed="rId64"/>
+                          <a:blip r:embed="rId86"/>
                           <a:stretch>
                             <a:fillRect/>
                           </a:stretch>
@@ -27408,18 +27516,18 @@
                 <wp:inline>
                   <wp:extent cx="5943600" cy="8490857"/>
                   <wp:effectExtent b="0" l="0" r="0" t="0"/>
-                  <wp:docPr descr="" title="" id="68" name="Picture"/>
+                  <wp:docPr descr="" title="" id="90" name="Picture"/>
                   <a:graphic>
                     <a:graphicData uri="http://schemas.openxmlformats.org/drawingml/2006/picture">
                       <pic:pic>
                         <pic:nvPicPr>
-                          <pic:cNvPr descr="supplements_files/figure-docx/figureS17-1.png" id="69" name="Picture"/>
+                          <pic:cNvPr descr="supplements_files/figure-docx/figureS17-1.png" id="91" name="Picture"/>
                           <pic:cNvPicPr>
                             <a:picLocks noChangeArrowheads="1" noChangeAspect="1"/>
                           </pic:cNvPicPr>
                         </pic:nvPicPr>
                         <pic:blipFill>
-                          <a:blip r:embed="rId67"/>
+                          <a:blip r:embed="rId89"/>
                           <a:stretch>
                             <a:fillRect/>
                           </a:stretch>
@@ -27476,16 +27584,20 @@
       <w:pPr>
         <w:pStyle w:val="BodyText"/>
       </w:pPr>
-      <w:r>
-        <w:t xml:space="preserve"> </w:t>
-      </w:r>
-      <w:r>
-        <w:t xml:space="preserve">## 5.2 Study 1</w:t>
+    </w:p>
+    <w:bookmarkEnd w:id="92"/>
+    <w:bookmarkStart w:id="111" w:name="study-1-3"/>
+    <w:p>
+      <w:pPr>
+        <w:pStyle w:val="Heading2"/>
+      </w:pPr>
+      <w:r>
+        <w:t xml:space="preserve">5.2 Study 1</w:t>
       </w:r>
     </w:p>
     <w:p>
       <w:pPr>
-        <w:pStyle w:val="BodyText"/>
+        <w:pStyle w:val="FirstParagraph"/>
       </w:pPr>
       <w:r>
         <w:t xml:space="preserve">Figure S18 and Figure S19 present</w:t>
@@ -27526,18 +27638,18 @@
                 <wp:inline>
                   <wp:extent cx="5943600" cy="8490857"/>
                   <wp:effectExtent b="0" l="0" r="0" t="0"/>
-                  <wp:docPr descr="" title="" id="71" name="Picture"/>
+                  <wp:docPr descr="" title="" id="94" name="Picture"/>
                   <a:graphic>
                     <a:graphicData uri="http://schemas.openxmlformats.org/drawingml/2006/picture">
                       <pic:pic>
                         <pic:nvPicPr>
-                          <pic:cNvPr descr="supplements_files/figure-docx/figureS18-1.png" id="72" name="Picture"/>
+                          <pic:cNvPr descr="supplements_files/figure-docx/figureS18-1.png" id="95" name="Picture"/>
                           <pic:cNvPicPr>
                             <a:picLocks noChangeArrowheads="1" noChangeAspect="1"/>
                           </pic:cNvPicPr>
                         </pic:nvPicPr>
                         <pic:blipFill>
-                          <a:blip r:embed="rId70"/>
+                          <a:blip r:embed="rId93"/>
                           <a:stretch>
                             <a:fillRect/>
                           </a:stretch>
@@ -27612,18 +27724,18 @@
                 <wp:inline>
                   <wp:extent cx="5943600" cy="8490857"/>
                   <wp:effectExtent b="0" l="0" r="0" t="0"/>
-                  <wp:docPr descr="" title="" id="74" name="Picture"/>
+                  <wp:docPr descr="" title="" id="97" name="Picture"/>
                   <a:graphic>
                     <a:graphicData uri="http://schemas.openxmlformats.org/drawingml/2006/picture">
                       <pic:pic>
                         <pic:nvPicPr>
-                          <pic:cNvPr descr="supplements_files/figure-docx/figureS19-1.png" id="75" name="Picture"/>
+                          <pic:cNvPr descr="supplements_files/figure-docx/figureS19-1.png" id="98" name="Picture"/>
                           <pic:cNvPicPr>
                             <a:picLocks noChangeArrowheads="1" noChangeAspect="1"/>
                           </pic:cNvPicPr>
                         </pic:nvPicPr>
                         <pic:blipFill>
-                          <a:blip r:embed="rId73"/>
+                          <a:blip r:embed="rId96"/>
                           <a:stretch>
                             <a:fillRect/>
                           </a:stretch>
@@ -27724,18 +27836,18 @@
                 <wp:inline>
                   <wp:extent cx="5943600" cy="8490857"/>
                   <wp:effectExtent b="0" l="0" r="0" t="0"/>
-                  <wp:docPr descr="" title="" id="77" name="Picture"/>
+                  <wp:docPr descr="" title="" id="100" name="Picture"/>
                   <a:graphic>
                     <a:graphicData uri="http://schemas.openxmlformats.org/drawingml/2006/picture">
                       <pic:pic>
                         <pic:nvPicPr>
-                          <pic:cNvPr descr="supplements_files/figure-docx/figureS20-1.png" id="78" name="Picture"/>
+                          <pic:cNvPr descr="supplements_files/figure-docx/figureS20-1.png" id="101" name="Picture"/>
                           <pic:cNvPicPr>
                             <a:picLocks noChangeArrowheads="1" noChangeAspect="1"/>
                           </pic:cNvPicPr>
                         </pic:nvPicPr>
                         <pic:blipFill>
-                          <a:blip r:embed="rId76"/>
+                          <a:blip r:embed="rId99"/>
                           <a:stretch>
                             <a:fillRect/>
                           </a:stretch>
@@ -27815,18 +27927,18 @@
                 <wp:inline>
                   <wp:extent cx="5943600" cy="8490857"/>
                   <wp:effectExtent b="0" l="0" r="0" t="0"/>
-                  <wp:docPr descr="" title="" id="80" name="Picture"/>
+                  <wp:docPr descr="" title="" id="103" name="Picture"/>
                   <a:graphic>
                     <a:graphicData uri="http://schemas.openxmlformats.org/drawingml/2006/picture">
                       <pic:pic>
                         <pic:nvPicPr>
-                          <pic:cNvPr descr="supplements_files/figure-docx/figureS21-1.png" id="81" name="Picture"/>
+                          <pic:cNvPr descr="supplements_files/figure-docx/figureS21-1.png" id="104" name="Picture"/>
                           <pic:cNvPicPr>
                             <a:picLocks noChangeArrowheads="1" noChangeAspect="1"/>
                           </pic:cNvPicPr>
                         </pic:nvPicPr>
                         <pic:blipFill>
-                          <a:blip r:embed="rId79"/>
+                          <a:blip r:embed="rId102"/>
                           <a:stretch>
                             <a:fillRect/>
                           </a:stretch>
@@ -27901,18 +28013,18 @@
                 <wp:inline>
                   <wp:extent cx="5943600" cy="8490857"/>
                   <wp:effectExtent b="0" l="0" r="0" t="0"/>
-                  <wp:docPr descr="" title="" id="83" name="Picture"/>
+                  <wp:docPr descr="" title="" id="106" name="Picture"/>
                   <a:graphic>
                     <a:graphicData uri="http://schemas.openxmlformats.org/drawingml/2006/picture">
                       <pic:pic>
                         <pic:nvPicPr>
-                          <pic:cNvPr descr="supplements_files/figure-docx/figureS22-1.png" id="84" name="Picture"/>
+                          <pic:cNvPr descr="supplements_files/figure-docx/figureS22-1.png" id="107" name="Picture"/>
                           <pic:cNvPicPr>
                             <a:picLocks noChangeArrowheads="1" noChangeAspect="1"/>
                           </pic:cNvPicPr>
                         </pic:nvPicPr>
                         <pic:blipFill>
-                          <a:blip r:embed="rId82"/>
+                          <a:blip r:embed="rId105"/>
                           <a:stretch>
                             <a:fillRect/>
                           </a:stretch>
@@ -27992,18 +28104,18 @@
                 <wp:inline>
                   <wp:extent cx="5943600" cy="8490857"/>
                   <wp:effectExtent b="0" l="0" r="0" t="0"/>
-                  <wp:docPr descr="" title="" id="86" name="Picture"/>
+                  <wp:docPr descr="" title="" id="109" name="Picture"/>
                   <a:graphic>
                     <a:graphicData uri="http://schemas.openxmlformats.org/drawingml/2006/picture">
                       <pic:pic>
                         <pic:nvPicPr>
-                          <pic:cNvPr descr="supplements_files/figure-docx/figureS23-1.png" id="87" name="Picture"/>
+                          <pic:cNvPr descr="supplements_files/figure-docx/figureS23-1.png" id="110" name="Picture"/>
                           <pic:cNvPicPr>
                             <a:picLocks noChangeArrowheads="1" noChangeAspect="1"/>
                           </pic:cNvPicPr>
                         </pic:nvPicPr>
                         <pic:blipFill>
-                          <a:blip r:embed="rId85"/>
+                          <a:blip r:embed="rId108"/>
                           <a:stretch>
                             <a:fillRect/>
                           </a:stretch>
@@ -28060,16 +28172,20 @@
       <w:pPr>
         <w:pStyle w:val="BodyText"/>
       </w:pPr>
-      <w:r>
-        <w:t xml:space="preserve"> </w:t>
-      </w:r>
-      <w:r>
-        <w:t xml:space="preserve">## 5.3 Study 2</w:t>
+    </w:p>
+    <w:bookmarkEnd w:id="111"/>
+    <w:bookmarkStart w:id="144" w:name="study-2-2"/>
+    <w:p>
+      <w:pPr>
+        <w:pStyle w:val="Heading2"/>
+      </w:pPr>
+      <w:r>
+        <w:t xml:space="preserve">5.3 Study 2</w:t>
       </w:r>
     </w:p>
     <w:p>
       <w:pPr>
-        <w:pStyle w:val="BodyText"/>
+        <w:pStyle w:val="FirstParagraph"/>
       </w:pPr>
       <w:r>
         <w:t xml:space="preserve">Figure S24 and Figure S25 present</w:t>
@@ -28110,18 +28226,18 @@
                 <wp:inline>
                   <wp:extent cx="5943600" cy="8490857"/>
                   <wp:effectExtent b="0" l="0" r="0" t="0"/>
-                  <wp:docPr descr="" title="" id="89" name="Picture"/>
+                  <wp:docPr descr="" title="" id="113" name="Picture"/>
                   <a:graphic>
                     <a:graphicData uri="http://schemas.openxmlformats.org/drawingml/2006/picture">
                       <pic:pic>
                         <pic:nvPicPr>
-                          <pic:cNvPr descr="supplements_files/figure-docx/figureS24-1.png" id="90" name="Picture"/>
+                          <pic:cNvPr descr="supplements_files/figure-docx/figureS24-1.png" id="114" name="Picture"/>
                           <pic:cNvPicPr>
                             <a:picLocks noChangeArrowheads="1" noChangeAspect="1"/>
                           </pic:cNvPicPr>
                         </pic:nvPicPr>
                         <pic:blipFill>
-                          <a:blip r:embed="rId88"/>
+                          <a:blip r:embed="rId112"/>
                           <a:stretch>
                             <a:fillRect/>
                           </a:stretch>
@@ -28196,18 +28312,18 @@
                 <wp:inline>
                   <wp:extent cx="5943600" cy="8490857"/>
                   <wp:effectExtent b="0" l="0" r="0" t="0"/>
-                  <wp:docPr descr="" title="" id="92" name="Picture"/>
+                  <wp:docPr descr="" title="" id="116" name="Picture"/>
                   <a:graphic>
                     <a:graphicData uri="http://schemas.openxmlformats.org/drawingml/2006/picture">
                       <pic:pic>
                         <pic:nvPicPr>
-                          <pic:cNvPr descr="supplements_files/figure-docx/figureS25-1.png" id="93" name="Picture"/>
+                          <pic:cNvPr descr="supplements_files/figure-docx/figureS25-1.png" id="117" name="Picture"/>
                           <pic:cNvPicPr>
                             <a:picLocks noChangeArrowheads="1" noChangeAspect="1"/>
                           </pic:cNvPicPr>
                         </pic:nvPicPr>
                         <pic:blipFill>
-                          <a:blip r:embed="rId91"/>
+                          <a:blip r:embed="rId115"/>
                           <a:stretch>
                             <a:fillRect/>
                           </a:stretch>
@@ -28308,18 +28424,18 @@
                 <wp:inline>
                   <wp:extent cx="5943600" cy="8490857"/>
                   <wp:effectExtent b="0" l="0" r="0" t="0"/>
-                  <wp:docPr descr="" title="" id="95" name="Picture"/>
+                  <wp:docPr descr="" title="" id="119" name="Picture"/>
                   <a:graphic>
                     <a:graphicData uri="http://schemas.openxmlformats.org/drawingml/2006/picture">
                       <pic:pic>
                         <pic:nvPicPr>
-                          <pic:cNvPr descr="supplements_files/figure-docx/figureS26-1.png" id="96" name="Picture"/>
+                          <pic:cNvPr descr="supplements_files/figure-docx/figureS26-1.png" id="120" name="Picture"/>
                           <pic:cNvPicPr>
                             <a:picLocks noChangeArrowheads="1" noChangeAspect="1"/>
                           </pic:cNvPicPr>
                         </pic:nvPicPr>
                         <pic:blipFill>
-                          <a:blip r:embed="rId94"/>
+                          <a:blip r:embed="rId118"/>
                           <a:stretch>
                             <a:fillRect/>
                           </a:stretch>
@@ -28399,18 +28515,18 @@
                 <wp:inline>
                   <wp:extent cx="5943600" cy="8490857"/>
                   <wp:effectExtent b="0" l="0" r="0" t="0"/>
-                  <wp:docPr descr="" title="" id="98" name="Picture"/>
+                  <wp:docPr descr="" title="" id="122" name="Picture"/>
                   <a:graphic>
                     <a:graphicData uri="http://schemas.openxmlformats.org/drawingml/2006/picture">
                       <pic:pic>
                         <pic:nvPicPr>
-                          <pic:cNvPr descr="supplements_files/figure-docx/figureS27-1.png" id="99" name="Picture"/>
+                          <pic:cNvPr descr="supplements_files/figure-docx/figureS27-1.png" id="123" name="Picture"/>
                           <pic:cNvPicPr>
                             <a:picLocks noChangeArrowheads="1" noChangeAspect="1"/>
                           </pic:cNvPicPr>
                         </pic:nvPicPr>
                         <pic:blipFill>
-                          <a:blip r:embed="rId97"/>
+                          <a:blip r:embed="rId121"/>
                           <a:stretch>
                             <a:fillRect/>
                           </a:stretch>
@@ -28463,8 +28579,8 @@
         </w:tc>
       </w:tr>
     </w:tbl>
-    <w:bookmarkStart w:id="119" w:name="refs"/>
-    <w:bookmarkStart w:id="101" w:name="ref-denwood_2016"/>
+    <w:bookmarkStart w:id="143" w:name="refs"/>
+    <w:bookmarkStart w:id="125" w:name="ref-denwood_2016"/>
     <w:p>
       <w:pPr>
         <w:pStyle w:val="Bibliography"/>
@@ -28540,7 +28656,7 @@
       <w:r>
         <w:t xml:space="preserve"> </w:t>
       </w:r>
-      <w:hyperlink r:id="rId100">
+      <w:hyperlink r:id="rId124">
         <w:r>
           <w:rPr>
             <w:rStyle w:val="Hyperlink"/>
@@ -28549,8 +28665,8 @@
         </w:r>
       </w:hyperlink>
     </w:p>
-    <w:bookmarkEnd w:id="101"/>
-    <w:bookmarkStart w:id="103" w:name="ref-grange_2016"/>
+    <w:bookmarkEnd w:id="125"/>
+    <w:bookmarkStart w:id="127" w:name="ref-grange_2016"/>
     <w:p>
       <w:pPr>
         <w:pStyle w:val="Bibliography"/>
@@ -28605,7 +28721,7 @@
       <w:r>
         <w:t xml:space="preserve"> </w:t>
       </w:r>
-      <w:hyperlink r:id="rId102">
+      <w:hyperlink r:id="rId126">
         <w:r>
           <w:rPr>
             <w:rStyle w:val="Hyperlink"/>
@@ -28614,8 +28730,8 @@
         </w:r>
       </w:hyperlink>
     </w:p>
-    <w:bookmarkEnd w:id="103"/>
-    <w:bookmarkStart w:id="105" w:name="ref-lerche_2017"/>
+    <w:bookmarkEnd w:id="127"/>
+    <w:bookmarkStart w:id="129" w:name="ref-lerche_2017"/>
     <w:p>
       <w:pPr>
         <w:pStyle w:val="Bibliography"/>
@@ -28664,7 +28780,7 @@
       <w:r>
         <w:t xml:space="preserve"> </w:t>
       </w:r>
-      <w:hyperlink r:id="rId104">
+      <w:hyperlink r:id="rId128">
         <w:r>
           <w:rPr>
             <w:rStyle w:val="Hyperlink"/>
@@ -28673,8 +28789,8 @@
         </w:r>
       </w:hyperlink>
     </w:p>
-    <w:bookmarkEnd w:id="105"/>
-    <w:bookmarkStart w:id="107" w:name="ref-patton_1995"/>
+    <w:bookmarkEnd w:id="129"/>
+    <w:bookmarkStart w:id="131" w:name="ref-patton_1995"/>
     <w:p>
       <w:pPr>
         <w:pStyle w:val="Bibliography"/>
@@ -28723,7 +28839,7 @@
       <w:r>
         <w:t xml:space="preserve"> </w:t>
       </w:r>
-      <w:hyperlink r:id="rId106">
+      <w:hyperlink r:id="rId130">
         <w:r>
           <w:rPr>
             <w:rStyle w:val="Hyperlink"/>
@@ -28732,8 +28848,8 @@
         </w:r>
       </w:hyperlink>
     </w:p>
-    <w:bookmarkEnd w:id="107"/>
-    <w:bookmarkStart w:id="109" w:name="ref-radloff_1977"/>
+    <w:bookmarkEnd w:id="131"/>
+    <w:bookmarkStart w:id="133" w:name="ref-radloff_1977"/>
     <w:p>
       <w:pPr>
         <w:pStyle w:val="Bibliography"/>
@@ -28797,7 +28913,7 @@
       <w:r>
         <w:t xml:space="preserve">(3), 385–401. https://doi.org/</w:t>
       </w:r>
-      <w:hyperlink r:id="rId108">
+      <w:hyperlink r:id="rId132">
         <w:r>
           <w:rPr>
             <w:rStyle w:val="Hyperlink"/>
@@ -28806,8 +28922,8 @@
         </w:r>
       </w:hyperlink>
     </w:p>
-    <w:bookmarkEnd w:id="109"/>
-    <w:bookmarkStart w:id="110" w:name="ref-spielberger_1999"/>
+    <w:bookmarkEnd w:id="133"/>
+    <w:bookmarkStart w:id="134" w:name="ref-spielberger_1999"/>
     <w:p>
       <w:pPr>
         <w:pStyle w:val="Bibliography"/>
@@ -28910,8 +29026,8 @@
         <w:t xml:space="preserve">(pp. 993–1021). Lawrence Erlbaum Associates Publishers.</w:t>
       </w:r>
     </w:p>
-    <w:bookmarkEnd w:id="110"/>
-    <w:bookmarkStart w:id="112" w:name="ref-spinella_2007"/>
+    <w:bookmarkEnd w:id="134"/>
+    <w:bookmarkStart w:id="136" w:name="ref-spinella_2007"/>
     <w:p>
       <w:pPr>
         <w:pStyle w:val="Bibliography"/>
@@ -28969,7 +29085,7 @@
       <w:r>
         <w:t xml:space="preserve"> </w:t>
       </w:r>
-      <w:hyperlink r:id="rId111">
+      <w:hyperlink r:id="rId135">
         <w:r>
           <w:rPr>
             <w:rStyle w:val="Hyperlink"/>
@@ -28978,8 +29094,8 @@
         </w:r>
       </w:hyperlink>
     </w:p>
-    <w:bookmarkEnd w:id="112"/>
-    <w:bookmarkStart w:id="114" w:name="ref-steinberg_2009"/>
+    <w:bookmarkEnd w:id="136"/>
+    <w:bookmarkStart w:id="138" w:name="ref-steinberg_2009"/>
     <w:p>
       <w:pPr>
         <w:pStyle w:val="Bibliography"/>
@@ -29016,7 +29132,7 @@
       <w:r>
         <w:t xml:space="preserve"> </w:t>
       </w:r>
-      <w:hyperlink r:id="rId113">
+      <w:hyperlink r:id="rId137">
         <w:r>
           <w:rPr>
             <w:rStyle w:val="Hyperlink"/>
@@ -29025,8 +29141,8 @@
         </w:r>
       </w:hyperlink>
     </w:p>
-    <w:bookmarkEnd w:id="114"/>
-    <w:bookmarkStart w:id="116" w:name="ref-calster_2018"/>
+    <w:bookmarkEnd w:id="138"/>
+    <w:bookmarkStart w:id="140" w:name="ref-calster_2018"/>
     <w:p>
       <w:pPr>
         <w:pStyle w:val="Bibliography"/>
@@ -29072,7 +29188,7 @@
       <w:r>
         <w:t xml:space="preserve">, 25–32. https://doi.org/</w:t>
       </w:r>
-      <w:hyperlink r:id="rId115">
+      <w:hyperlink r:id="rId139">
         <w:r>
           <w:rPr>
             <w:rStyle w:val="Hyperlink"/>
@@ -29081,8 +29197,8 @@
         </w:r>
       </w:hyperlink>
     </w:p>
-    <w:bookmarkEnd w:id="116"/>
-    <w:bookmarkStart w:id="118" w:name="ref-voss_2015"/>
+    <w:bookmarkEnd w:id="140"/>
+    <w:bookmarkStart w:id="142" w:name="ref-voss_2015"/>
     <w:p>
       <w:pPr>
         <w:pStyle w:val="Bibliography"/>
@@ -29119,7 +29235,7 @@
       <w:r>
         <w:t xml:space="preserve"> </w:t>
       </w:r>
-      <w:hyperlink r:id="rId117">
+      <w:hyperlink r:id="rId141">
         <w:r>
           <w:rPr>
             <w:rStyle w:val="Hyperlink"/>
@@ -29128,10 +29244,10 @@
         </w:r>
       </w:hyperlink>
     </w:p>
-    <w:bookmarkEnd w:id="118"/>
-    <w:bookmarkEnd w:id="119"/>
-    <w:bookmarkEnd w:id="120"/>
-    <w:bookmarkEnd w:id="121"/>
+    <w:bookmarkEnd w:id="142"/>
+    <w:bookmarkEnd w:id="143"/>
+    <w:bookmarkEnd w:id="144"/>
+    <w:bookmarkEnd w:id="145"/>
     <w:sectPr>
       <w:headerReference r:id="rId10" w:type="even"/>
       <w:headerReference r:id="rId9" w:type="default"/>
@@ -30615,6 +30731,91 @@
       </w:pPr>
     </w:lvl>
   </w:abstractNum>
+  <w:abstractNum w:abstractNumId="99412">
+    <w:nsid w:val="A99412"/>
+    <w:multiLevelType w:val="multilevel"/>
+    <w:lvl w:ilvl="0">
+      <w:start w:val="2"/>
+      <w:numFmt w:val="decimal"/>
+      <w:lvlText w:val="%1."/>
+      <w:lvlJc w:val="left"/>
+      <w:pPr>
+        <w:ind w:left="720" w:hanging="480"/>
+      </w:pPr>
+    </w:lvl>
+    <w:lvl w:ilvl="1">
+      <w:start w:val="2"/>
+      <w:numFmt w:val="decimal"/>
+      <w:lvlText w:val="%2."/>
+      <w:lvlJc w:val="left"/>
+      <w:pPr>
+        <w:ind w:left="1440" w:hanging="480"/>
+      </w:pPr>
+    </w:lvl>
+    <w:lvl w:ilvl="2">
+      <w:start w:val="2"/>
+      <w:numFmt w:val="decimal"/>
+      <w:lvlText w:val="%3."/>
+      <w:lvlJc w:val="left"/>
+      <w:pPr>
+        <w:ind w:left="2160" w:hanging="480"/>
+      </w:pPr>
+    </w:lvl>
+    <w:lvl w:ilvl="3">
+      <w:start w:val="2"/>
+      <w:numFmt w:val="decimal"/>
+      <w:lvlText w:val="%4."/>
+      <w:lvlJc w:val="left"/>
+      <w:pPr>
+        <w:ind w:left="2880" w:hanging="480"/>
+      </w:pPr>
+    </w:lvl>
+    <w:lvl w:ilvl="4">
+      <w:start w:val="2"/>
+      <w:numFmt w:val="decimal"/>
+      <w:lvlText w:val="%5."/>
+      <w:lvlJc w:val="left"/>
+      <w:pPr>
+        <w:ind w:left="3600" w:hanging="480"/>
+      </w:pPr>
+    </w:lvl>
+    <w:lvl w:ilvl="5">
+      <w:start w:val="2"/>
+      <w:numFmt w:val="decimal"/>
+      <w:lvlText w:val="%6."/>
+      <w:lvlJc w:val="left"/>
+      <w:pPr>
+        <w:ind w:left="4320" w:hanging="480"/>
+      </w:pPr>
+    </w:lvl>
+    <w:lvl w:ilvl="6">
+      <w:start w:val="2"/>
+      <w:numFmt w:val="decimal"/>
+      <w:lvlText w:val="%7."/>
+      <w:lvlJc w:val="left"/>
+      <w:pPr>
+        <w:ind w:left="5040" w:hanging="480"/>
+      </w:pPr>
+    </w:lvl>
+    <w:lvl w:ilvl="7">
+      <w:start w:val="2"/>
+      <w:numFmt w:val="decimal"/>
+      <w:lvlText w:val="%8."/>
+      <w:lvlJc w:val="left"/>
+      <w:pPr>
+        <w:ind w:left="5760" w:hanging="480"/>
+      </w:pPr>
+    </w:lvl>
+    <w:lvl w:ilvl="8">
+      <w:start w:val="2"/>
+      <w:numFmt w:val="decimal"/>
+      <w:lvlText w:val="%9."/>
+      <w:lvlJc w:val="left"/>
+      <w:pPr>
+        <w:ind w:left="6480" w:hanging="480"/>
+      </w:pPr>
+    </w:lvl>
+  </w:abstractNum>
   <w:abstractNum w:abstractNumId="99413">
     <w:nsid w:val="A99413"/>
     <w:multiLevelType w:val="multilevel"/>
@@ -30821,6 +31022,36 @@
     </w:lvlOverride>
   </w:num>
   <w:num w:numId="1003">
+    <w:abstractNumId w:val="99412"/>
+    <w:lvlOverride w:ilvl="0">
+      <w:startOverride w:val="2"/>
+    </w:lvlOverride>
+    <w:lvlOverride w:ilvl="1">
+      <w:startOverride w:val="2"/>
+    </w:lvlOverride>
+    <w:lvlOverride w:ilvl="2">
+      <w:startOverride w:val="2"/>
+    </w:lvlOverride>
+    <w:lvlOverride w:ilvl="3">
+      <w:startOverride w:val="2"/>
+    </w:lvlOverride>
+    <w:lvlOverride w:ilvl="4">
+      <w:startOverride w:val="2"/>
+    </w:lvlOverride>
+    <w:lvlOverride w:ilvl="5">
+      <w:startOverride w:val="2"/>
+    </w:lvlOverride>
+    <w:lvlOverride w:ilvl="6">
+      <w:startOverride w:val="2"/>
+    </w:lvlOverride>
+    <w:lvlOverride w:ilvl="7">
+      <w:startOverride w:val="2"/>
+    </w:lvlOverride>
+    <w:lvlOverride w:ilvl="8">
+      <w:startOverride w:val="2"/>
+    </w:lvlOverride>
+  </w:num>
+  <w:num w:numId="1004">
     <w:abstractNumId w:val="99413"/>
     <w:lvlOverride w:ilvl="0">
       <w:startOverride w:val="3"/>

</xml_diff>

<commit_message>
add Figure with DDM ML distributions
</commit_message>
<xml_diff>
--- a/supplement/supplements.docx
+++ b/supplement/supplements.docx
@@ -25408,7 +25408,7 @@
     </w:p>
     <w:bookmarkEnd w:id="33"/>
     <w:bookmarkEnd w:id="34"/>
-    <w:bookmarkStart w:id="78" w:name="section-3.-model-fit"/>
+    <w:bookmarkStart w:id="81" w:name="section-3.-model-fit"/>
     <w:p>
       <w:pPr>
         <w:pStyle w:val="Heading1"/>
@@ -25437,7 +25437,7 @@
       </w:pPr>
     </w:p>
     <w:bookmarkEnd w:id="35"/>
-    <w:bookmarkStart w:id="57" w:name="cueing-and-change-detection-task"/>
+    <w:bookmarkStart w:id="60" w:name="cueing-and-change-detection-task"/>
     <w:p>
       <w:pPr>
         <w:pStyle w:val="Heading2"/>
@@ -25507,7 +25507,7 @@
         <w:t xml:space="preserve"> </w:t>
       </w:r>
       <w:r>
-        <w:t xml:space="preserve">Specifically, boundary separation estimates for several participants ended up at an upper boundary of 10, indicating that they were not recovered well.</w:t>
+        <w:t xml:space="preserve">Specifically, boundary separation estimates for several participants ended up at an upper boundary of 10, indicating that they were not recovered well (see Figure S2).</w:t>
       </w:r>
       <w:r>
         <w:t xml:space="preserve"> </w:t>
@@ -25519,7 +25519,7 @@
         <w:t xml:space="preserve"> </w:t>
       </w:r>
       <w:r>
-        <w:t xml:space="preserve">This improved parameter estimation (see Figure S3-5).</w:t>
+        <w:t xml:space="preserve">This improved parameter estimation (see Figure S4).</w:t>
       </w:r>
     </w:p>
     <w:tbl>
@@ -25602,131 +25602,12 @@
               <w:t xml:space="preserve"> </w:t>
             </w:r>
             <w:r>
-              <w:t xml:space="preserve">Distributions of Drift Diffusion Model parameters for the Cued Attention Task using Kolmogorov-Smirnov estimation.</w:t>
+              <w:t xml:space="preserve">Distributions of Drift Diffusion Model parameters for the Cued Attention Task using Maximum likelihood estimation.</w:t>
             </w:r>
           </w:p>
         </w:tc>
       </w:tr>
     </w:tbl>
-    <w:p>
-      <w:pPr>
-        <w:pStyle w:val="BodyText"/>
-      </w:pPr>
-      <w:r>
-        <w:t xml:space="preserve">Finally, we switched to estimation using Hierarchical Bayesian DDM (HDDM) for our final analyses.</w:t>
-      </w:r>
-      <w:r>
-        <w:t xml:space="preserve"> </w:t>
-      </w:r>
-      <w:r>
-        <w:t xml:space="preserve">The main reason for this step was that although KS estimation seemed to work well, we had fewer trials than is typically recommended for this estimation technique</w:t>
-      </w:r>
-      <w:r>
-        <w:t xml:space="preserve"> </w:t>
-      </w:r>
-      <w:r>
-        <w:t xml:space="preserve">(Lerche et al., 2017)</w:t>
-      </w:r>
-      <w:r>
-        <w:t xml:space="preserve">.</w:t>
-      </w:r>
-      <w:r>
-        <w:t xml:space="preserve"> </w:t>
-      </w:r>
-      <w:r>
-        <w:t xml:space="preserve">An advantage of HDDM is that it uses group-level estimates to inform and constrain individual-level estimates.</w:t>
-      </w:r>
-      <w:r>
-        <w:t xml:space="preserve"> </w:t>
-      </w:r>
-      <w:r>
-        <w:t xml:space="preserve">This is especially useful in cases such as ours, where we have a large sample size but relatively few trials per participant.</w:t>
-      </w:r>
-    </w:p>
-    <w:p>
-      <w:pPr>
-        <w:pStyle w:val="BodyText"/>
-      </w:pPr>
-      <w:r>
-        <w:t xml:space="preserve">The HDDM models were fit using the</w:t>
-      </w:r>
-      <w:r>
-        <w:t xml:space="preserve"> </w:t>
-      </w:r>
-      <w:r>
-        <w:rPr>
-          <w:iCs/>
-          <w:i/>
-        </w:rPr>
-        <w:t xml:space="preserve">runjags</w:t>
-      </w:r>
-      <w:r>
-        <w:t xml:space="preserve"> </w:t>
-      </w:r>
-      <w:r>
-        <w:t xml:space="preserve">package</w:t>
-      </w:r>
-      <w:r>
-        <w:t xml:space="preserve"> </w:t>
-      </w:r>
-      <w:r>
-        <w:t xml:space="preserve">(Denwood, 2016)</w:t>
-      </w:r>
-      <w:r>
-        <w:t xml:space="preserve">, using code from</w:t>
-      </w:r>
-      <w:r>
-        <w:t xml:space="preserve"> </w:t>
-      </w:r>
-      <w:r>
-        <w:t xml:space="preserve">(</w:t>
-      </w:r>
-      <w:r>
-        <w:rPr>
-          <w:bCs/>
-          <w:b/>
-        </w:rPr>
-        <w:t xml:space="preserve">johnson_2017?</w:t>
-      </w:r>
-      <w:r>
-        <w:t xml:space="preserve">)</w:t>
-      </w:r>
-      <w:r>
-        <w:t xml:space="preserve">.</w:t>
-      </w:r>
-      <w:r>
-        <w:t xml:space="preserve"> </w:t>
-      </w:r>
-      <w:r>
-        <w:t xml:space="preserve">All models were fit using three Markov Chain Monte Carlo (MCMC) chains.</w:t>
-      </w:r>
-      <w:r>
-        <w:t xml:space="preserve"> </w:t>
-      </w:r>
-      <w:r>
-        <w:t xml:space="preserve">Each of these chains started with 2,000 burn-in samples, followed by 10,000 additional samples.</w:t>
-      </w:r>
-      <w:r>
-        <w:t xml:space="preserve"> </w:t>
-      </w:r>
-      <w:r>
-        <w:t xml:space="preserve">To decrease the total size of the model, every 10th sample was retained, resulting in a posterior sample of 3,000 samples.</w:t>
-      </w:r>
-    </w:p>
-    <w:p>
-      <w:pPr>
-        <w:pStyle w:val="BodyText"/>
-      </w:pPr>
-      <w:r>
-        <w:t xml:space="preserve">Model convergence was assessed (1) by visually inspecting the traces, which should not contain any drifts or large jumps (see Figure S3 and Figure S6); (2) through simulation. Specifically, we used each participant’s DDM estimates to simulate 100 RT and accuracy estimates (per condition). The distributions of the participant’s true RTs and their simulated RTs were assessed through bivariate correlations at the 25th, 50th and 75th percentile (See Figure S4 and Figure S7).</w:t>
-      </w:r>
-      <w:r>
-        <w:t xml:space="preserve"> </w:t>
-      </w:r>
-      <w:r>
-        <w:t xml:space="preserve">We made the same comparison for mean accuracy levels (See Figure S5 and Figure S8).</w:t>
-      </w:r>
-    </w:p>
     <w:p>
       <w:pPr>
         <w:pStyle w:val="BodyText"/>
@@ -25809,37 +25690,139 @@
               <w:t xml:space="preserve">Figure S3.</w:t>
             </w:r>
             <w:r>
-              <w:rPr>
-                <w:bCs/>
-                <w:b/>
-              </w:rPr>
               <w:t xml:space="preserve"> </w:t>
             </w:r>
             <w:r>
-              <w:t xml:space="preserve"> </w:t>
-            </w:r>
-            <w:r>
-              <w:t xml:space="preserve">Chain convergence for the Hierarchical Bayesion Drift Diffusion Model for the Cued Attention Task. Plots should resemble a</w:t>
-            </w:r>
-            <w:r>
-              <w:t xml:space="preserve"> </w:t>
-            </w:r>
-            <w:r>
-              <w:t xml:space="preserve">‘</w:t>
-            </w:r>
-            <w:r>
-              <w:t xml:space="preserve">fat, hairy catterpillar</w:t>
-            </w:r>
-            <w:r>
-              <w:t xml:space="preserve">’</w:t>
-            </w:r>
-            <w:r>
-              <w:t xml:space="preserve">.</w:t>
+              <w:t xml:space="preserve">Distributions of Drift Diffusion Model parameters for the Cued Attention Task using Kolmogorov-Smirnov estimation.</w:t>
             </w:r>
           </w:p>
         </w:tc>
       </w:tr>
     </w:tbl>
+    <w:p>
+      <w:pPr>
+        <w:pStyle w:val="BodyText"/>
+      </w:pPr>
+    </w:p>
+    <w:p>
+      <w:pPr>
+        <w:pStyle w:val="BodyText"/>
+      </w:pPr>
+      <w:r>
+        <w:t xml:space="preserve">Finally, we switched to estimation using Hierarchical Bayesian DDM (HDDM) for our final analyses.</w:t>
+      </w:r>
+      <w:r>
+        <w:t xml:space="preserve"> </w:t>
+      </w:r>
+      <w:r>
+        <w:t xml:space="preserve">The main reason for this step was that although KS estimation seemed to work well, we had fewer trials than is typically recommended for this estimation technique</w:t>
+      </w:r>
+      <w:r>
+        <w:t xml:space="preserve"> </w:t>
+      </w:r>
+      <w:r>
+        <w:t xml:space="preserve">(Lerche et al., 2017)</w:t>
+      </w:r>
+      <w:r>
+        <w:t xml:space="preserve">.</w:t>
+      </w:r>
+      <w:r>
+        <w:t xml:space="preserve"> </w:t>
+      </w:r>
+      <w:r>
+        <w:t xml:space="preserve">An advantage of HDDM is that it uses group-level estimates to inform and constrain individual-level estimates.</w:t>
+      </w:r>
+      <w:r>
+        <w:t xml:space="preserve"> </w:t>
+      </w:r>
+      <w:r>
+        <w:t xml:space="preserve">This is especially useful in cases such as ours, where we have a large sample size but relatively few trials per participant.</w:t>
+      </w:r>
+    </w:p>
+    <w:p>
+      <w:pPr>
+        <w:pStyle w:val="BodyText"/>
+      </w:pPr>
+      <w:r>
+        <w:t xml:space="preserve">The HDDM models were fit using the</w:t>
+      </w:r>
+      <w:r>
+        <w:t xml:space="preserve"> </w:t>
+      </w:r>
+      <w:r>
+        <w:rPr>
+          <w:iCs/>
+          <w:i/>
+        </w:rPr>
+        <w:t xml:space="preserve">runjags</w:t>
+      </w:r>
+      <w:r>
+        <w:t xml:space="preserve"> </w:t>
+      </w:r>
+      <w:r>
+        <w:t xml:space="preserve">package</w:t>
+      </w:r>
+      <w:r>
+        <w:t xml:space="preserve"> </w:t>
+      </w:r>
+      <w:r>
+        <w:t xml:space="preserve">(Denwood, 2016)</w:t>
+      </w:r>
+      <w:r>
+        <w:t xml:space="preserve">, using code from</w:t>
+      </w:r>
+      <w:r>
+        <w:t xml:space="preserve"> </w:t>
+      </w:r>
+      <w:r>
+        <w:t xml:space="preserve">(</w:t>
+      </w:r>
+      <w:r>
+        <w:rPr>
+          <w:bCs/>
+          <w:b/>
+        </w:rPr>
+        <w:t xml:space="preserve">johnson_2017?</w:t>
+      </w:r>
+      <w:r>
+        <w:t xml:space="preserve">)</w:t>
+      </w:r>
+      <w:r>
+        <w:t xml:space="preserve">.</w:t>
+      </w:r>
+      <w:r>
+        <w:t xml:space="preserve"> </w:t>
+      </w:r>
+      <w:r>
+        <w:t xml:space="preserve">All models were fit using three Markov Chain Monte Carlo (MCMC) chains.</w:t>
+      </w:r>
+      <w:r>
+        <w:t xml:space="preserve"> </w:t>
+      </w:r>
+      <w:r>
+        <w:t xml:space="preserve">Each of these chains started with 2,000 burn-in samples, followed by 10,000 additional samples.</w:t>
+      </w:r>
+      <w:r>
+        <w:t xml:space="preserve"> </w:t>
+      </w:r>
+      <w:r>
+        <w:t xml:space="preserve">To decrease the total size of the model, every 10th sample was retained, resulting in a posterior sample of 3,000 samples.</w:t>
+      </w:r>
+    </w:p>
+    <w:p>
+      <w:pPr>
+        <w:pStyle w:val="BodyText"/>
+      </w:pPr>
+      <w:r>
+        <w:t xml:space="preserve">Model convergence was assessed (1) by visually inspecting the traces, which should not contain any drifts or large jumps (see Figure S4 and Figure S7); (2) through simulation. Specifically, we used each participant’s DDM estimates to simulate 100 RT and accuracy estimates (per condition). The distributions of the participant’s true RTs and their simulated RTs were assessed through bivariate correlations at the 25th, 50th and 75th percentile (See Figure S5 and Figure S8).</w:t>
+      </w:r>
+      <w:r>
+        <w:t xml:space="preserve"> </w:t>
+      </w:r>
+      <w:r>
+        <w:t xml:space="preserve">We made the same comparison for mean accuracy levels (See Figure S6 and Figure S9).</w:t>
+      </w:r>
+    </w:p>
     <w:p>
       <w:pPr>
         <w:pStyle w:val="BodyText"/>
@@ -25922,10 +25905,32 @@
               <w:t xml:space="preserve">Figure S4.</w:t>
             </w:r>
             <w:r>
+              <w:rPr>
+                <w:bCs/>
+                <w:b/>
+              </w:rPr>
               <w:t xml:space="preserve"> </w:t>
             </w:r>
             <w:r>
-              <w:t xml:space="preserve">Drift Diffusion parameter recovery for the Cued Attention Task comparing simulated and recovered response times at the 25th, 50th and 75th percentile of response times.</w:t>
+              <w:t xml:space="preserve"> </w:t>
+            </w:r>
+            <w:r>
+              <w:t xml:space="preserve">Chain convergence for the Hierarchical Bayesion Drift Diffusion Model for the Cued Attention Task. Plots should resemble a</w:t>
+            </w:r>
+            <w:r>
+              <w:t xml:space="preserve"> </w:t>
+            </w:r>
+            <w:r>
+              <w:t xml:space="preserve">‘</w:t>
+            </w:r>
+            <w:r>
+              <w:t xml:space="preserve">fat, hairy catterpillar</w:t>
+            </w:r>
+            <w:r>
+              <w:t xml:space="preserve">’</w:t>
+            </w:r>
+            <w:r>
+              <w:t xml:space="preserve">.</w:t>
             </w:r>
           </w:p>
         </w:tc>
@@ -26016,7 +26021,7 @@
               <w:t xml:space="preserve"> </w:t>
             </w:r>
             <w:r>
-              <w:t xml:space="preserve">Drift Diffusion parameter recovery for the Cued Attention Task comparing simulated and recovered accuracy rates.</w:t>
+              <w:t xml:space="preserve">Drift Diffusion parameter recovery for the Cued Attention Task comparing simulated and recovered response times at the 25th, 50th and 75th percentile of response times.</w:t>
             </w:r>
           </w:p>
         </w:tc>
@@ -26107,22 +26112,7 @@
               <w:t xml:space="preserve"> </w:t>
             </w:r>
             <w:r>
-              <w:t xml:space="preserve">Chain convergence for the Hierarchical Bayesion Drift Diffusion Model for the Change Detection Task. Plots should resemble a</w:t>
-            </w:r>
-            <w:r>
-              <w:t xml:space="preserve"> </w:t>
-            </w:r>
-            <w:r>
-              <w:t xml:space="preserve">‘</w:t>
-            </w:r>
-            <w:r>
-              <w:t xml:space="preserve">fat, hairy catterpillar</w:t>
-            </w:r>
-            <w:r>
-              <w:t xml:space="preserve">’</w:t>
-            </w:r>
-            <w:r>
-              <w:t xml:space="preserve">.</w:t>
+              <w:t xml:space="preserve">Drift Diffusion parameter recovery for the Cued Attention Task comparing simulated and recovered accuracy rates.</w:t>
             </w:r>
           </w:p>
         </w:tc>
@@ -26213,7 +26203,22 @@
               <w:t xml:space="preserve"> </w:t>
             </w:r>
             <w:r>
-              <w:t xml:space="preserve">Drift Diffusion parameter recovery for the Change Detection Task comparing simulated and recovered response times at the 25th, 50th and 75th percentile of response times.</w:t>
+              <w:t xml:space="preserve">Chain convergence for the Hierarchical Bayesion Drift Diffusion Model for the Change Detection Task. Plots should resemble a</w:t>
+            </w:r>
+            <w:r>
+              <w:t xml:space="preserve"> </w:t>
+            </w:r>
+            <w:r>
+              <w:t xml:space="preserve">‘</w:t>
+            </w:r>
+            <w:r>
+              <w:t xml:space="preserve">fat, hairy catterpillar</w:t>
+            </w:r>
+            <w:r>
+              <w:t xml:space="preserve">’</w:t>
+            </w:r>
+            <w:r>
+              <w:t xml:space="preserve">.</w:t>
             </w:r>
           </w:p>
         </w:tc>
@@ -26304,86 +26309,12 @@
               <w:t xml:space="preserve"> </w:t>
             </w:r>
             <w:r>
-              <w:t xml:space="preserve">Drift Diffusion parameter recovery for the Change Detection Task comparing simulated and recovered accuracy rates.</w:t>
+              <w:t xml:space="preserve">Drift Diffusion parameter recovery for the Change Detection Task comparing simulated and recovered response times at the 25th, 50th and 75th percentile of response times.</w:t>
             </w:r>
           </w:p>
         </w:tc>
       </w:tr>
     </w:tbl>
-    <w:p>
-      <w:pPr>
-        <w:pStyle w:val="BodyText"/>
-      </w:pPr>
-    </w:p>
-    <w:bookmarkEnd w:id="57"/>
-    <w:bookmarkStart w:id="61" w:name="flanker"/>
-    <w:p>
-      <w:pPr>
-        <w:pStyle w:val="Heading2"/>
-      </w:pPr>
-      <w:r>
-        <w:t xml:space="preserve">3.1.2 Flanker</w:t>
-      </w:r>
-    </w:p>
-    <w:p>
-      <w:pPr>
-        <w:pStyle w:val="FirstParagraph"/>
-      </w:pPr>
-      <w:r>
-        <w:t xml:space="preserve">To fit the SSP model to the Flanker data, we followed recommendations by</w:t>
-      </w:r>
-      <w:r>
-        <w:t xml:space="preserve"> </w:t>
-      </w:r>
-      <w:r>
-        <w:t xml:space="preserve">Grange (2016)</w:t>
-      </w:r>
-      <w:r>
-        <w:t xml:space="preserve">.</w:t>
-      </w:r>
-      <w:r>
-        <w:t xml:space="preserve"> </w:t>
-      </w:r>
-      <w:r>
-        <w:t xml:space="preserve">First, we searched for the optimal set of starting values.</w:t>
-      </w:r>
-      <w:r>
-        <w:t xml:space="preserve"> </w:t>
-      </w:r>
-      <w:r>
-        <w:t xml:space="preserve">For each participant, we used 50 sets of starting parameters with a variance of 20 for each, simulating 1,000 trials.</w:t>
-      </w:r>
-      <w:r>
-        <w:t xml:space="preserve"> </w:t>
-      </w:r>
-      <w:r>
-        <w:t xml:space="preserve">After finding the optimal starting values, we fit the final model based on 50,000 simulated trials.</w:t>
-      </w:r>
-      <w:r>
-        <w:t xml:space="preserve"> </w:t>
-      </w:r>
-      <w:r>
-        <w:t xml:space="preserve">Model fit was assessed through simulation.</w:t>
-      </w:r>
-      <w:r>
-        <w:t xml:space="preserve"> </w:t>
-      </w:r>
-      <w:r>
-        <w:t xml:space="preserve">For each participant, we simulated 50,000 trials.</w:t>
-      </w:r>
-      <w:r>
-        <w:t xml:space="preserve"> </w:t>
-      </w:r>
-      <w:r>
-        <w:t xml:space="preserve">We then calculated correlations between observed and simulated RTs at the 25th, 50th, and 75th percentile, as well as between observed and simulated mean accuracy.</w:t>
-      </w:r>
-      <w:r>
-        <w:t xml:space="preserve"> </w:t>
-      </w:r>
-      <w:r>
-        <w:t xml:space="preserve">As can be seen in Figure S9 and Figure S10, we observed high agreement between observed and simulated RTs and accuracy rates.</w:t>
-      </w:r>
-    </w:p>
     <w:p>
       <w:pPr>
         <w:pStyle w:val="BodyText"/>
@@ -26411,18 +26342,18 @@
                 <wp:inline>
                   <wp:extent cx="5943600" cy="3396342"/>
                   <wp:effectExtent b="0" l="0" r="0" t="0"/>
-                  <wp:docPr descr="" title="" id="59" name="Picture"/>
+                  <wp:docPr descr="" title="" id="58" name="Picture"/>
                   <a:graphic>
                     <a:graphicData uri="http://schemas.openxmlformats.org/drawingml/2006/picture">
                       <pic:pic>
                         <pic:nvPicPr>
-                          <pic:cNvPr descr="supplements_files/figure-docx/figureS9-1.png" id="60" name="Picture"/>
+                          <pic:cNvPr descr="supplements_files/figure-docx/figureS9-1.png" id="59" name="Picture"/>
                           <pic:cNvPicPr>
                             <a:picLocks noChangeArrowheads="1" noChangeAspect="1"/>
                           </pic:cNvPicPr>
                         </pic:nvPicPr>
                         <pic:blipFill>
-                          <a:blip r:embed="rId58"/>
+                          <a:blip r:embed="rId57"/>
                           <a:stretch>
                             <a:fillRect/>
                           </a:stretch>
@@ -26469,7 +26400,7 @@
               <w:t xml:space="preserve"> </w:t>
             </w:r>
             <w:r>
-              <w:t xml:space="preserve">Drift Diffusion parameter recovery for the Flanker comparing simulated and recovered response times at the 25th, 50th and 75th percentile of response times.</w:t>
+              <w:t xml:space="preserve">Drift Diffusion parameter recovery for the Change Detection Task comparing simulated and recovered accuracy rates.</w:t>
             </w:r>
           </w:p>
         </w:tc>
@@ -26480,19 +26411,14 @@
         <w:pStyle w:val="BodyText"/>
       </w:pPr>
     </w:p>
-    <w:p>
-      <w:pPr>
-        <w:pStyle w:val="BodyText"/>
-      </w:pPr>
-    </w:p>
-    <w:bookmarkEnd w:id="61"/>
-    <w:bookmarkStart w:id="68" w:name="study-1-1"/>
+    <w:bookmarkEnd w:id="60"/>
+    <w:bookmarkStart w:id="64" w:name="flanker"/>
     <w:p>
       <w:pPr>
         <w:pStyle w:val="Heading2"/>
       </w:pPr>
       <w:r>
-        <w:t xml:space="preserve">3.2. Study 1</w:t>
+        <w:t xml:space="preserve">3.1.2 Flanker</w:t>
       </w:r>
     </w:p>
     <w:p>
@@ -26500,19 +26426,58 @@
         <w:pStyle w:val="FirstParagraph"/>
       </w:pPr>
       <w:r>
-        <w:t xml:space="preserve">Model fit of the Flanker was done the same as in the Pilot.</w:t>
+        <w:t xml:space="preserve">To fit the SSP model to the Flanker data, we followed recommendations by</w:t>
       </w:r>
       <w:r>
         <w:t xml:space="preserve"> </w:t>
       </w:r>
       <w:r>
-        <w:t xml:space="preserve">Figure S11 and Figure S12 show the model fit based on simulated data.</w:t>
+        <w:t xml:space="preserve">Grange (2016)</w:t>
+      </w:r>
+      <w:r>
+        <w:t xml:space="preserve">.</w:t>
       </w:r>
       <w:r>
         <w:t xml:space="preserve"> </w:t>
       </w:r>
       <w:r>
-        <w:t xml:space="preserve">We found good model fit across all three conditions, both for RTs as well as accuracy rates.</w:t>
+        <w:t xml:space="preserve">First, we searched for the optimal set of starting values.</w:t>
+      </w:r>
+      <w:r>
+        <w:t xml:space="preserve"> </w:t>
+      </w:r>
+      <w:r>
+        <w:t xml:space="preserve">For each participant, we used 50 sets of starting parameters with a variance of 20 for each, simulating 1,000 trials.</w:t>
+      </w:r>
+      <w:r>
+        <w:t xml:space="preserve"> </w:t>
+      </w:r>
+      <w:r>
+        <w:t xml:space="preserve">After finding the optimal starting values, we fit the final model based on 50,000 simulated trials.</w:t>
+      </w:r>
+      <w:r>
+        <w:t xml:space="preserve"> </w:t>
+      </w:r>
+      <w:r>
+        <w:t xml:space="preserve">Model fit was assessed through simulation.</w:t>
+      </w:r>
+      <w:r>
+        <w:t xml:space="preserve"> </w:t>
+      </w:r>
+      <w:r>
+        <w:t xml:space="preserve">For each participant, we simulated 50,000 trials.</w:t>
+      </w:r>
+      <w:r>
+        <w:t xml:space="preserve"> </w:t>
+      </w:r>
+      <w:r>
+        <w:t xml:space="preserve">We then calculated correlations between observed and simulated RTs at the 25th, 50th, and 75th percentile, as well as between observed and simulated mean accuracy.</w:t>
+      </w:r>
+      <w:r>
+        <w:t xml:space="preserve"> </w:t>
+      </w:r>
+      <w:r>
+        <w:t xml:space="preserve">As can be seen in Figure S10 and Figure S11, we observed high agreement between observed and simulated RTs and accuracy rates.</w:t>
       </w:r>
     </w:p>
     <w:p>
@@ -26540,20 +26505,151 @@
             <w:r>
               <w:drawing>
                 <wp:inline>
-                  <wp:extent cx="5943600" cy="5943600"/>
+                  <wp:extent cx="5943600" cy="3396342"/>
                   <wp:effectExtent b="0" l="0" r="0" t="0"/>
-                  <wp:docPr descr="" title="" id="63" name="Picture"/>
+                  <wp:docPr descr="" title="" id="62" name="Picture"/>
                   <a:graphic>
                     <a:graphicData uri="http://schemas.openxmlformats.org/drawingml/2006/picture">
                       <pic:pic>
                         <pic:nvPicPr>
-                          <pic:cNvPr descr="supplements_files/figure-docx/figureS11-1.png" id="64" name="Picture"/>
+                          <pic:cNvPr descr="supplements_files/figure-docx/figureS10-1.png" id="63" name="Picture"/>
                           <pic:cNvPicPr>
                             <a:picLocks noChangeArrowheads="1" noChangeAspect="1"/>
                           </pic:cNvPicPr>
                         </pic:nvPicPr>
                         <pic:blipFill>
-                          <a:blip r:embed="rId62"/>
+                          <a:blip r:embed="rId61"/>
+                          <a:stretch>
+                            <a:fillRect/>
+                          </a:stretch>
+                        </pic:blipFill>
+                        <pic:spPr bwMode="auto">
+                          <a:xfrm>
+                            <a:off x="0" y="0"/>
+                            <a:ext cx="5943600" cy="3396342"/>
+                          </a:xfrm>
+                          <a:prstGeom prst="rect">
+                            <a:avLst/>
+                          </a:prstGeom>
+                          <a:noFill/>
+                          <a:ln w="9525">
+                            <a:noFill/>
+                            <a:headEnd/>
+                            <a:tailEnd/>
+                          </a:ln>
+                        </pic:spPr>
+                      </pic:pic>
+                    </a:graphicData>
+                  </a:graphic>
+                </wp:inline>
+              </w:drawing>
+            </w:r>
+          </w:p>
+          <w:p>
+            <w:pPr>
+              <w:jc w:val="center"/>
+            </w:pPr>
+            <w:pPr>
+              <w:jc w:val="start"/>
+              <w:spacing w:before="200"/>
+              <w:pStyle w:val="ImageCaption"/>
+            </w:pPr>
+            <w:r>
+              <w:rPr>
+                <w:bCs/>
+                <w:b/>
+              </w:rPr>
+              <w:t xml:space="preserve">Figure S10.</w:t>
+            </w:r>
+            <w:r>
+              <w:t xml:space="preserve"> </w:t>
+            </w:r>
+            <w:r>
+              <w:t xml:space="preserve">Drift Diffusion parameter recovery for the Flanker comparing simulated and recovered response times at the 25th, 50th and 75th percentile of response times.</w:t>
+            </w:r>
+          </w:p>
+        </w:tc>
+      </w:tr>
+    </w:tbl>
+    <w:p>
+      <w:pPr>
+        <w:pStyle w:val="BodyText"/>
+      </w:pPr>
+    </w:p>
+    <w:p>
+      <w:pPr>
+        <w:pStyle w:val="BodyText"/>
+      </w:pPr>
+    </w:p>
+    <w:bookmarkEnd w:id="64"/>
+    <w:bookmarkStart w:id="71" w:name="study-1-1"/>
+    <w:p>
+      <w:pPr>
+        <w:pStyle w:val="Heading2"/>
+      </w:pPr>
+      <w:r>
+        <w:t xml:space="preserve">3.2. Study 1</w:t>
+      </w:r>
+    </w:p>
+    <w:p>
+      <w:pPr>
+        <w:pStyle w:val="FirstParagraph"/>
+      </w:pPr>
+      <w:r>
+        <w:t xml:space="preserve">Model fit of the Flanker was done the same as in the Pilot.</w:t>
+      </w:r>
+      <w:r>
+        <w:t xml:space="preserve"> </w:t>
+      </w:r>
+      <w:r>
+        <w:t xml:space="preserve">Figure S12 and Figure S13 show the model fit based on simulated data.</w:t>
+      </w:r>
+      <w:r>
+        <w:t xml:space="preserve"> </w:t>
+      </w:r>
+      <w:r>
+        <w:t xml:space="preserve">We found good model fit across all three conditions, both for RTs as well as accuracy rates.</w:t>
+      </w:r>
+    </w:p>
+    <w:p>
+      <w:pPr>
+        <w:pStyle w:val="BodyText"/>
+      </w:pPr>
+    </w:p>
+    <w:tbl>
+      <w:tblPr>
+        <w:tblStyle w:val="Table"/>
+        <w:tblW w:type="pct" w:w="5000"/>
+        <w:tblLook w:firstRow="0" w:lastRow="0" w:firstColumn="0" w:lastColumn="0" w:noHBand="0" w:noVBand="0" w:val="0000"/>
+      </w:tblPr>
+      <w:tblGrid>
+        <w:gridCol w:w="7920"/>
+      </w:tblGrid>
+      <w:tr>
+        <w:tc>
+          <w:tcPr/>
+          <w:p>
+            <w:pPr>
+              <w:pStyle w:val="Figure"/>
+              <w:jc w:val="center"/>
+            </w:pPr>
+            <w:r>
+              <w:drawing>
+                <wp:inline>
+                  <wp:extent cx="5943600" cy="5943600"/>
+                  <wp:effectExtent b="0" l="0" r="0" t="0"/>
+                  <wp:docPr descr="" title="" id="66" name="Picture"/>
+                  <a:graphic>
+                    <a:graphicData uri="http://schemas.openxmlformats.org/drawingml/2006/picture">
+                      <pic:pic>
+                        <pic:nvPicPr>
+                          <pic:cNvPr descr="supplements_files/figure-docx/figureS12-1.png" id="67" name="Picture"/>
+                          <pic:cNvPicPr>
+                            <a:picLocks noChangeArrowheads="1" noChangeAspect="1"/>
+                          </pic:cNvPicPr>
+                        </pic:nvPicPr>
+                        <pic:blipFill>
+                          <a:blip r:embed="rId65"/>
                           <a:stretch>
                             <a:fillRect/>
                           </a:stretch>
@@ -26594,7 +26690,7 @@
                 <w:bCs/>
                 <w:b/>
               </w:rPr>
-              <w:t xml:space="preserve">Figure S11.</w:t>
+              <w:t xml:space="preserve">Figure S12.</w:t>
             </w:r>
             <w:r>
               <w:t xml:space="preserve"> </w:t>
@@ -26633,18 +26729,18 @@
                 <wp:inline>
                   <wp:extent cx="5943600" cy="3396342"/>
                   <wp:effectExtent b="0" l="0" r="0" t="0"/>
-                  <wp:docPr descr="" title="" id="66" name="Picture"/>
+                  <wp:docPr descr="" title="" id="69" name="Picture"/>
                   <a:graphic>
                     <a:graphicData uri="http://schemas.openxmlformats.org/drawingml/2006/picture">
                       <pic:pic>
                         <pic:nvPicPr>
-                          <pic:cNvPr descr="supplements_files/figure-docx/figureS12-1.png" id="67" name="Picture"/>
+                          <pic:cNvPr descr="supplements_files/figure-docx/figureS13-1.png" id="70" name="Picture"/>
                           <pic:cNvPicPr>
                             <a:picLocks noChangeArrowheads="1" noChangeAspect="1"/>
                           </pic:cNvPicPr>
                         </pic:nvPicPr>
                         <pic:blipFill>
-                          <a:blip r:embed="rId65"/>
+                          <a:blip r:embed="rId68"/>
                           <a:stretch>
                             <a:fillRect/>
                           </a:stretch>
@@ -26685,7 +26781,7 @@
                 <w:bCs/>
                 <w:b/>
               </w:rPr>
-              <w:t xml:space="preserve">Figure S12.</w:t>
+              <w:t xml:space="preserve">Figure S13.</w:t>
             </w:r>
             <w:r>
               <w:t xml:space="preserve"> </w:t>
@@ -26702,8 +26798,8 @@
         <w:pStyle w:val="BodyText"/>
       </w:pPr>
     </w:p>
-    <w:bookmarkEnd w:id="68"/>
-    <w:bookmarkStart w:id="77" w:name="study-2"/>
+    <w:bookmarkEnd w:id="71"/>
+    <w:bookmarkStart w:id="80" w:name="study-2"/>
     <w:p>
       <w:pPr>
         <w:pStyle w:val="Heading2"/>
@@ -26717,7 +26813,7 @@
         <w:pStyle w:val="FirstParagraph"/>
       </w:pPr>
     </w:p>
-    <w:bookmarkStart w:id="75" w:name="flanker-1"/>
+    <w:bookmarkStart w:id="78" w:name="flanker-1"/>
     <w:p>
       <w:pPr>
         <w:pStyle w:val="Heading3"/>
@@ -26737,7 +26833,7 @@
         <w:t xml:space="preserve"> </w:t>
       </w:r>
       <w:r>
-        <w:t xml:space="preserve">Figure S13 and Figure S14 show the model fit based on simulated data.</w:t>
+        <w:t xml:space="preserve">Figure S14 and Figure S15 show the model fit based on simulated data.</w:t>
       </w:r>
       <w:r>
         <w:t xml:space="preserve"> </w:t>
@@ -26745,97 +26841,6 @@
       <w:r>
         <w:t xml:space="preserve">We found good model fit, both for RTs as well as accuracy rates.</w:t>
       </w:r>
-    </w:p>
-    <w:tbl>
-      <w:tblPr>
-        <w:tblStyle w:val="Table"/>
-        <w:tblW w:type="pct" w:w="5000"/>
-        <w:tblLook w:firstRow="0" w:lastRow="0" w:firstColumn="0" w:lastColumn="0" w:noHBand="0" w:noVBand="0" w:val="0000"/>
-      </w:tblPr>
-      <w:tblGrid>
-        <w:gridCol w:w="7920"/>
-      </w:tblGrid>
-      <w:tr>
-        <w:tc>
-          <w:tcPr/>
-          <w:p>
-            <w:pPr>
-              <w:pStyle w:val="Figure"/>
-              <w:jc w:val="center"/>
-            </w:pPr>
-            <w:r>
-              <w:drawing>
-                <wp:inline>
-                  <wp:extent cx="5943600" cy="3396342"/>
-                  <wp:effectExtent b="0" l="0" r="0" t="0"/>
-                  <wp:docPr descr="" title="" id="70" name="Picture"/>
-                  <a:graphic>
-                    <a:graphicData uri="http://schemas.openxmlformats.org/drawingml/2006/picture">
-                      <pic:pic>
-                        <pic:nvPicPr>
-                          <pic:cNvPr descr="supplements_files/figure-docx/figureS13-1.png" id="71" name="Picture"/>
-                          <pic:cNvPicPr>
-                            <a:picLocks noChangeArrowheads="1" noChangeAspect="1"/>
-                          </pic:cNvPicPr>
-                        </pic:nvPicPr>
-                        <pic:blipFill>
-                          <a:blip r:embed="rId69"/>
-                          <a:stretch>
-                            <a:fillRect/>
-                          </a:stretch>
-                        </pic:blipFill>
-                        <pic:spPr bwMode="auto">
-                          <a:xfrm>
-                            <a:off x="0" y="0"/>
-                            <a:ext cx="5943600" cy="3396342"/>
-                          </a:xfrm>
-                          <a:prstGeom prst="rect">
-                            <a:avLst/>
-                          </a:prstGeom>
-                          <a:noFill/>
-                          <a:ln w="9525">
-                            <a:noFill/>
-                            <a:headEnd/>
-                            <a:tailEnd/>
-                          </a:ln>
-                        </pic:spPr>
-                      </pic:pic>
-                    </a:graphicData>
-                  </a:graphic>
-                </wp:inline>
-              </w:drawing>
-            </w:r>
-          </w:p>
-          <w:p>
-            <w:pPr>
-              <w:jc w:val="center"/>
-            </w:pPr>
-            <w:pPr>
-              <w:jc w:val="start"/>
-              <w:spacing w:before="200"/>
-              <w:pStyle w:val="ImageCaption"/>
-            </w:pPr>
-            <w:r>
-              <w:rPr>
-                <w:bCs/>
-                <w:b/>
-              </w:rPr>
-              <w:t xml:space="preserve">Figure S13.</w:t>
-            </w:r>
-            <w:r>
-              <w:t xml:space="preserve"> </w:t>
-            </w:r>
-            <w:r>
-              <w:t xml:space="preserve">Drift Diffusion parameter recovery for the Flanker comparing simulated and recovered response times at the 25th, 50th and 75th percentile of response times.</w:t>
-            </w:r>
-          </w:p>
-        </w:tc>
-      </w:tr>
-    </w:tbl>
-    <w:p>
-      <w:pPr>
-        <w:pStyle w:val="BodyText"/>
-      </w:pPr>
     </w:p>
     <w:tbl>
       <w:tblPr>
@@ -26917,7 +26922,7 @@
               <w:t xml:space="preserve"> </w:t>
             </w:r>
             <w:r>
-              <w:t xml:space="preserve">Drift Diffusion parameter recovery for the Flanker comparing simulated and recovered accuracy rates.</w:t>
+              <w:t xml:space="preserve">Drift Diffusion parameter recovery for the Flanker comparing simulated and recovered response times at the 25th, 50th and 75th percentile of response times.</w:t>
             </w:r>
           </w:p>
         </w:tc>
@@ -26927,143 +26932,6 @@
       <w:pPr>
         <w:pStyle w:val="BodyText"/>
       </w:pPr>
-    </w:p>
-    <w:bookmarkEnd w:id="75"/>
-    <w:bookmarkStart w:id="76" w:name="global-local-task"/>
-    <w:p>
-      <w:pPr>
-        <w:pStyle w:val="Heading3"/>
-      </w:pPr>
-      <w:r>
-        <w:t xml:space="preserve">3.3.2 Global-Local Task</w:t>
-      </w:r>
-    </w:p>
-    <w:p>
-      <w:pPr>
-        <w:pStyle w:val="FirstParagraph"/>
-      </w:pPr>
-    </w:p>
-    <w:bookmarkEnd w:id="76"/>
-    <w:bookmarkEnd w:id="77"/>
-    <w:bookmarkEnd w:id="78"/>
-    <w:bookmarkStart w:id="85" w:name="X76ec6c0be0e635010041427b64347afcd93a557"/>
-    <w:p>
-      <w:pPr>
-        <w:pStyle w:val="Heading1"/>
-      </w:pPr>
-      <w:r>
-        <w:t xml:space="preserve">Section 4. Deviations from preregistrations</w:t>
-      </w:r>
-    </w:p>
-    <w:p>
-      <w:pPr>
-        <w:pStyle w:val="FirstParagraph"/>
-      </w:pPr>
-      <w:r>
-        <w:t xml:space="preserve">In this section, we provide a numbered overview of the deviations from the preregistration in each study.</w:t>
-      </w:r>
-      <w:r>
-        <w:t xml:space="preserve"> </w:t>
-      </w:r>
-    </w:p>
-    <w:bookmarkStart w:id="82" w:name="pilot-2"/>
-    <w:p>
-      <w:pPr>
-        <w:pStyle w:val="Heading2"/>
-      </w:pPr>
-      <w:r>
-        <w:t xml:space="preserve">4.1. Pilot</w:t>
-      </w:r>
-    </w:p>
-    <w:p>
-      <w:pPr>
-        <w:numPr>
-          <w:ilvl w:val="0"/>
-          <w:numId w:val="1001"/>
-        </w:numPr>
-      </w:pPr>
-      <w:r>
-        <w:rPr>
-          <w:iCs/>
-          <w:i/>
-        </w:rPr>
-        <w:t xml:space="preserve">DDM estimation using Hierarchical Bayesian DDM instead of Maximum Likelihood estimation.</w:t>
-      </w:r>
-      <w:r>
-        <w:t xml:space="preserve"> </w:t>
-      </w:r>
-      <w:r>
-        <w:t xml:space="preserve">The rational for this change is explained in more detail in section 3.1.1.</w:t>
-      </w:r>
-    </w:p>
-    <w:p>
-      <w:pPr>
-        <w:numPr>
-          <w:ilvl w:val="0"/>
-          <w:numId w:val="1001"/>
-        </w:numPr>
-      </w:pPr>
-      <w:r>
-        <w:rPr>
-          <w:iCs/>
-          <w:i/>
-        </w:rPr>
-        <w:t xml:space="preserve">Focus on Flanker Interference instead of separate attention parameters.</w:t>
-      </w:r>
-      <w:r>
-        <w:t xml:space="preserve"> </w:t>
-      </w:r>
-      <w:r>
-        <w:t xml:space="preserve">The SSP model provides two parameters representing attentional processes: (1) the initial attention width, and (2) the rate at which attention shrinks towards the central target.</w:t>
-      </w:r>
-      <w:r>
-        <w:t xml:space="preserve"> </w:t>
-      </w:r>
-      <w:r>
-        <w:t xml:space="preserve">We had initially planned to analyze both parameters separately.</w:t>
-      </w:r>
-      <w:r>
-        <w:t xml:space="preserve"> </w:t>
-      </w:r>
-      <w:r>
-        <w:t xml:space="preserve">However, after analyzing the data from Study 1, we realized that the estimates of these two parameters separately were very unstable.</w:t>
-      </w:r>
-      <w:r>
-        <w:t xml:space="preserve"> </w:t>
-      </w:r>
-      <w:r>
-        <w:t xml:space="preserve">We noticed this when plotting the within-person estimates between conditions (standard, enhanced, and degraded) against each other.</w:t>
-      </w:r>
-      <w:r>
-        <w:t xml:space="preserve"> </w:t>
-      </w:r>
-      <w:r>
-        <w:t xml:space="preserve">Figure S15 provides an overview of these correlations for attentional width, shrinking rate, interference, and, for illustrative purposes, the RT difference score.</w:t>
-      </w:r>
-      <w:r>
-        <w:t xml:space="preserve"> </w:t>
-      </w:r>
-      <w:r>
-        <w:t xml:space="preserve">We consider the comparison between the standard and enhanced condition the most informative, as the stimuli in these conditions were most similar.</w:t>
-      </w:r>
-      <w:r>
-        <w:t xml:space="preserve"> </w:t>
-      </w:r>
-      <w:r>
-        <w:t xml:space="preserve">The within-person correlations between conditions of attentional width and shrinking were very low.</w:t>
-      </w:r>
-      <w:r>
-        <w:t xml:space="preserve"> </w:t>
-      </w:r>
-      <w:r>
-        <w:t xml:space="preserve">However, the correlations were substantially higher for interference (which even outperformed the standard RT difference scores, as typically used in traditional assessments).</w:t>
-      </w:r>
-      <w:r>
-        <w:t xml:space="preserve"> </w:t>
-      </w:r>
-      <w:r>
-        <w:t xml:space="preserve">Thus, we decided to use the Interference estimate in our analyses across all studies.</w:t>
-      </w:r>
     </w:p>
     <w:tbl>
       <w:tblPr>
@@ -27085,20 +26953,248 @@
             <w:r>
               <w:drawing>
                 <wp:inline>
-                  <wp:extent cx="5943600" cy="6792685"/>
+                  <wp:extent cx="5943600" cy="3396342"/>
                   <wp:effectExtent b="0" l="0" r="0" t="0"/>
-                  <wp:docPr descr="" title="" id="80" name="Picture"/>
+                  <wp:docPr descr="" title="" id="76" name="Picture"/>
                   <a:graphic>
                     <a:graphicData uri="http://schemas.openxmlformats.org/drawingml/2006/picture">
                       <pic:pic>
                         <pic:nvPicPr>
-                          <pic:cNvPr descr="supplements_files/figure-docx/figureS15-1.png" id="81" name="Picture"/>
+                          <pic:cNvPr descr="supplements_files/figure-docx/figureS15-1.png" id="77" name="Picture"/>
                           <pic:cNvPicPr>
                             <a:picLocks noChangeArrowheads="1" noChangeAspect="1"/>
                           </pic:cNvPicPr>
                         </pic:nvPicPr>
                         <pic:blipFill>
-                          <a:blip r:embed="rId79"/>
+                          <a:blip r:embed="rId75"/>
+                          <a:stretch>
+                            <a:fillRect/>
+                          </a:stretch>
+                        </pic:blipFill>
+                        <pic:spPr bwMode="auto">
+                          <a:xfrm>
+                            <a:off x="0" y="0"/>
+                            <a:ext cx="5943600" cy="3396342"/>
+                          </a:xfrm>
+                          <a:prstGeom prst="rect">
+                            <a:avLst/>
+                          </a:prstGeom>
+                          <a:noFill/>
+                          <a:ln w="9525">
+                            <a:noFill/>
+                            <a:headEnd/>
+                            <a:tailEnd/>
+                          </a:ln>
+                        </pic:spPr>
+                      </pic:pic>
+                    </a:graphicData>
+                  </a:graphic>
+                </wp:inline>
+              </w:drawing>
+            </w:r>
+          </w:p>
+          <w:p>
+            <w:pPr>
+              <w:jc w:val="center"/>
+            </w:pPr>
+            <w:pPr>
+              <w:jc w:val="start"/>
+              <w:spacing w:before="200"/>
+              <w:pStyle w:val="ImageCaption"/>
+            </w:pPr>
+            <w:r>
+              <w:rPr>
+                <w:bCs/>
+                <w:b/>
+              </w:rPr>
+              <w:t xml:space="preserve">Figure S15.</w:t>
+            </w:r>
+            <w:r>
+              <w:t xml:space="preserve"> </w:t>
+            </w:r>
+            <w:r>
+              <w:t xml:space="preserve">Drift Diffusion parameter recovery for the Flanker comparing simulated and recovered accuracy rates.</w:t>
+            </w:r>
+          </w:p>
+        </w:tc>
+      </w:tr>
+    </w:tbl>
+    <w:p>
+      <w:pPr>
+        <w:pStyle w:val="BodyText"/>
+      </w:pPr>
+    </w:p>
+    <w:bookmarkEnd w:id="78"/>
+    <w:bookmarkStart w:id="79" w:name="global-local-task"/>
+    <w:p>
+      <w:pPr>
+        <w:pStyle w:val="Heading3"/>
+      </w:pPr>
+      <w:r>
+        <w:t xml:space="preserve">3.3.2 Global-Local Task</w:t>
+      </w:r>
+    </w:p>
+    <w:p>
+      <w:pPr>
+        <w:pStyle w:val="FirstParagraph"/>
+      </w:pPr>
+    </w:p>
+    <w:bookmarkEnd w:id="79"/>
+    <w:bookmarkEnd w:id="80"/>
+    <w:bookmarkEnd w:id="81"/>
+    <w:bookmarkStart w:id="88" w:name="X76ec6c0be0e635010041427b64347afcd93a557"/>
+    <w:p>
+      <w:pPr>
+        <w:pStyle w:val="Heading1"/>
+      </w:pPr>
+      <w:r>
+        <w:t xml:space="preserve">Section 4. Deviations from preregistrations</w:t>
+      </w:r>
+    </w:p>
+    <w:p>
+      <w:pPr>
+        <w:pStyle w:val="FirstParagraph"/>
+      </w:pPr>
+      <w:r>
+        <w:t xml:space="preserve">In this section, we provide a numbered overview of the deviations from the preregistration in each study.</w:t>
+      </w:r>
+      <w:r>
+        <w:t xml:space="preserve"> </w:t>
+      </w:r>
+    </w:p>
+    <w:bookmarkStart w:id="85" w:name="pilot-2"/>
+    <w:p>
+      <w:pPr>
+        <w:pStyle w:val="Heading2"/>
+      </w:pPr>
+      <w:r>
+        <w:t xml:space="preserve">4.1. Pilot</w:t>
+      </w:r>
+    </w:p>
+    <w:p>
+      <w:pPr>
+        <w:numPr>
+          <w:ilvl w:val="0"/>
+          <w:numId w:val="1001"/>
+        </w:numPr>
+      </w:pPr>
+      <w:r>
+        <w:rPr>
+          <w:iCs/>
+          <w:i/>
+        </w:rPr>
+        <w:t xml:space="preserve">DDM estimation using Hierarchical Bayesian DDM instead of Maximum Likelihood estimation.</w:t>
+      </w:r>
+      <w:r>
+        <w:t xml:space="preserve"> </w:t>
+      </w:r>
+      <w:r>
+        <w:t xml:space="preserve">The rational for this change is explained in more detail in section 3.1.1.</w:t>
+      </w:r>
+    </w:p>
+    <w:p>
+      <w:pPr>
+        <w:numPr>
+          <w:ilvl w:val="0"/>
+          <w:numId w:val="1001"/>
+        </w:numPr>
+      </w:pPr>
+      <w:r>
+        <w:rPr>
+          <w:iCs/>
+          <w:i/>
+        </w:rPr>
+        <w:t xml:space="preserve">Focus on Flanker Interference instead of separate attention parameters.</w:t>
+      </w:r>
+      <w:r>
+        <w:t xml:space="preserve"> </w:t>
+      </w:r>
+      <w:r>
+        <w:t xml:space="preserve">The SSP model provides two parameters representing attentional processes: (1) the initial attention width, and (2) the rate at which attention shrinks towards the central target.</w:t>
+      </w:r>
+      <w:r>
+        <w:t xml:space="preserve"> </w:t>
+      </w:r>
+      <w:r>
+        <w:t xml:space="preserve">We had initially planned to analyze both parameters separately.</w:t>
+      </w:r>
+      <w:r>
+        <w:t xml:space="preserve"> </w:t>
+      </w:r>
+      <w:r>
+        <w:t xml:space="preserve">However, after analyzing the data from Study 1, we realized that the estimates of these two parameters separately were very unstable.</w:t>
+      </w:r>
+      <w:r>
+        <w:t xml:space="preserve"> </w:t>
+      </w:r>
+      <w:r>
+        <w:t xml:space="preserve">We noticed this when plotting the within-person estimates between conditions (standard, enhanced, and degraded) against each other.</w:t>
+      </w:r>
+      <w:r>
+        <w:t xml:space="preserve"> </w:t>
+      </w:r>
+      <w:r>
+        <w:t xml:space="preserve">Figure S16 provides an overview of these correlations for attentional width, shrinking rate, interference, and, for illustrative purposes, the RT difference score.</w:t>
+      </w:r>
+      <w:r>
+        <w:t xml:space="preserve"> </w:t>
+      </w:r>
+      <w:r>
+        <w:t xml:space="preserve">We consider the comparison between the standard and enhanced condition the most informative, as the stimuli in these conditions were most similar.</w:t>
+      </w:r>
+      <w:r>
+        <w:t xml:space="preserve"> </w:t>
+      </w:r>
+      <w:r>
+        <w:t xml:space="preserve">The within-person correlations between conditions of attentional width and shrinking were very low.</w:t>
+      </w:r>
+      <w:r>
+        <w:t xml:space="preserve"> </w:t>
+      </w:r>
+      <w:r>
+        <w:t xml:space="preserve">However, the correlations were substantially higher for interference (which even outperformed the standard RT difference scores, as typically used in traditional assessments).</w:t>
+      </w:r>
+      <w:r>
+        <w:t xml:space="preserve"> </w:t>
+      </w:r>
+      <w:r>
+        <w:t xml:space="preserve">Thus, we decided to use the Interference estimate in our analyses across all studies.</w:t>
+      </w:r>
+    </w:p>
+    <w:tbl>
+      <w:tblPr>
+        <w:tblStyle w:val="Table"/>
+        <w:tblW w:type="pct" w:w="5000"/>
+        <w:tblLook w:firstRow="0" w:lastRow="0" w:firstColumn="0" w:lastColumn="0" w:noHBand="0" w:noVBand="0" w:val="0000"/>
+      </w:tblPr>
+      <w:tblGrid>
+        <w:gridCol w:w="7920"/>
+      </w:tblGrid>
+      <w:tr>
+        <w:tc>
+          <w:tcPr/>
+          <w:p>
+            <w:pPr>
+              <w:pStyle w:val="Figure"/>
+              <w:jc w:val="center"/>
+            </w:pPr>
+            <w:r>
+              <w:drawing>
+                <wp:inline>
+                  <wp:extent cx="5943600" cy="6792685"/>
+                  <wp:effectExtent b="0" l="0" r="0" t="0"/>
+                  <wp:docPr descr="" title="" id="83" name="Picture"/>
+                  <a:graphic>
+                    <a:graphicData uri="http://schemas.openxmlformats.org/drawingml/2006/picture">
+                      <pic:pic>
+                        <pic:nvPicPr>
+                          <pic:cNvPr descr="supplements_files/figure-docx/figureS16-1.png" id="84" name="Picture"/>
+                          <pic:cNvPicPr>
+                            <a:picLocks noChangeArrowheads="1" noChangeAspect="1"/>
+                          </pic:cNvPicPr>
+                        </pic:nvPicPr>
+                        <pic:blipFill>
+                          <a:blip r:embed="rId82"/>
                           <a:stretch>
                             <a:fillRect/>
                           </a:stretch>
@@ -27139,7 +27235,7 @@
                 <w:bCs/>
                 <w:b/>
               </w:rPr>
-              <w:t xml:space="preserve">Figure S15.</w:t>
+              <w:t xml:space="preserve">Figure S16.</w:t>
             </w:r>
             <w:r>
               <w:rPr>
@@ -27160,8 +27256,8 @@
         <w:pStyle w:val="BodyText"/>
       </w:pPr>
     </w:p>
-    <w:bookmarkEnd w:id="82"/>
-    <w:bookmarkStart w:id="83" w:name="study-1-2"/>
+    <w:bookmarkEnd w:id="85"/>
+    <w:bookmarkStart w:id="86" w:name="study-1-2"/>
     <w:p>
       <w:pPr>
         <w:pStyle w:val="Heading2"/>
@@ -27187,8 +27283,8 @@
         <w:pStyle w:val="FirstParagraph"/>
       </w:pPr>
     </w:p>
-    <w:bookmarkEnd w:id="83"/>
-    <w:bookmarkStart w:id="84" w:name="study-2-1"/>
+    <w:bookmarkEnd w:id="86"/>
+    <w:bookmarkStart w:id="87" w:name="study-2-1"/>
     <w:p>
       <w:pPr>
         <w:pStyle w:val="Heading2"/>
@@ -27335,9 +27431,9 @@
         <w:pStyle w:val="FirstParagraph"/>
       </w:pPr>
     </w:p>
-    <w:bookmarkEnd w:id="84"/>
-    <w:bookmarkEnd w:id="85"/>
-    <w:bookmarkStart w:id="145" w:name="section-5.-multiverse-analysis."/>
+    <w:bookmarkEnd w:id="87"/>
+    <w:bookmarkEnd w:id="88"/>
+    <w:bookmarkStart w:id="148" w:name="section-5.-multiverse-analysis."/>
     <w:p>
       <w:pPr>
         <w:pStyle w:val="Heading1"/>
@@ -27378,7 +27474,7 @@
         <w:pStyle w:val="BodyText"/>
       </w:pPr>
     </w:p>
-    <w:bookmarkStart w:id="92" w:name="pilot-3"/>
+    <w:bookmarkStart w:id="95" w:name="pilot-3"/>
     <w:p>
       <w:pPr>
         <w:pStyle w:val="Heading2"/>
@@ -27392,7 +27488,7 @@
         <w:pStyle w:val="FirstParagraph"/>
       </w:pPr>
       <w:r>
-        <w:t xml:space="preserve">Figure S16 and Figure S17 present</w:t>
+        <w:t xml:space="preserve">Figure S17 and Figure S18 present</w:t>
       </w:r>
       <w:r>
         <w:t xml:space="preserve"> </w:t>
@@ -27408,92 +27504,6 @@
         <w:t xml:space="preserve">-distributions and the explained variance of each data cleaning decision in the variation in effect sizes for the results presented in Table 3 in the main text.</w:t>
       </w:r>
     </w:p>
-    <w:tbl>
-      <w:tblPr>
-        <w:tblStyle w:val="Table"/>
-        <w:tblW w:type="pct" w:w="5000"/>
-        <w:tblLook w:firstRow="0" w:lastRow="0" w:firstColumn="0" w:lastColumn="0" w:noHBand="0" w:noVBand="0" w:val="0000"/>
-      </w:tblPr>
-      <w:tblGrid>
-        <w:gridCol w:w="7920"/>
-      </w:tblGrid>
-      <w:tr>
-        <w:tc>
-          <w:tcPr/>
-          <w:p>
-            <w:pPr>
-              <w:pStyle w:val="Figure"/>
-              <w:jc w:val="center"/>
-            </w:pPr>
-            <w:r>
-              <w:drawing>
-                <wp:inline>
-                  <wp:extent cx="5943600" cy="8490857"/>
-                  <wp:effectExtent b="0" l="0" r="0" t="0"/>
-                  <wp:docPr descr="" title="" id="87" name="Picture"/>
-                  <a:graphic>
-                    <a:graphicData uri="http://schemas.openxmlformats.org/drawingml/2006/picture">
-                      <pic:pic>
-                        <pic:nvPicPr>
-                          <pic:cNvPr descr="supplements_files/figure-docx/figureS16-1.png" id="88" name="Picture"/>
-                          <pic:cNvPicPr>
-                            <a:picLocks noChangeArrowheads="1" noChangeAspect="1"/>
-                          </pic:cNvPicPr>
-                        </pic:nvPicPr>
-                        <pic:blipFill>
-                          <a:blip r:embed="rId86"/>
-                          <a:stretch>
-                            <a:fillRect/>
-                          </a:stretch>
-                        </pic:blipFill>
-                        <pic:spPr bwMode="auto">
-                          <a:xfrm>
-                            <a:off x="0" y="0"/>
-                            <a:ext cx="5943600" cy="8490857"/>
-                          </a:xfrm>
-                          <a:prstGeom prst="rect">
-                            <a:avLst/>
-                          </a:prstGeom>
-                          <a:noFill/>
-                          <a:ln w="9525">
-                            <a:noFill/>
-                            <a:headEnd/>
-                            <a:tailEnd/>
-                          </a:ln>
-                        </pic:spPr>
-                      </pic:pic>
-                    </a:graphicData>
-                  </a:graphic>
-                </wp:inline>
-              </w:drawing>
-            </w:r>
-          </w:p>
-          <w:p>
-            <w:pPr>
-              <w:jc w:val="center"/>
-            </w:pPr>
-            <w:pPr>
-              <w:jc w:val="start"/>
-              <w:spacing w:before="200"/>
-              <w:pStyle w:val="ImageCaption"/>
-            </w:pPr>
-            <w:r>
-              <w:rPr>
-                <w:bCs/>
-                <w:b/>
-              </w:rPr>
-              <w:t xml:space="preserve">Figure S16.</w:t>
-            </w:r>
-            <w:r>
-              <w:t xml:space="preserve"> </w:t>
-            </w:r>
-            <w:r>
-              <w:t xml:space="preserve">Multiverse p-value distributions belonging to the analyses reported in Table 3 in the main text. The dashed vertical line depicts the cut-off of .05. The percentages in the upper-right corners are the percentage of statistically significant analyses in multiverse. Panel A: Cued Attention Task. Panel B: Change Detection Task. Panel C: Flanker Task.</w:t>
-            </w:r>
-          </w:p>
-        </w:tc>
-      </w:tr>
-    </w:tbl>
     <w:tbl>
       <w:tblPr>
         <w:tblStyle w:val="Table"/>
@@ -27574,48 +27584,12 @@
               <w:t xml:space="preserve"> </w:t>
             </w:r>
             <w:r>
-              <w:t xml:space="preserve">Multiverse explained variance of each data cleaning decision belonging to the analyses reported in Table 3 in the main text. Panel A: Cued Attention Task. Panel B: Change Detection Task. Panel C: Flanker Task.</w:t>
+              <w:t xml:space="preserve">Multiverse p-value distributions belonging to the analyses reported in Table 3 in the main text. The dashed vertical line depicts the cut-off of .05. The percentages in the upper-right corners are the percentage of statistically significant analyses in multiverse. Panel A: Cued Attention Task. Panel B: Change Detection Task. Panel C: Flanker Task.</w:t>
             </w:r>
           </w:p>
         </w:tc>
       </w:tr>
     </w:tbl>
-    <w:p>
-      <w:pPr>
-        <w:pStyle w:val="BodyText"/>
-      </w:pPr>
-    </w:p>
-    <w:bookmarkEnd w:id="92"/>
-    <w:bookmarkStart w:id="111" w:name="study-1-3"/>
-    <w:p>
-      <w:pPr>
-        <w:pStyle w:val="Heading2"/>
-      </w:pPr>
-      <w:r>
-        <w:t xml:space="preserve">5.2 Study 1</w:t>
-      </w:r>
-    </w:p>
-    <w:p>
-      <w:pPr>
-        <w:pStyle w:val="FirstParagraph"/>
-      </w:pPr>
-      <w:r>
-        <w:t xml:space="preserve">Figure S18 and Figure S19 present</w:t>
-      </w:r>
-      <w:r>
-        <w:t xml:space="preserve"> </w:t>
-      </w:r>
-      <w:r>
-        <w:rPr>
-          <w:iCs/>
-          <w:i/>
-        </w:rPr>
-        <w:t xml:space="preserve">p</w:t>
-      </w:r>
-      <w:r>
-        <w:t xml:space="preserve">-distributions and the explained variance of each data cleaning decision in the variation in effect sizes for the results presented in Table 4 in the main text.</w:t>
-      </w:r>
-    </w:p>
     <w:tbl>
       <w:tblPr>
         <w:tblStyle w:val="Table"/>
@@ -27638,18 +27612,18 @@
                 <wp:inline>
                   <wp:extent cx="5943600" cy="8490857"/>
                   <wp:effectExtent b="0" l="0" r="0" t="0"/>
-                  <wp:docPr descr="" title="" id="94" name="Picture"/>
+                  <wp:docPr descr="" title="" id="93" name="Picture"/>
                   <a:graphic>
                     <a:graphicData uri="http://schemas.openxmlformats.org/drawingml/2006/picture">
                       <pic:pic>
                         <pic:nvPicPr>
-                          <pic:cNvPr descr="supplements_files/figure-docx/figureS18-1.png" id="95" name="Picture"/>
+                          <pic:cNvPr descr="supplements_files/figure-docx/figureS18-1.png" id="94" name="Picture"/>
                           <pic:cNvPicPr>
                             <a:picLocks noChangeArrowheads="1" noChangeAspect="1"/>
                           </pic:cNvPicPr>
                         </pic:nvPicPr>
                         <pic:blipFill>
-                          <a:blip r:embed="rId93"/>
+                          <a:blip r:embed="rId92"/>
                           <a:stretch>
                             <a:fillRect/>
                           </a:stretch>
@@ -27696,12 +27670,48 @@
               <w:t xml:space="preserve"> </w:t>
             </w:r>
             <w:r>
-              <w:t xml:space="preserve">Multiverse p-value distributions belonging to the analyses reported in Table 4 in the main text. The dashed vertical line depicts the cut-off of .05. The percentages in the upper-right corners are the percentage of statistically significant analyses in multiverse. Panel A: Analyses involving violence exposure (hypothesis-driven). Panel B: Analyses involving unpredictability (exploratory).</w:t>
+              <w:t xml:space="preserve">Multiverse explained variance of each data cleaning decision belonging to the analyses reported in Table 3 in the main text. Panel A: Cued Attention Task. Panel B: Change Detection Task. Panel C: Flanker Task.</w:t>
             </w:r>
           </w:p>
         </w:tc>
       </w:tr>
     </w:tbl>
+    <w:p>
+      <w:pPr>
+        <w:pStyle w:val="BodyText"/>
+      </w:pPr>
+    </w:p>
+    <w:bookmarkEnd w:id="95"/>
+    <w:bookmarkStart w:id="114" w:name="study-1-3"/>
+    <w:p>
+      <w:pPr>
+        <w:pStyle w:val="Heading2"/>
+      </w:pPr>
+      <w:r>
+        <w:t xml:space="preserve">5.2 Study 1</w:t>
+      </w:r>
+    </w:p>
+    <w:p>
+      <w:pPr>
+        <w:pStyle w:val="FirstParagraph"/>
+      </w:pPr>
+      <w:r>
+        <w:t xml:space="preserve">Figure S19 and Figure S20 present</w:t>
+      </w:r>
+      <w:r>
+        <w:t xml:space="preserve"> </w:t>
+      </w:r>
+      <w:r>
+        <w:rPr>
+          <w:iCs/>
+          <w:i/>
+        </w:rPr>
+        <w:t xml:space="preserve">p</w:t>
+      </w:r>
+      <w:r>
+        <w:t xml:space="preserve">-distributions and the explained variance of each data cleaning decision in the variation in effect sizes for the results presented in Table 4 in the main text.</w:t>
+      </w:r>
+    </w:p>
     <w:tbl>
       <w:tblPr>
         <w:tblStyle w:val="Table"/>
@@ -27782,38 +27792,12 @@
               <w:t xml:space="preserve"> </w:t>
             </w:r>
             <w:r>
-              <w:t xml:space="preserve">Multiverse explained variance of each data cleaning decision belonging to the analyses reported in Table 4 in the main text. Panel A: Analyses involving violence exposure (hypothesis-driven). Panel B: Analyses involving unpredictability (exploratory).</w:t>
+              <w:t xml:space="preserve">Multiverse p-value distributions belonging to the analyses reported in Table 4 in the main text. The dashed vertical line depicts the cut-off of .05. The percentages in the upper-right corners are the percentage of statistically significant analyses in multiverse. Panel A: Analyses involving violence exposure (hypothesis-driven). Panel B: Analyses involving unpredictability (exploratory).</w:t>
             </w:r>
           </w:p>
         </w:tc>
       </w:tr>
     </w:tbl>
-    <w:p>
-      <w:pPr>
-        <w:pStyle w:val="BodyText"/>
-      </w:pPr>
-    </w:p>
-    <w:p>
-      <w:pPr>
-        <w:pStyle w:val="BodyText"/>
-      </w:pPr>
-      <w:r>
-        <w:t xml:space="preserve">Figure S20-S23 present</w:t>
-      </w:r>
-      <w:r>
-        <w:t xml:space="preserve"> </w:t>
-      </w:r>
-      <w:r>
-        <w:rPr>
-          <w:iCs/>
-          <w:i/>
-        </w:rPr>
-        <w:t xml:space="preserve">p</w:t>
-      </w:r>
-      <w:r>
-        <w:t xml:space="preserve">-distributions and the explained variance of each data cleaning decision in the variation in effect sizes for the results presented in Table 5 in the main text.</w:t>
-      </w:r>
-    </w:p>
     <w:tbl>
       <w:tblPr>
         <w:tblStyle w:val="Table"/>
@@ -27894,7 +27878,7 @@
               <w:t xml:space="preserve"> </w:t>
             </w:r>
             <w:r>
-              <w:t xml:space="preserve">Multiverse p-value distributions belonging to the interaction effects involving violence exposure reported in Table 5 in the main text. The dashed vertical line depicts the cut-off of .05. The percentages in the upper-right corners are the percentage of statistically significant analyses in multiverse. Panel A: Analyses comparing the enhanced condition to the standard condition. Panel B: Analyses comparing the degraded condition to the standard condition.</w:t>
+              <w:t xml:space="preserve">Multiverse explained variance of each data cleaning decision belonging to the analyses reported in Table 4 in the main text. Panel A: Analyses involving violence exposure (hypothesis-driven). Panel B: Analyses involving unpredictability (exploratory).</w:t>
             </w:r>
           </w:p>
         </w:tc>
@@ -27904,6 +27888,27 @@
       <w:pPr>
         <w:pStyle w:val="BodyText"/>
       </w:pPr>
+    </w:p>
+    <w:p>
+      <w:pPr>
+        <w:pStyle w:val="BodyText"/>
+      </w:pPr>
+      <w:r>
+        <w:t xml:space="preserve">Figure S21-S24 present</w:t>
+      </w:r>
+      <w:r>
+        <w:t xml:space="preserve"> </w:t>
+      </w:r>
+      <w:r>
+        <w:rPr>
+          <w:iCs/>
+          <w:i/>
+        </w:rPr>
+        <w:t xml:space="preserve">p</w:t>
+      </w:r>
+      <w:r>
+        <w:t xml:space="preserve">-distributions and the explained variance of each data cleaning decision in the variation in effect sizes for the results presented in Table 5 in the main text.</w:t>
+      </w:r>
     </w:p>
     <w:tbl>
       <w:tblPr>
@@ -27985,12 +27990,17 @@
               <w:t xml:space="preserve"> </w:t>
             </w:r>
             <w:r>
-              <w:t xml:space="preserve">Multiverse explained variance of each data cleaning decision belonging to the interaction effects involving violence exposure reported in Table 5 in the main text. Panel A: Analyses comparing the enhanced condition to the standard condition. Panel B: Analyses comparing the degraded condition to the standard condition.</w:t>
+              <w:t xml:space="preserve">Multiverse p-value distributions belonging to the interaction effects involving violence exposure reported in Table 5 in the main text. The dashed vertical line depicts the cut-off of .05. The percentages in the upper-right corners are the percentage of statistically significant analyses in multiverse. Panel A: Analyses comparing the enhanced condition to the standard condition. Panel B: Analyses comparing the degraded condition to the standard condition.</w:t>
             </w:r>
           </w:p>
         </w:tc>
       </w:tr>
     </w:tbl>
+    <w:p>
+      <w:pPr>
+        <w:pStyle w:val="BodyText"/>
+      </w:pPr>
+    </w:p>
     <w:tbl>
       <w:tblPr>
         <w:tblStyle w:val="Table"/>
@@ -28071,17 +28081,12 @@
               <w:t xml:space="preserve"> </w:t>
             </w:r>
             <w:r>
-              <w:t xml:space="preserve">Multiverse p-value distributions belonging to the interaction effects involving unpredictability reported in Table 5 in the main text. The dashed vertical line depicts the cut-off of .05. The percentages in the upper-right corners are the percentage of statistically significant analyses in multiverse. Panel A: Analyses comparing the enhanced condition to the standard condition. Panel B: Analyses comparing the degraded condition to the standard condition.</w:t>
+              <w:t xml:space="preserve">Multiverse explained variance of each data cleaning decision belonging to the interaction effects involving violence exposure reported in Table 5 in the main text. Panel A: Analyses comparing the enhanced condition to the standard condition. Panel B: Analyses comparing the degraded condition to the standard condition.</w:t>
             </w:r>
           </w:p>
         </w:tc>
       </w:tr>
     </w:tbl>
-    <w:p>
-      <w:pPr>
-        <w:pStyle w:val="BodyText"/>
-      </w:pPr>
-    </w:p>
     <w:tbl>
       <w:tblPr>
         <w:tblStyle w:val="Table"/>
@@ -28162,7 +28167,7 @@
               <w:t xml:space="preserve"> </w:t>
             </w:r>
             <w:r>
-              <w:t xml:space="preserve">Multiverse explained variance of each data cleaning decision belonging to the interaction effects involving unpredictability reported in Table 5 in the main text. Panel A: Analyses comparing the enhanced condition to the standard condition. Panel B: Analyses comparing the degraded condition to the standard condition.</w:t>
+              <w:t xml:space="preserve">Multiverse p-value distributions belonging to the interaction effects involving unpredictability reported in Table 5 in the main text. The dashed vertical line depicts the cut-off of .05. The percentages in the upper-right corners are the percentage of statistically significant analyses in multiverse. Panel A: Analyses comparing the enhanced condition to the standard condition. Panel B: Analyses comparing the degraded condition to the standard condition.</w:t>
             </w:r>
           </w:p>
         </w:tc>
@@ -28172,37 +28177,6 @@
       <w:pPr>
         <w:pStyle w:val="BodyText"/>
       </w:pPr>
-    </w:p>
-    <w:bookmarkEnd w:id="111"/>
-    <w:bookmarkStart w:id="144" w:name="study-2-2"/>
-    <w:p>
-      <w:pPr>
-        <w:pStyle w:val="Heading2"/>
-      </w:pPr>
-      <w:r>
-        <w:t xml:space="preserve">5.3 Study 2</w:t>
-      </w:r>
-    </w:p>
-    <w:p>
-      <w:pPr>
-        <w:pStyle w:val="FirstParagraph"/>
-      </w:pPr>
-      <w:r>
-        <w:t xml:space="preserve">Figure S24 and Figure S25 present</w:t>
-      </w:r>
-      <w:r>
-        <w:t xml:space="preserve"> </w:t>
-      </w:r>
-      <w:r>
-        <w:rPr>
-          <w:iCs/>
-          <w:i/>
-        </w:rPr>
-        <w:t xml:space="preserve">p</w:t>
-      </w:r>
-      <w:r>
-        <w:t xml:space="preserve">-distributions and the explained variance of each data cleaning decision in the variation in effect sizes for the results presented in Figure 2 in the main text.</w:t>
-      </w:r>
     </w:p>
     <w:tbl>
       <w:tblPr>
@@ -28226,18 +28200,18 @@
                 <wp:inline>
                   <wp:extent cx="5943600" cy="8490857"/>
                   <wp:effectExtent b="0" l="0" r="0" t="0"/>
-                  <wp:docPr descr="" title="" id="113" name="Picture"/>
+                  <wp:docPr descr="" title="" id="112" name="Picture"/>
                   <a:graphic>
                     <a:graphicData uri="http://schemas.openxmlformats.org/drawingml/2006/picture">
                       <pic:pic>
                         <pic:nvPicPr>
-                          <pic:cNvPr descr="supplements_files/figure-docx/figureS24-1.png" id="114" name="Picture"/>
+                          <pic:cNvPr descr="supplements_files/figure-docx/figureS24-1.png" id="113" name="Picture"/>
                           <pic:cNvPicPr>
                             <a:picLocks noChangeArrowheads="1" noChangeAspect="1"/>
                           </pic:cNvPicPr>
                         </pic:nvPicPr>
                         <pic:blipFill>
-                          <a:blip r:embed="rId112"/>
+                          <a:blip r:embed="rId111"/>
                           <a:stretch>
                             <a:fillRect/>
                           </a:stretch>
@@ -28284,12 +28258,48 @@
               <w:t xml:space="preserve"> </w:t>
             </w:r>
             <w:r>
-              <w:t xml:space="preserve">Multiverse p-value distributions belonging to the associations between violence exposure with perceptual input and interference in the Pilot, Study 1, Study 2, and pooled across all studies, as reported in Figure 2 in the main text.</w:t>
+              <w:t xml:space="preserve">Multiverse explained variance of each data cleaning decision belonging to the interaction effects involving unpredictability reported in Table 5 in the main text. Panel A: Analyses comparing the enhanced condition to the standard condition. Panel B: Analyses comparing the degraded condition to the standard condition.</w:t>
             </w:r>
           </w:p>
         </w:tc>
       </w:tr>
     </w:tbl>
+    <w:p>
+      <w:pPr>
+        <w:pStyle w:val="BodyText"/>
+      </w:pPr>
+    </w:p>
+    <w:bookmarkEnd w:id="114"/>
+    <w:bookmarkStart w:id="147" w:name="study-2-2"/>
+    <w:p>
+      <w:pPr>
+        <w:pStyle w:val="Heading2"/>
+      </w:pPr>
+      <w:r>
+        <w:t xml:space="preserve">5.3 Study 2</w:t>
+      </w:r>
+    </w:p>
+    <w:p>
+      <w:pPr>
+        <w:pStyle w:val="FirstParagraph"/>
+      </w:pPr>
+      <w:r>
+        <w:t xml:space="preserve">Figure S25 and Figure S26 present</w:t>
+      </w:r>
+      <w:r>
+        <w:t xml:space="preserve"> </w:t>
+      </w:r>
+      <w:r>
+        <w:rPr>
+          <w:iCs/>
+          <w:i/>
+        </w:rPr>
+        <w:t xml:space="preserve">p</w:t>
+      </w:r>
+      <w:r>
+        <w:t xml:space="preserve">-distributions and the explained variance of each data cleaning decision in the variation in effect sizes for the results presented in Figure 2 in the main text.</w:t>
+      </w:r>
+    </w:p>
     <w:tbl>
       <w:tblPr>
         <w:tblStyle w:val="Table"/>
@@ -28370,38 +28380,12 @@
               <w:t xml:space="preserve"> </w:t>
             </w:r>
             <w:r>
-              <w:t xml:space="preserve">Multiverse explained variance of each data cleaning decision belonging to the associations between violence exposure with perceptual input and interference in the Pilot, Study 1, Study 2, and pooled across all studies, as reported in Figure 2 in the main text.</w:t>
+              <w:t xml:space="preserve">Multiverse p-value distributions belonging to the associations between violence exposure with perceptual input and interference in the Pilot, Study 1, Study 2, and pooled across all studies, as reported in Figure 2 in the main text.</w:t>
             </w:r>
           </w:p>
         </w:tc>
       </w:tr>
     </w:tbl>
-    <w:p>
-      <w:pPr>
-        <w:pStyle w:val="BodyText"/>
-      </w:pPr>
-    </w:p>
-    <w:p>
-      <w:pPr>
-        <w:pStyle w:val="BodyText"/>
-      </w:pPr>
-      <w:r>
-        <w:t xml:space="preserve">Figure S26 and Figure S27 present</w:t>
-      </w:r>
-      <w:r>
-        <w:t xml:space="preserve"> </w:t>
-      </w:r>
-      <w:r>
-        <w:rPr>
-          <w:iCs/>
-          <w:i/>
-        </w:rPr>
-        <w:t xml:space="preserve">p</w:t>
-      </w:r>
-      <w:r>
-        <w:t xml:space="preserve">-distributions and the explained variance of each data cleaning decision in the variation in effect sizes for the results presented in Figure 3 in the main text.</w:t>
-      </w:r>
-    </w:p>
     <w:tbl>
       <w:tblPr>
         <w:tblStyle w:val="Table"/>
@@ -28482,7 +28466,7 @@
               <w:t xml:space="preserve"> </w:t>
             </w:r>
             <w:r>
-              <w:t xml:space="preserve">Multiverse p-value distributions belonging to the associations between unpredictability with perceptual input and interference in the Pilot, Study 1, Study 2, and pooled across all studies, as reported in Figure 3 in the main text.</w:t>
+              <w:t xml:space="preserve">Multiverse explained variance of each data cleaning decision belonging to the associations between violence exposure with perceptual input and interference in the Pilot, Study 1, Study 2, and pooled across all studies, as reported in Figure 2 in the main text.</w:t>
             </w:r>
           </w:p>
         </w:tc>
@@ -28492,6 +28476,27 @@
       <w:pPr>
         <w:pStyle w:val="BodyText"/>
       </w:pPr>
+    </w:p>
+    <w:p>
+      <w:pPr>
+        <w:pStyle w:val="BodyText"/>
+      </w:pPr>
+      <w:r>
+        <w:t xml:space="preserve">Figure S27 and Figure S28 present</w:t>
+      </w:r>
+      <w:r>
+        <w:t xml:space="preserve"> </w:t>
+      </w:r>
+      <w:r>
+        <w:rPr>
+          <w:iCs/>
+          <w:i/>
+        </w:rPr>
+        <w:t xml:space="preserve">p</w:t>
+      </w:r>
+      <w:r>
+        <w:t xml:space="preserve">-distributions and the explained variance of each data cleaning decision in the variation in effect sizes for the results presented in Figure 3 in the main text.</w:t>
+      </w:r>
     </w:p>
     <w:tbl>
       <w:tblPr>
@@ -28573,14 +28578,105 @@
               <w:t xml:space="preserve"> </w:t>
             </w:r>
             <w:r>
-              <w:t xml:space="preserve">Multiverse explained variance of each data cleaning decision belonging to the associations between unpredictability with perceptual input and interference in the Pilot, Study 1, Study 2, and pooled across all studies, as reported in Figure 3 in the main text.</w:t>
+              <w:t xml:space="preserve">Multiverse p-value distributions belonging to the associations between unpredictability with perceptual input and interference in the Pilot, Study 1, Study 2, and pooled across all studies, as reported in Figure 3 in the main text.</w:t>
             </w:r>
           </w:p>
         </w:tc>
       </w:tr>
     </w:tbl>
-    <w:bookmarkStart w:id="143" w:name="refs"/>
-    <w:bookmarkStart w:id="125" w:name="ref-denwood_2016"/>
+    <w:p>
+      <w:pPr>
+        <w:pStyle w:val="BodyText"/>
+      </w:pPr>
+    </w:p>
+    <w:tbl>
+      <w:tblPr>
+        <w:tblStyle w:val="Table"/>
+        <w:tblW w:type="pct" w:w="5000"/>
+        <w:tblLook w:firstRow="0" w:lastRow="0" w:firstColumn="0" w:lastColumn="0" w:noHBand="0" w:noVBand="0" w:val="0000"/>
+      </w:tblPr>
+      <w:tblGrid>
+        <w:gridCol w:w="7920"/>
+      </w:tblGrid>
+      <w:tr>
+        <w:tc>
+          <w:tcPr/>
+          <w:p>
+            <w:pPr>
+              <w:pStyle w:val="Figure"/>
+              <w:jc w:val="center"/>
+            </w:pPr>
+            <w:r>
+              <w:drawing>
+                <wp:inline>
+                  <wp:extent cx="5943600" cy="8490857"/>
+                  <wp:effectExtent b="0" l="0" r="0" t="0"/>
+                  <wp:docPr descr="" title="" id="125" name="Picture"/>
+                  <a:graphic>
+                    <a:graphicData uri="http://schemas.openxmlformats.org/drawingml/2006/picture">
+                      <pic:pic>
+                        <pic:nvPicPr>
+                          <pic:cNvPr descr="supplements_files/figure-docx/figureS28-1.png" id="126" name="Picture"/>
+                          <pic:cNvPicPr>
+                            <a:picLocks noChangeArrowheads="1" noChangeAspect="1"/>
+                          </pic:cNvPicPr>
+                        </pic:nvPicPr>
+                        <pic:blipFill>
+                          <a:blip r:embed="rId124"/>
+                          <a:stretch>
+                            <a:fillRect/>
+                          </a:stretch>
+                        </pic:blipFill>
+                        <pic:spPr bwMode="auto">
+                          <a:xfrm>
+                            <a:off x="0" y="0"/>
+                            <a:ext cx="5943600" cy="8490857"/>
+                          </a:xfrm>
+                          <a:prstGeom prst="rect">
+                            <a:avLst/>
+                          </a:prstGeom>
+                          <a:noFill/>
+                          <a:ln w="9525">
+                            <a:noFill/>
+                            <a:headEnd/>
+                            <a:tailEnd/>
+                          </a:ln>
+                        </pic:spPr>
+                      </pic:pic>
+                    </a:graphicData>
+                  </a:graphic>
+                </wp:inline>
+              </w:drawing>
+            </w:r>
+          </w:p>
+          <w:p>
+            <w:pPr>
+              <w:jc w:val="center"/>
+            </w:pPr>
+            <w:pPr>
+              <w:jc w:val="start"/>
+              <w:spacing w:before="200"/>
+              <w:pStyle w:val="ImageCaption"/>
+            </w:pPr>
+            <w:r>
+              <w:rPr>
+                <w:bCs/>
+                <w:b/>
+              </w:rPr>
+              <w:t xml:space="preserve">Figure S28.</w:t>
+            </w:r>
+            <w:r>
+              <w:t xml:space="preserve"> </w:t>
+            </w:r>
+            <w:r>
+              <w:t xml:space="preserve">Multiverse explained variance of each data cleaning decision belonging to the associations between unpredictability with perceptual input and interference in the Pilot, Study 1, Study 2, and pooled across all studies, as reported in Figure 3 in the main text.</w:t>
+            </w:r>
+          </w:p>
+        </w:tc>
+      </w:tr>
+    </w:tbl>
+    <w:bookmarkStart w:id="146" w:name="refs"/>
+    <w:bookmarkStart w:id="128" w:name="ref-denwood_2016"/>
     <w:p>
       <w:pPr>
         <w:pStyle w:val="Bibliography"/>
@@ -28656,7 +28752,7 @@
       <w:r>
         <w:t xml:space="preserve"> </w:t>
       </w:r>
-      <w:hyperlink r:id="rId124">
+      <w:hyperlink r:id="rId127">
         <w:r>
           <w:rPr>
             <w:rStyle w:val="Hyperlink"/>
@@ -28665,8 +28761,8 @@
         </w:r>
       </w:hyperlink>
     </w:p>
-    <w:bookmarkEnd w:id="125"/>
-    <w:bookmarkStart w:id="127" w:name="ref-grange_2016"/>
+    <w:bookmarkEnd w:id="128"/>
+    <w:bookmarkStart w:id="130" w:name="ref-grange_2016"/>
     <w:p>
       <w:pPr>
         <w:pStyle w:val="Bibliography"/>
@@ -28721,7 +28817,7 @@
       <w:r>
         <w:t xml:space="preserve"> </w:t>
       </w:r>
-      <w:hyperlink r:id="rId126">
+      <w:hyperlink r:id="rId129">
         <w:r>
           <w:rPr>
             <w:rStyle w:val="Hyperlink"/>
@@ -28730,8 +28826,8 @@
         </w:r>
       </w:hyperlink>
     </w:p>
-    <w:bookmarkEnd w:id="127"/>
-    <w:bookmarkStart w:id="129" w:name="ref-lerche_2017"/>
+    <w:bookmarkEnd w:id="130"/>
+    <w:bookmarkStart w:id="132" w:name="ref-lerche_2017"/>
     <w:p>
       <w:pPr>
         <w:pStyle w:val="Bibliography"/>
@@ -28780,7 +28876,7 @@
       <w:r>
         <w:t xml:space="preserve"> </w:t>
       </w:r>
-      <w:hyperlink r:id="rId128">
+      <w:hyperlink r:id="rId131">
         <w:r>
           <w:rPr>
             <w:rStyle w:val="Hyperlink"/>
@@ -28789,8 +28885,8 @@
         </w:r>
       </w:hyperlink>
     </w:p>
-    <w:bookmarkEnd w:id="129"/>
-    <w:bookmarkStart w:id="131" w:name="ref-patton_1995"/>
+    <w:bookmarkEnd w:id="132"/>
+    <w:bookmarkStart w:id="134" w:name="ref-patton_1995"/>
     <w:p>
       <w:pPr>
         <w:pStyle w:val="Bibliography"/>
@@ -28839,7 +28935,7 @@
       <w:r>
         <w:t xml:space="preserve"> </w:t>
       </w:r>
-      <w:hyperlink r:id="rId130">
+      <w:hyperlink r:id="rId133">
         <w:r>
           <w:rPr>
             <w:rStyle w:val="Hyperlink"/>
@@ -28848,8 +28944,8 @@
         </w:r>
       </w:hyperlink>
     </w:p>
-    <w:bookmarkEnd w:id="131"/>
-    <w:bookmarkStart w:id="133" w:name="ref-radloff_1977"/>
+    <w:bookmarkEnd w:id="134"/>
+    <w:bookmarkStart w:id="136" w:name="ref-radloff_1977"/>
     <w:p>
       <w:pPr>
         <w:pStyle w:val="Bibliography"/>
@@ -28913,7 +29009,7 @@
       <w:r>
         <w:t xml:space="preserve">(3), 385–401. https://doi.org/</w:t>
       </w:r>
-      <w:hyperlink r:id="rId132">
+      <w:hyperlink r:id="rId135">
         <w:r>
           <w:rPr>
             <w:rStyle w:val="Hyperlink"/>
@@ -28922,8 +29018,8 @@
         </w:r>
       </w:hyperlink>
     </w:p>
-    <w:bookmarkEnd w:id="133"/>
-    <w:bookmarkStart w:id="134" w:name="ref-spielberger_1999"/>
+    <w:bookmarkEnd w:id="136"/>
+    <w:bookmarkStart w:id="137" w:name="ref-spielberger_1999"/>
     <w:p>
       <w:pPr>
         <w:pStyle w:val="Bibliography"/>
@@ -29026,8 +29122,8 @@
         <w:t xml:space="preserve">(pp. 993–1021). Lawrence Erlbaum Associates Publishers.</w:t>
       </w:r>
     </w:p>
-    <w:bookmarkEnd w:id="134"/>
-    <w:bookmarkStart w:id="136" w:name="ref-spinella_2007"/>
+    <w:bookmarkEnd w:id="137"/>
+    <w:bookmarkStart w:id="139" w:name="ref-spinella_2007"/>
     <w:p>
       <w:pPr>
         <w:pStyle w:val="Bibliography"/>
@@ -29085,7 +29181,7 @@
       <w:r>
         <w:t xml:space="preserve"> </w:t>
       </w:r>
-      <w:hyperlink r:id="rId135">
+      <w:hyperlink r:id="rId138">
         <w:r>
           <w:rPr>
             <w:rStyle w:val="Hyperlink"/>
@@ -29094,8 +29190,8 @@
         </w:r>
       </w:hyperlink>
     </w:p>
-    <w:bookmarkEnd w:id="136"/>
-    <w:bookmarkStart w:id="138" w:name="ref-steinberg_2009"/>
+    <w:bookmarkEnd w:id="139"/>
+    <w:bookmarkStart w:id="141" w:name="ref-steinberg_2009"/>
     <w:p>
       <w:pPr>
         <w:pStyle w:val="Bibliography"/>
@@ -29132,7 +29228,7 @@
       <w:r>
         <w:t xml:space="preserve"> </w:t>
       </w:r>
-      <w:hyperlink r:id="rId137">
+      <w:hyperlink r:id="rId140">
         <w:r>
           <w:rPr>
             <w:rStyle w:val="Hyperlink"/>
@@ -29141,8 +29237,8 @@
         </w:r>
       </w:hyperlink>
     </w:p>
-    <w:bookmarkEnd w:id="138"/>
-    <w:bookmarkStart w:id="140" w:name="ref-calster_2018"/>
+    <w:bookmarkEnd w:id="141"/>
+    <w:bookmarkStart w:id="143" w:name="ref-calster_2018"/>
     <w:p>
       <w:pPr>
         <w:pStyle w:val="Bibliography"/>
@@ -29188,7 +29284,7 @@
       <w:r>
         <w:t xml:space="preserve">, 25–32. https://doi.org/</w:t>
       </w:r>
-      <w:hyperlink r:id="rId139">
+      <w:hyperlink r:id="rId142">
         <w:r>
           <w:rPr>
             <w:rStyle w:val="Hyperlink"/>
@@ -29197,8 +29293,8 @@
         </w:r>
       </w:hyperlink>
     </w:p>
-    <w:bookmarkEnd w:id="140"/>
-    <w:bookmarkStart w:id="142" w:name="ref-voss_2015"/>
+    <w:bookmarkEnd w:id="143"/>
+    <w:bookmarkStart w:id="145" w:name="ref-voss_2015"/>
     <w:p>
       <w:pPr>
         <w:pStyle w:val="Bibliography"/>
@@ -29235,7 +29331,7 @@
       <w:r>
         <w:t xml:space="preserve"> </w:t>
       </w:r>
-      <w:hyperlink r:id="rId141">
+      <w:hyperlink r:id="rId144">
         <w:r>
           <w:rPr>
             <w:rStyle w:val="Hyperlink"/>
@@ -29244,10 +29340,10 @@
         </w:r>
       </w:hyperlink>
     </w:p>
-    <w:bookmarkEnd w:id="142"/>
-    <w:bookmarkEnd w:id="143"/>
-    <w:bookmarkEnd w:id="144"/>
     <w:bookmarkEnd w:id="145"/>
+    <w:bookmarkEnd w:id="146"/>
+    <w:bookmarkEnd w:id="147"/>
+    <w:bookmarkEnd w:id="148"/>
     <w:sectPr>
       <w:headerReference r:id="rId10" w:type="even"/>
       <w:headerReference r:id="rId9" w:type="default"/>

</xml_diff>

<commit_message>
fix missing reference in supplements
</commit_message>
<xml_diff>
--- a/supplement/supplements.docx
+++ b/supplement/supplements.docx
@@ -25775,17 +25775,7 @@
         <w:t xml:space="preserve"> </w:t>
       </w:r>
       <w:r>
-        <w:t xml:space="preserve">(</w:t>
-      </w:r>
-      <w:r>
-        <w:rPr>
-          <w:bCs/>
-          <w:b/>
-        </w:rPr>
-        <w:t xml:space="preserve">johnson_2017?</w:t>
-      </w:r>
-      <w:r>
-        <w:t xml:space="preserve">)</w:t>
+        <w:t xml:space="preserve">Johnson et al. (2017)</w:t>
       </w:r>
       <w:r>
         <w:t xml:space="preserve">.</w:t>
@@ -27433,7 +27423,7 @@
     </w:p>
     <w:bookmarkEnd w:id="87"/>
     <w:bookmarkEnd w:id="88"/>
-    <w:bookmarkStart w:id="148" w:name="section-5.-multiverse-analysis."/>
+    <w:bookmarkStart w:id="150" w:name="section-5.-multiverse-analysis."/>
     <w:p>
       <w:pPr>
         <w:pStyle w:val="Heading1"/>
@@ -28270,7 +28260,7 @@
       </w:pPr>
     </w:p>
     <w:bookmarkEnd w:id="114"/>
-    <w:bookmarkStart w:id="147" w:name="study-2-2"/>
+    <w:bookmarkStart w:id="149" w:name="study-2-2"/>
     <w:p>
       <w:pPr>
         <w:pStyle w:val="Heading2"/>
@@ -28675,7 +28665,7 @@
         </w:tc>
       </w:tr>
     </w:tbl>
-    <w:bookmarkStart w:id="146" w:name="refs"/>
+    <w:bookmarkStart w:id="148" w:name="refs"/>
     <w:bookmarkStart w:id="128" w:name="ref-denwood_2016"/>
     <w:p>
       <w:pPr>
@@ -28827,7 +28817,90 @@
       </w:hyperlink>
     </w:p>
     <w:bookmarkEnd w:id="130"/>
-    <w:bookmarkStart w:id="132" w:name="ref-lerche_2017"/>
+    <w:bookmarkStart w:id="132" w:name="ref-johnson_2017"/>
+    <w:p>
+      <w:pPr>
+        <w:pStyle w:val="Bibliography"/>
+      </w:pPr>
+      <w:r>
+        <w:t xml:space="preserve">Johnson, D. J., Hopwood, C. J., Cesario, J., &amp; Pleskac, T. J. (2017). Advancing research on cognitive processes in social and personality psychology:</w:t>
+      </w:r>
+      <w:r>
+        <w:t xml:space="preserve"> </w:t>
+      </w:r>
+      <w:r>
+        <w:t xml:space="preserve">A</w:t>
+      </w:r>
+      <w:r>
+        <w:t xml:space="preserve"> </w:t>
+      </w:r>
+      <w:r>
+        <w:t xml:space="preserve">hierarchical</w:t>
+      </w:r>
+      <w:r>
+        <w:t xml:space="preserve"> </w:t>
+      </w:r>
+      <w:r>
+        <w:t xml:space="preserve">Drift</w:t>
+      </w:r>
+      <w:r>
+        <w:t xml:space="preserve"> </w:t>
+      </w:r>
+      <w:r>
+        <w:t xml:space="preserve">Diffusion</w:t>
+      </w:r>
+      <w:r>
+        <w:t xml:space="preserve"> </w:t>
+      </w:r>
+      <w:r>
+        <w:t xml:space="preserve">Model</w:t>
+      </w:r>
+      <w:r>
+        <w:t xml:space="preserve"> </w:t>
+      </w:r>
+      <w:r>
+        <w:t xml:space="preserve">primer.</w:t>
+      </w:r>
+      <w:r>
+        <w:t xml:space="preserve"> </w:t>
+      </w:r>
+      <w:r>
+        <w:rPr>
+          <w:iCs/>
+          <w:i/>
+        </w:rPr>
+        <w:t xml:space="preserve">Social Psychological and Personality Science</w:t>
+      </w:r>
+      <w:r>
+        <w:t xml:space="preserve">,</w:t>
+      </w:r>
+      <w:r>
+        <w:t xml:space="preserve"> </w:t>
+      </w:r>
+      <w:r>
+        <w:rPr>
+          <w:iCs/>
+          <w:i/>
+        </w:rPr>
+        <w:t xml:space="preserve">8</w:t>
+      </w:r>
+      <w:r>
+        <w:t xml:space="preserve">(4), 413–423.</w:t>
+      </w:r>
+      <w:r>
+        <w:t xml:space="preserve"> </w:t>
+      </w:r>
+      <w:hyperlink r:id="rId131">
+        <w:r>
+          <w:rPr>
+            <w:rStyle w:val="Hyperlink"/>
+          </w:rPr>
+          <w:t xml:space="preserve">https://doi.org/10.1177/1948550617703174</w:t>
+        </w:r>
+      </w:hyperlink>
+    </w:p>
+    <w:bookmarkEnd w:id="132"/>
+    <w:bookmarkStart w:id="134" w:name="ref-lerche_2017"/>
     <w:p>
       <w:pPr>
         <w:pStyle w:val="Bibliography"/>
@@ -28876,7 +28949,7 @@
       <w:r>
         <w:t xml:space="preserve"> </w:t>
       </w:r>
-      <w:hyperlink r:id="rId131">
+      <w:hyperlink r:id="rId133">
         <w:r>
           <w:rPr>
             <w:rStyle w:val="Hyperlink"/>
@@ -28885,8 +28958,8 @@
         </w:r>
       </w:hyperlink>
     </w:p>
-    <w:bookmarkEnd w:id="132"/>
-    <w:bookmarkStart w:id="134" w:name="ref-patton_1995"/>
+    <w:bookmarkEnd w:id="134"/>
+    <w:bookmarkStart w:id="136" w:name="ref-patton_1995"/>
     <w:p>
       <w:pPr>
         <w:pStyle w:val="Bibliography"/>
@@ -28935,7 +29008,7 @@
       <w:r>
         <w:t xml:space="preserve"> </w:t>
       </w:r>
-      <w:hyperlink r:id="rId133">
+      <w:hyperlink r:id="rId135">
         <w:r>
           <w:rPr>
             <w:rStyle w:val="Hyperlink"/>
@@ -28944,8 +29017,8 @@
         </w:r>
       </w:hyperlink>
     </w:p>
-    <w:bookmarkEnd w:id="134"/>
-    <w:bookmarkStart w:id="136" w:name="ref-radloff_1977"/>
+    <w:bookmarkEnd w:id="136"/>
+    <w:bookmarkStart w:id="138" w:name="ref-radloff_1977"/>
     <w:p>
       <w:pPr>
         <w:pStyle w:val="Bibliography"/>
@@ -29009,7 +29082,7 @@
       <w:r>
         <w:t xml:space="preserve">(3), 385–401. https://doi.org/</w:t>
       </w:r>
-      <w:hyperlink r:id="rId135">
+      <w:hyperlink r:id="rId137">
         <w:r>
           <w:rPr>
             <w:rStyle w:val="Hyperlink"/>
@@ -29018,8 +29091,8 @@
         </w:r>
       </w:hyperlink>
     </w:p>
-    <w:bookmarkEnd w:id="136"/>
-    <w:bookmarkStart w:id="137" w:name="ref-spielberger_1999"/>
+    <w:bookmarkEnd w:id="138"/>
+    <w:bookmarkStart w:id="139" w:name="ref-spielberger_1999"/>
     <w:p>
       <w:pPr>
         <w:pStyle w:val="Bibliography"/>
@@ -29122,8 +29195,8 @@
         <w:t xml:space="preserve">(pp. 993–1021). Lawrence Erlbaum Associates Publishers.</w:t>
       </w:r>
     </w:p>
-    <w:bookmarkEnd w:id="137"/>
-    <w:bookmarkStart w:id="139" w:name="ref-spinella_2007"/>
+    <w:bookmarkEnd w:id="139"/>
+    <w:bookmarkStart w:id="141" w:name="ref-spinella_2007"/>
     <w:p>
       <w:pPr>
         <w:pStyle w:val="Bibliography"/>
@@ -29181,7 +29254,7 @@
       <w:r>
         <w:t xml:space="preserve"> </w:t>
       </w:r>
-      <w:hyperlink r:id="rId138">
+      <w:hyperlink r:id="rId140">
         <w:r>
           <w:rPr>
             <w:rStyle w:val="Hyperlink"/>
@@ -29190,8 +29263,8 @@
         </w:r>
       </w:hyperlink>
     </w:p>
-    <w:bookmarkEnd w:id="139"/>
-    <w:bookmarkStart w:id="141" w:name="ref-steinberg_2009"/>
+    <w:bookmarkEnd w:id="141"/>
+    <w:bookmarkStart w:id="143" w:name="ref-steinberg_2009"/>
     <w:p>
       <w:pPr>
         <w:pStyle w:val="Bibliography"/>
@@ -29228,7 +29301,7 @@
       <w:r>
         <w:t xml:space="preserve"> </w:t>
       </w:r>
-      <w:hyperlink r:id="rId140">
+      <w:hyperlink r:id="rId142">
         <w:r>
           <w:rPr>
             <w:rStyle w:val="Hyperlink"/>
@@ -29237,8 +29310,8 @@
         </w:r>
       </w:hyperlink>
     </w:p>
-    <w:bookmarkEnd w:id="141"/>
-    <w:bookmarkStart w:id="143" w:name="ref-calster_2018"/>
+    <w:bookmarkEnd w:id="143"/>
+    <w:bookmarkStart w:id="145" w:name="ref-calster_2018"/>
     <w:p>
       <w:pPr>
         <w:pStyle w:val="Bibliography"/>
@@ -29284,7 +29357,7 @@
       <w:r>
         <w:t xml:space="preserve">, 25–32. https://doi.org/</w:t>
       </w:r>
-      <w:hyperlink r:id="rId142">
+      <w:hyperlink r:id="rId144">
         <w:r>
           <w:rPr>
             <w:rStyle w:val="Hyperlink"/>
@@ -29293,8 +29366,8 @@
         </w:r>
       </w:hyperlink>
     </w:p>
-    <w:bookmarkEnd w:id="143"/>
-    <w:bookmarkStart w:id="145" w:name="ref-voss_2015"/>
+    <w:bookmarkEnd w:id="145"/>
+    <w:bookmarkStart w:id="147" w:name="ref-voss_2015"/>
     <w:p>
       <w:pPr>
         <w:pStyle w:val="Bibliography"/>
@@ -29331,7 +29404,7 @@
       <w:r>
         <w:t xml:space="preserve"> </w:t>
       </w:r>
-      <w:hyperlink r:id="rId144">
+      <w:hyperlink r:id="rId146">
         <w:r>
           <w:rPr>
             <w:rStyle w:val="Hyperlink"/>
@@ -29340,10 +29413,10 @@
         </w:r>
       </w:hyperlink>
     </w:p>
-    <w:bookmarkEnd w:id="145"/>
-    <w:bookmarkEnd w:id="146"/>
     <w:bookmarkEnd w:id="147"/>
     <w:bookmarkEnd w:id="148"/>
+    <w:bookmarkEnd w:id="149"/>
+    <w:bookmarkEnd w:id="150"/>
     <w:sectPr>
       <w:headerReference r:id="rId10" w:type="even"/>
       <w:headerReference r:id="rId9" w:type="default"/>

</xml_diff>